<commit_message>
Update CNR - Statement of Work  CN 0600 Canadian Work Rest Rules Phase 2   V2.3 - no financials.docx
</commit_message>
<xml_diff>
--- a/CNR - Statement of Work  CN 0600 Canadian Work Rest Rules Phase 2   V2.3 - no financials.docx
+++ b/CNR - Statement of Work  CN 0600 Canadian Work Rest Rules Phase 2   V2.3 - no financials.docx
@@ -1,6 +1,6 @@
 
 <file path=word/document.xml><?xml version="1.0" encoding="utf-8"?>
-<w:document xmlns:wpc="http://schemas.microsoft.com/office/word/2010/wordprocessingCanvas" xmlns:cx="http://schemas.microsoft.com/office/drawing/2014/chartex" xmlns:cx1="http://schemas.microsoft.com/office/drawing/2015/9/8/chartex" xmlns:cx2="http://schemas.microsoft.com/office/drawing/2015/10/21/chartex" xmlns:cx3="http://schemas.microsoft.com/office/drawing/2016/5/9/chartex" xmlns:cx4="http://schemas.microsoft.com/office/drawing/2016/5/10/chartex" xmlns:cx5="http://schemas.microsoft.com/office/drawing/2016/5/11/chartex" xmlns:cx6="http://schemas.microsoft.com/office/drawing/2016/5/12/chartex" xmlns:cx7="http://schemas.microsoft.com/office/drawing/2016/5/13/chartex" xmlns:cx8="http://schemas.microsoft.com/office/drawing/2016/5/14/chartex" xmlns:mc="http://schemas.openxmlformats.org/markup-compatibility/2006" xmlns:aink="http://schemas.microsoft.com/office/drawing/2016/ink" xmlns:am3d="http://schemas.microsoft.com/office/drawing/2017/model3d" xmlns:o="urn:schemas-microsoft-com:office:office" xmlns:oel="http://schemas.microsoft.com/office/2019/extlst" xmlns:r="http://schemas.openxmlformats.org/officeDocument/2006/relationships" xmlns:m="http://schemas.openxmlformats.org/officeDocument/2006/math" xmlns:v="urn:schemas-microsoft-com:vml" xmlns:wp14="http://schemas.microsoft.com/office/word/2010/wordprocessingDrawing" xmlns:wp="http://schemas.openxmlformats.org/drawingml/2006/wordprocessingDrawing" xmlns:w10="urn:schemas-microsoft-com:office:word" xmlns:w="http://schemas.openxmlformats.org/wordprocessingml/2006/main" xmlns:w14="http://schemas.microsoft.com/office/word/2010/wordml" xmlns:w15="http://schemas.microsoft.com/office/word/2012/wordml" xmlns:w16cex="http://schemas.microsoft.com/office/word/2018/wordml/cex" xmlns:w16cid="http://schemas.microsoft.com/office/word/2016/wordml/cid" xmlns:w16="http://schemas.microsoft.com/office/word/2018/wordml" xmlns:w16du="http://schemas.microsoft.com/office/word/2023/wordml/word16du" xmlns:w16sdtdh="http://schemas.microsoft.com/office/word/2020/wordml/sdtdatahash" xmlns:w16sdtfl="http://schemas.microsoft.com/office/word/2024/wordml/sdtformatlock" xmlns:w16se="http://schemas.microsoft.com/office/word/2015/wordml/symex" xmlns:wpg="http://schemas.microsoft.com/office/word/2010/wordprocessingGroup" xmlns:wpi="http://schemas.microsoft.com/office/word/2010/wordprocessingInk" xmlns:wne="http://schemas.microsoft.com/office/word/2006/wordml" xmlns:wps="http://schemas.microsoft.com/office/word/2010/wordprocessingShape" mc:Ignorable="w14 w15 w16se w16cid w16 w16cex w16sdtdh w16sdtfl w16du wp14">
+<w:document xmlns:wpc="http://schemas.microsoft.com/office/word/2010/wordprocessingCanvas" xmlns:cx="http://schemas.microsoft.com/office/drawing/2014/chartex" xmlns:cx1="http://schemas.microsoft.com/office/drawing/2015/9/8/chartex" xmlns:cx2="http://schemas.microsoft.com/office/drawing/2015/10/21/chartex" xmlns:cx3="http://schemas.microsoft.com/office/drawing/2016/5/9/chartex" xmlns:cx4="http://schemas.microsoft.com/office/drawing/2016/5/10/chartex" xmlns:cx5="http://schemas.microsoft.com/office/drawing/2016/5/11/chartex" xmlns:cx6="http://schemas.microsoft.com/office/drawing/2016/5/12/chartex" xmlns:cx7="http://schemas.microsoft.com/office/drawing/2016/5/13/chartex" xmlns:cx8="http://schemas.microsoft.com/office/drawing/2016/5/14/chartex" xmlns:mc="http://schemas.openxmlformats.org/markup-compatibility/2006" xmlns:aink="http://schemas.microsoft.com/office/drawing/2016/ink" xmlns:am3d="http://schemas.microsoft.com/office/drawing/2017/model3d" xmlns:o="urn:schemas-microsoft-com:office:office" xmlns:oel="http://schemas.microsoft.com/office/2019/extlst" xmlns:r="http://schemas.openxmlformats.org/officeDocument/2006/relationships" xmlns:m="http://schemas.openxmlformats.org/officeDocument/2006/math" xmlns:v="urn:schemas-microsoft-com:vml" xmlns:wp14="http://schemas.microsoft.com/office/word/2010/wordprocessingDrawing" xmlns:wp="http://schemas.openxmlformats.org/drawingml/2006/wordprocessingDrawing" xmlns:w10="urn:schemas-microsoft-com:office:word" xmlns:w="http://schemas.openxmlformats.org/wordprocessingml/2006/main" xmlns:w14="http://schemas.microsoft.com/office/word/2010/wordml" xmlns:w15="http://schemas.microsoft.com/office/word/2012/wordml" xmlns:w16cex="http://schemas.microsoft.com/office/word/2018/wordml/cex" xmlns:w16cid="http://schemas.microsoft.com/office/word/2016/wordml/cid" xmlns:w16="http://schemas.microsoft.com/office/word/2018/wordml" xmlns:w16sdtdh="http://schemas.microsoft.com/office/word/2020/wordml/sdtdatahash" xmlns:w16se="http://schemas.microsoft.com/office/word/2015/wordml/symex" xmlns:wpg="http://schemas.microsoft.com/office/word/2010/wordprocessingGroup" xmlns:wpi="http://schemas.microsoft.com/office/word/2010/wordprocessingInk" xmlns:wne="http://schemas.microsoft.com/office/word/2006/wordml" xmlns:wps="http://schemas.microsoft.com/office/word/2010/wordprocessingShape" mc:Ignorable="w14 w15 w16se w16cid w16 w16cex w16sdtdh wp14">
   <w:body>
     <w:p>
       <w:pPr>
@@ -571,8 +571,16 @@
         <w:rPr>
           <w:rFonts w:ascii="Arial" w:hAnsi="Arial" w:cs="Arial"/>
         </w:rPr>
-        <w:t>Keith Svancara</w:t>
-      </w:r>
+        <w:t xml:space="preserve">Keith </w:t>
+      </w:r>
+      <w:proofErr w:type="spellStart"/>
+      <w:r>
+        <w:rPr>
+          <w:rFonts w:ascii="Arial" w:hAnsi="Arial" w:cs="Arial"/>
+        </w:rPr>
+        <w:t>Svancara</w:t>
+      </w:r>
+      <w:proofErr w:type="spellEnd"/>
       <w:r>
         <w:rPr>
           <w:rFonts w:ascii="Arial" w:hAnsi="Arial" w:cs="Arial"/>
@@ -767,11 +775,19 @@
         </w:rPr>
         <w:tab/>
       </w:r>
-      <w:r>
-        <w:rPr>
-          <w:rFonts w:ascii="Arial" w:hAnsi="Arial" w:cs="Arial"/>
-        </w:rPr>
-        <w:t>Quốc Hoàng</w:t>
+      <w:proofErr w:type="spellStart"/>
+      <w:r>
+        <w:rPr>
+          <w:rFonts w:ascii="Arial" w:hAnsi="Arial" w:cs="Arial"/>
+        </w:rPr>
+        <w:t>Quốc</w:t>
+      </w:r>
+      <w:proofErr w:type="spellEnd"/>
+      <w:r>
+        <w:rPr>
+          <w:rFonts w:ascii="Arial" w:hAnsi="Arial" w:cs="Arial"/>
+        </w:rPr>
+        <w:t xml:space="preserve"> Hoàng</w:t>
       </w:r>
     </w:p>
     <w:p>
@@ -2797,7 +2813,16 @@
                 <w:rFonts w:ascii="Arial" w:hAnsi="Arial" w:cs="Arial"/>
                 <w:szCs w:val="20"/>
               </w:rPr>
-              <w:t xml:space="preserve">New work rest cycles put employee’s into </w:t>
+              <w:t xml:space="preserve">New work rest cycles put employee’s </w:t>
+            </w:r>
+            <w:proofErr w:type="gramStart"/>
+            <w:r>
+              <w:rPr>
+                <w:rStyle w:val="Indent2Bullets"/>
+                <w:rFonts w:ascii="Arial" w:hAnsi="Arial" w:cs="Arial"/>
+                <w:szCs w:val="20"/>
+              </w:rPr>
+              <w:t xml:space="preserve">into </w:t>
             </w:r>
             <w:r>
               <w:rPr>
@@ -2805,7 +2830,16 @@
                 <w:rFonts w:ascii="Arial" w:hAnsi="Arial" w:cs="Arial"/>
                 <w:szCs w:val="20"/>
               </w:rPr>
-              <w:t xml:space="preserve"> non-callable status</w:t>
+              <w:t xml:space="preserve"> non</w:t>
+            </w:r>
+            <w:proofErr w:type="gramEnd"/>
+            <w:r>
+              <w:rPr>
+                <w:rStyle w:val="Indent2Bullets"/>
+                <w:rFonts w:ascii="Arial" w:hAnsi="Arial" w:cs="Arial"/>
+                <w:szCs w:val="20"/>
+              </w:rPr>
+              <w:t>-callable status</w:t>
             </w:r>
             <w:r>
               <w:rPr>
@@ -4940,7 +4974,25 @@
                 <w:rFonts w:ascii="Arial" w:hAnsi="Arial" w:cs="Arial"/>
                 <w:szCs w:val="20"/>
               </w:rPr>
-              <w:t>restricted rest 8 hrs?</w:t>
+              <w:t xml:space="preserve">restricted rest 8 </w:t>
+            </w:r>
+            <w:proofErr w:type="spellStart"/>
+            <w:r>
+              <w:rPr>
+                <w:rStyle w:val="Indent2Bullets"/>
+                <w:rFonts w:ascii="Arial" w:hAnsi="Arial" w:cs="Arial"/>
+                <w:szCs w:val="20"/>
+              </w:rPr>
+              <w:t>hrs</w:t>
+            </w:r>
+            <w:proofErr w:type="spellEnd"/>
+            <w:r>
+              <w:rPr>
+                <w:rStyle w:val="Indent2Bullets"/>
+                <w:rFonts w:ascii="Arial" w:hAnsi="Arial" w:cs="Arial"/>
+                <w:szCs w:val="20"/>
+              </w:rPr>
+              <w:t>?</w:t>
             </w:r>
           </w:p>
         </w:tc>
@@ -5469,13 +5521,23 @@
               </w:rPr>
               <w:t xml:space="preserve">Q / A where display </w:t>
             </w:r>
+            <w:proofErr w:type="spellStart"/>
             <w:r>
               <w:rPr>
                 <w:rStyle w:val="Indent2Bullets"/>
                 <w:rFonts w:ascii="Arial" w:hAnsi="Arial" w:cs="Arial"/>
                 <w:szCs w:val="20"/>
               </w:rPr>
-              <w:t>expt return</w:t>
+              <w:t>expt</w:t>
+            </w:r>
+            <w:proofErr w:type="spellEnd"/>
+            <w:r>
+              <w:rPr>
+                <w:rStyle w:val="Indent2Bullets"/>
+                <w:rFonts w:ascii="Arial" w:hAnsi="Arial" w:cs="Arial"/>
+                <w:szCs w:val="20"/>
+              </w:rPr>
+              <w:t xml:space="preserve"> return</w:t>
             </w:r>
           </w:p>
         </w:tc>
@@ -5879,7 +5941,25 @@
                 <w:rFonts w:ascii="Arial" w:hAnsi="Arial" w:cs="Arial"/>
                 <w:szCs w:val="20"/>
               </w:rPr>
-              <w:t>Ignore prep time 15 minute limits</w:t>
+              <w:t xml:space="preserve">Ignore prep time </w:t>
+            </w:r>
+            <w:proofErr w:type="gramStart"/>
+            <w:r>
+              <w:rPr>
+                <w:rStyle w:val="Indent2Bullets"/>
+                <w:rFonts w:ascii="Arial" w:hAnsi="Arial" w:cs="Arial"/>
+                <w:szCs w:val="20"/>
+              </w:rPr>
+              <w:t>15 minute</w:t>
+            </w:r>
+            <w:proofErr w:type="gramEnd"/>
+            <w:r>
+              <w:rPr>
+                <w:rStyle w:val="Indent2Bullets"/>
+                <w:rFonts w:ascii="Arial" w:hAnsi="Arial" w:cs="Arial"/>
+                <w:szCs w:val="20"/>
+              </w:rPr>
+              <w:t xml:space="preserve"> limits</w:t>
             </w:r>
           </w:p>
         </w:tc>
@@ -6226,13 +6306,23 @@
               </w:rPr>
               <w:t xml:space="preserve">Additional info on </w:t>
             </w:r>
+            <w:proofErr w:type="gramStart"/>
             <w:r>
               <w:rPr>
                 <w:rStyle w:val="Indent2Bullets"/>
                 <w:rFonts w:ascii="Arial" w:hAnsi="Arial" w:cs="Arial"/>
                 <w:szCs w:val="20"/>
               </w:rPr>
-              <w:t xml:space="preserve">tie up </w:t>
+              <w:t>tie</w:t>
+            </w:r>
+            <w:proofErr w:type="gramEnd"/>
+            <w:r>
+              <w:rPr>
+                <w:rStyle w:val="Indent2Bullets"/>
+                <w:rFonts w:ascii="Arial" w:hAnsi="Arial" w:cs="Arial"/>
+                <w:szCs w:val="20"/>
+              </w:rPr>
+              <w:t xml:space="preserve"> up </w:t>
             </w:r>
             <w:r>
               <w:rPr>
@@ -6996,6 +7086,7 @@
         </w:rPr>
         <w:t xml:space="preserve"> </w:t>
       </w:r>
+      <w:proofErr w:type="gramStart"/>
       <w:r>
         <w:rPr>
           <w:rFonts w:ascii="Arial" w:hAnsi="Arial" w:cs="Arial"/>
@@ -7024,6 +7115,7 @@
         </w:rPr>
         <w:t>into</w:t>
       </w:r>
+      <w:proofErr w:type="gramEnd"/>
       <w:r>
         <w:rPr>
           <w:rFonts w:ascii="Arial" w:hAnsi="Arial" w:cs="Arial"/>
@@ -7071,6 +7163,7 @@
         </w:rPr>
         <w:t xml:space="preserve"> Work No. </w:t>
       </w:r>
+      <w:proofErr w:type="spellStart"/>
       <w:r>
         <w:rPr>
           <w:rFonts w:ascii="Arial" w:hAnsi="Arial" w:cs="Arial"/>
@@ -7089,6 +7182,7 @@
         </w:rPr>
         <w:t>I</w:t>
       </w:r>
+      <w:proofErr w:type="spellEnd"/>
       <w:r>
         <w:rPr>
           <w:rFonts w:ascii="Arial" w:hAnsi="Arial" w:cs="Arial"/>
@@ -7278,6 +7372,7 @@
         </w:rPr>
         <w:t>(</w:t>
       </w:r>
+      <w:proofErr w:type="spellStart"/>
       <w:r>
         <w:rPr>
           <w:rFonts w:ascii="Arial" w:hAnsi="Arial" w:cs="Arial"/>
@@ -7287,6 +7382,7 @@
         </w:rPr>
         <w:t>xxxxx</w:t>
       </w:r>
+      <w:proofErr w:type="spellEnd"/>
       <w:r>
         <w:rPr>
           <w:rFonts w:ascii="Arial" w:hAnsi="Arial" w:cs="Arial"/>
@@ -9103,7 +9199,27 @@
           <w:sz w:val="20"/>
           <w:szCs w:val="20"/>
         </w:rPr>
-        <w:t xml:space="preserve">32 hours off duty that includes two 8 hour night time periods </w:t>
+        <w:t xml:space="preserve">32 hours off duty that includes two 8 </w:t>
+      </w:r>
+      <w:proofErr w:type="gramStart"/>
+      <w:r>
+        <w:rPr>
+          <w:rFonts w:ascii="Arial" w:hAnsi="Arial" w:cs="Arial"/>
+          <w:color w:val="000000"/>
+          <w:sz w:val="20"/>
+          <w:szCs w:val="20"/>
+        </w:rPr>
+        <w:t>hour</w:t>
+      </w:r>
+      <w:proofErr w:type="gramEnd"/>
+      <w:r>
+        <w:rPr>
+          <w:rFonts w:ascii="Arial" w:hAnsi="Arial" w:cs="Arial"/>
+          <w:color w:val="000000"/>
+          <w:sz w:val="20"/>
+          <w:szCs w:val="20"/>
+        </w:rPr>
+        <w:t xml:space="preserve"> night time periods </w:t>
       </w:r>
       <w:r>
         <w:rPr>
@@ -9188,7 +9304,27 @@
           <w:sz w:val="20"/>
           <w:szCs w:val="20"/>
         </w:rPr>
-        <w:t>The duration of the rest period will not always be 32 hours, but is dependent on the time of day the reset break begins.  It can be up to 53</w:t>
+        <w:t xml:space="preserve">The duration of the rest period will not always be 32 </w:t>
+      </w:r>
+      <w:proofErr w:type="gramStart"/>
+      <w:r>
+        <w:rPr>
+          <w:rFonts w:ascii="Arial" w:hAnsi="Arial" w:cs="Arial"/>
+          <w:color w:val="000000"/>
+          <w:sz w:val="20"/>
+          <w:szCs w:val="20"/>
+        </w:rPr>
+        <w:t>hours, but</w:t>
+      </w:r>
+      <w:proofErr w:type="gramEnd"/>
+      <w:r>
+        <w:rPr>
+          <w:rFonts w:ascii="Arial" w:hAnsi="Arial" w:cs="Arial"/>
+          <w:color w:val="000000"/>
+          <w:sz w:val="20"/>
+          <w:szCs w:val="20"/>
+        </w:rPr>
+        <w:t xml:space="preserve"> is dependent on the time of day the reset break begins.  It can be up to 53</w:t>
       </w:r>
       <w:r>
         <w:rPr>
@@ -9265,14 +9401,25 @@
           <w:sz w:val="20"/>
           <w:szCs w:val="20"/>
         </w:rPr>
-        <w:t>Employee will be put into a reset break</w:t>
-      </w:r>
-      <w:r>
-        <w:rPr>
-          <w:rFonts w:ascii="Arial" w:hAnsi="Arial" w:cs="Arial"/>
-          <w:color w:val="000000"/>
-          <w:sz w:val="20"/>
-          <w:szCs w:val="20"/>
+        <w:t xml:space="preserve">Employee will be </w:t>
+      </w:r>
+      <w:r>
+        <w:rPr>
+          <w:rFonts w:ascii="Arial" w:hAnsi="Arial" w:cs="Arial"/>
+          <w:color w:val="000000"/>
+          <w:sz w:val="20"/>
+          <w:szCs w:val="20"/>
+          <w:highlight w:val="yellow"/>
+        </w:rPr>
+        <w:t>put into a reset break</w:t>
+      </w:r>
+      <w:r>
+        <w:rPr>
+          <w:rFonts w:ascii="Arial" w:hAnsi="Arial" w:cs="Arial"/>
+          <w:color w:val="000000"/>
+          <w:sz w:val="20"/>
+          <w:szCs w:val="20"/>
+          <w:highlight w:val="yellow"/>
         </w:rPr>
         <w:t xml:space="preserve"> when they have worked 7 consecutive days without</w:t>
       </w:r>
@@ -9282,6 +9429,7 @@
           <w:color w:val="000000"/>
           <w:sz w:val="20"/>
           <w:szCs w:val="20"/>
+          <w:highlight w:val="yellow"/>
         </w:rPr>
         <w:t xml:space="preserve"> a reset break.</w:t>
       </w:r>
@@ -9315,7 +9463,27 @@
           <w:szCs w:val="20"/>
         </w:rPr>
         <w:lastRenderedPageBreak/>
-        <w:t xml:space="preserve">These are 24 hour </w:t>
+        <w:t xml:space="preserve">These are </w:t>
+      </w:r>
+      <w:proofErr w:type="gramStart"/>
+      <w:r>
+        <w:rPr>
+          <w:rFonts w:ascii="Arial" w:hAnsi="Arial" w:cs="Arial"/>
+          <w:color w:val="000000"/>
+          <w:sz w:val="20"/>
+          <w:szCs w:val="20"/>
+        </w:rPr>
+        <w:t>24 hour</w:t>
+      </w:r>
+      <w:proofErr w:type="gramEnd"/>
+      <w:r>
+        <w:rPr>
+          <w:rFonts w:ascii="Arial" w:hAnsi="Arial" w:cs="Arial"/>
+          <w:color w:val="000000"/>
+          <w:sz w:val="20"/>
+          <w:szCs w:val="20"/>
+        </w:rPr>
+        <w:t xml:space="preserve"> </w:t>
       </w:r>
       <w:r>
         <w:rPr>
@@ -9377,7 +9545,17 @@
           <w:sz w:val="20"/>
           <w:szCs w:val="20"/>
         </w:rPr>
-        <w:t xml:space="preserve">Employee will </w:t>
+        <w:t xml:space="preserve">Employee </w:t>
+      </w:r>
+      <w:r>
+        <w:rPr>
+          <w:rFonts w:ascii="Arial" w:hAnsi="Arial" w:cs="Arial"/>
+          <w:color w:val="000000"/>
+          <w:sz w:val="20"/>
+          <w:szCs w:val="20"/>
+          <w:highlight w:val="yellow"/>
+        </w:rPr>
+        <w:t xml:space="preserve">will </w:t>
       </w:r>
       <w:r>
         <w:rPr>
@@ -9385,6 +9563,7 @@
           <w:color w:val="000000" w:themeColor="text1"/>
           <w:sz w:val="20"/>
           <w:szCs w:val="20"/>
+          <w:highlight w:val="yellow"/>
         </w:rPr>
         <w:t xml:space="preserve">not be allowed to </w:t>
       </w:r>
@@ -9394,24 +9573,67 @@
           <w:color w:val="000000" w:themeColor="text1"/>
           <w:sz w:val="20"/>
           <w:szCs w:val="20"/>
-        </w:rPr>
-        <w:t xml:space="preserve">be called to duty </w:t>
-      </w:r>
-      <w:r>
-        <w:rPr>
-          <w:rFonts w:ascii="Arial" w:hAnsi="Arial" w:cs="Arial"/>
-          <w:color w:val="000000"/>
-          <w:sz w:val="20"/>
-          <w:szCs w:val="20"/>
-        </w:rPr>
-        <w:t>when they have worked 60 or more hours within 7 day period</w:t>
-      </w:r>
-      <w:r>
-        <w:rPr>
-          <w:rFonts w:ascii="Arial" w:hAnsi="Arial" w:cs="Arial"/>
-          <w:color w:val="000000"/>
-          <w:sz w:val="20"/>
-          <w:szCs w:val="20"/>
+          <w:highlight w:val="yellow"/>
+        </w:rPr>
+        <w:t>be called to duty</w:t>
+      </w:r>
+      <w:r>
+        <w:rPr>
+          <w:rFonts w:ascii="Arial" w:hAnsi="Arial" w:cs="Arial"/>
+          <w:color w:val="000000" w:themeColor="text1"/>
+          <w:sz w:val="20"/>
+          <w:szCs w:val="20"/>
+        </w:rPr>
+        <w:t xml:space="preserve"> </w:t>
+      </w:r>
+      <w:r>
+        <w:rPr>
+          <w:rFonts w:ascii="Arial" w:hAnsi="Arial" w:cs="Arial"/>
+          <w:color w:val="000000"/>
+          <w:sz w:val="20"/>
+          <w:szCs w:val="20"/>
+        </w:rPr>
+        <w:t xml:space="preserve">when they have worked </w:t>
+      </w:r>
+      <w:r>
+        <w:rPr>
+          <w:rFonts w:ascii="Arial" w:hAnsi="Arial" w:cs="Arial"/>
+          <w:color w:val="000000"/>
+          <w:sz w:val="20"/>
+          <w:szCs w:val="20"/>
+          <w:highlight w:val="yellow"/>
+        </w:rPr>
+        <w:t xml:space="preserve">60 or more hours within </w:t>
+      </w:r>
+      <w:proofErr w:type="gramStart"/>
+      <w:r>
+        <w:rPr>
+          <w:rFonts w:ascii="Arial" w:hAnsi="Arial" w:cs="Arial"/>
+          <w:color w:val="000000"/>
+          <w:sz w:val="20"/>
+          <w:szCs w:val="20"/>
+          <w:highlight w:val="yellow"/>
+        </w:rPr>
+        <w:t>7 day</w:t>
+      </w:r>
+      <w:proofErr w:type="gramEnd"/>
+      <w:r>
+        <w:rPr>
+          <w:rFonts w:ascii="Arial" w:hAnsi="Arial" w:cs="Arial"/>
+          <w:color w:val="000000"/>
+          <w:sz w:val="20"/>
+          <w:szCs w:val="20"/>
+          <w:highlight w:val="yellow"/>
+        </w:rPr>
+        <w:t xml:space="preserve"> period</w:t>
+      </w:r>
+      <w:r>
+        <w:rPr>
+          <w:rFonts w:ascii="Arial" w:hAnsi="Arial" w:cs="Arial"/>
+          <w:color w:val="000000"/>
+          <w:sz w:val="20"/>
+          <w:szCs w:val="20"/>
+          <w:highlight w:val="yellow"/>
         </w:rPr>
         <w:t xml:space="preserve">, or they have worked </w:t>
       </w:r>
@@ -9421,8 +9643,18 @@
           <w:color w:val="000000"/>
           <w:sz w:val="20"/>
           <w:szCs w:val="20"/>
-        </w:rPr>
-        <w:t xml:space="preserve">192 or more hours within a 28 day period. </w:t>
+          <w:highlight w:val="yellow"/>
+        </w:rPr>
+        <w:t>192 or more hours within a 28 day period</w:t>
+      </w:r>
+      <w:r>
+        <w:rPr>
+          <w:rFonts w:ascii="Arial" w:hAnsi="Arial" w:cs="Arial"/>
+          <w:color w:val="000000"/>
+          <w:sz w:val="20"/>
+          <w:szCs w:val="20"/>
+        </w:rPr>
+        <w:t xml:space="preserve">. </w:t>
       </w:r>
       <w:r>
         <w:rPr>
@@ -9433,23 +9665,53 @@
         </w:rPr>
         <w:t xml:space="preserve"> These are </w:t>
       </w:r>
-      <w:r>
-        <w:rPr>
-          <w:rFonts w:ascii="Arial" w:hAnsi="Arial" w:cs="Arial"/>
-          <w:color w:val="000000"/>
-          <w:sz w:val="20"/>
-          <w:szCs w:val="20"/>
-        </w:rPr>
-        <w:t>24 hour days.</w:t>
-      </w:r>
-      <w:r>
-        <w:rPr>
-          <w:rFonts w:ascii="Arial" w:hAnsi="Arial" w:cs="Arial"/>
-          <w:color w:val="000000"/>
-          <w:sz w:val="20"/>
-          <w:szCs w:val="20"/>
-        </w:rPr>
-        <w:t xml:space="preserve">  They will be displayed in red on the call and inquiry screens.</w:t>
+      <w:proofErr w:type="gramStart"/>
+      <w:r>
+        <w:rPr>
+          <w:rFonts w:ascii="Arial" w:hAnsi="Arial" w:cs="Arial"/>
+          <w:color w:val="000000"/>
+          <w:sz w:val="20"/>
+          <w:szCs w:val="20"/>
+        </w:rPr>
+        <w:t>24 hour</w:t>
+      </w:r>
+      <w:proofErr w:type="gramEnd"/>
+      <w:r>
+        <w:rPr>
+          <w:rFonts w:ascii="Arial" w:hAnsi="Arial" w:cs="Arial"/>
+          <w:color w:val="000000"/>
+          <w:sz w:val="20"/>
+          <w:szCs w:val="20"/>
+        </w:rPr>
+        <w:t xml:space="preserve"> days.</w:t>
+      </w:r>
+      <w:r>
+        <w:rPr>
+          <w:rFonts w:ascii="Arial" w:hAnsi="Arial" w:cs="Arial"/>
+          <w:color w:val="000000"/>
+          <w:sz w:val="20"/>
+          <w:szCs w:val="20"/>
+        </w:rPr>
+        <w:t xml:space="preserve">  They will be displayed in </w:t>
+      </w:r>
+      <w:r>
+        <w:rPr>
+          <w:rFonts w:ascii="Arial" w:hAnsi="Arial" w:cs="Arial"/>
+          <w:color w:val="000000"/>
+          <w:sz w:val="20"/>
+          <w:szCs w:val="20"/>
+          <w:highlight w:val="yellow"/>
+        </w:rPr>
+        <w:t>red</w:t>
+      </w:r>
+      <w:r>
+        <w:rPr>
+          <w:rFonts w:ascii="Arial" w:hAnsi="Arial" w:cs="Arial"/>
+          <w:color w:val="000000"/>
+          <w:sz w:val="20"/>
+          <w:szCs w:val="20"/>
+        </w:rPr>
+        <w:t xml:space="preserve"> on the call and inquiry screens.</w:t>
       </w:r>
     </w:p>
     <w:p>
@@ -9792,7 +10054,27 @@
           <w:sz w:val="20"/>
           <w:szCs w:val="20"/>
         </w:rPr>
-        <w:t>to the 7 day max for time worked without a reset break.</w:t>
+        <w:t xml:space="preserve">to the </w:t>
+      </w:r>
+      <w:proofErr w:type="gramStart"/>
+      <w:r>
+        <w:rPr>
+          <w:rFonts w:ascii="Arial" w:hAnsi="Arial" w:cs="Arial"/>
+          <w:color w:val="000000"/>
+          <w:sz w:val="20"/>
+          <w:szCs w:val="20"/>
+        </w:rPr>
+        <w:t>7 day</w:t>
+      </w:r>
+      <w:proofErr w:type="gramEnd"/>
+      <w:r>
+        <w:rPr>
+          <w:rFonts w:ascii="Arial" w:hAnsi="Arial" w:cs="Arial"/>
+          <w:color w:val="000000"/>
+          <w:sz w:val="20"/>
+          <w:szCs w:val="20"/>
+        </w:rPr>
+        <w:t xml:space="preserve"> max for time worked without a reset break.</w:t>
       </w:r>
     </w:p>
     <w:p>
@@ -9817,8 +10099,41 @@
           <w:color w:val="000000"/>
           <w:sz w:val="20"/>
           <w:szCs w:val="20"/>
-        </w:rPr>
-        <w:t>Every time an employee ties-up, the system will check to determine how close the employee is to a required reset break.</w:t>
+          <w:highlight w:val="yellow"/>
+        </w:rPr>
+        <w:t xml:space="preserve">Every time an employee </w:t>
+      </w:r>
+      <w:r>
+        <w:rPr>
+          <w:rFonts w:ascii="Arial" w:hAnsi="Arial" w:cs="Arial"/>
+          <w:b/>
+          <w:bCs/>
+          <w:color w:val="000000"/>
+          <w:sz w:val="20"/>
+          <w:szCs w:val="20"/>
+          <w:highlight w:val="yellow"/>
+          <w:u w:val="single"/>
+        </w:rPr>
+        <w:t>ties-up</w:t>
+      </w:r>
+      <w:r>
+        <w:rPr>
+          <w:rFonts w:ascii="Arial" w:hAnsi="Arial" w:cs="Arial"/>
+          <w:color w:val="000000"/>
+          <w:sz w:val="20"/>
+          <w:szCs w:val="20"/>
+          <w:highlight w:val="yellow"/>
+        </w:rPr>
+        <w:t>,</w:t>
+      </w:r>
+      <w:r>
+        <w:rPr>
+          <w:rFonts w:ascii="Arial" w:hAnsi="Arial" w:cs="Arial"/>
+          <w:color w:val="000000"/>
+          <w:sz w:val="20"/>
+          <w:szCs w:val="20"/>
+        </w:rPr>
+        <w:t xml:space="preserve"> the system will check to determine how close the employee is to a required reset break.</w:t>
       </w:r>
     </w:p>
     <w:p>
@@ -9844,14 +10159,25 @@
           <w:sz w:val="20"/>
           <w:szCs w:val="20"/>
         </w:rPr>
-        <w:t xml:space="preserve">When the employee is within </w:t>
-      </w:r>
-      <w:r>
-        <w:rPr>
-          <w:rFonts w:ascii="Arial" w:hAnsi="Arial" w:cs="Arial"/>
-          <w:color w:val="000000"/>
-          <w:sz w:val="20"/>
-          <w:szCs w:val="20"/>
+        <w:t xml:space="preserve">When the employee is </w:t>
+      </w:r>
+      <w:r>
+        <w:rPr>
+          <w:rFonts w:ascii="Arial" w:hAnsi="Arial" w:cs="Arial"/>
+          <w:color w:val="000000"/>
+          <w:sz w:val="20"/>
+          <w:szCs w:val="20"/>
+          <w:highlight w:val="yellow"/>
+        </w:rPr>
+        <w:t xml:space="preserve">within </w:t>
+      </w:r>
+      <w:r>
+        <w:rPr>
+          <w:rFonts w:ascii="Arial" w:hAnsi="Arial" w:cs="Arial"/>
+          <w:color w:val="000000"/>
+          <w:sz w:val="20"/>
+          <w:szCs w:val="20"/>
+          <w:highlight w:val="yellow"/>
         </w:rPr>
         <w:t>2</w:t>
       </w:r>
@@ -9861,8 +10187,30 @@
           <w:color w:val="000000"/>
           <w:sz w:val="20"/>
           <w:szCs w:val="20"/>
-        </w:rPr>
-        <w:t xml:space="preserve"> hours of a required reset they will immediately be put into a rest break.</w:t>
+          <w:highlight w:val="yellow"/>
+        </w:rPr>
+        <w:t xml:space="preserve"> hours of a required </w:t>
+      </w:r>
+      <w:proofErr w:type="gramStart"/>
+      <w:r>
+        <w:rPr>
+          <w:rFonts w:ascii="Arial" w:hAnsi="Arial" w:cs="Arial"/>
+          <w:color w:val="000000"/>
+          <w:sz w:val="20"/>
+          <w:szCs w:val="20"/>
+          <w:highlight w:val="yellow"/>
+        </w:rPr>
+        <w:t>reset</w:t>
+      </w:r>
+      <w:proofErr w:type="gramEnd"/>
+      <w:r>
+        <w:rPr>
+          <w:rFonts w:ascii="Arial" w:hAnsi="Arial" w:cs="Arial"/>
+          <w:color w:val="000000"/>
+          <w:sz w:val="20"/>
+          <w:szCs w:val="20"/>
+        </w:rPr>
+        <w:t xml:space="preserve"> they will immediately be put into a rest break.</w:t>
       </w:r>
       <w:r>
         <w:rPr>
@@ -9882,14 +10230,25 @@
         </w:rPr>
         <w:t xml:space="preserve">superseded by </w:t>
       </w:r>
+      <w:proofErr w:type="gramStart"/>
       <w:r>
         <w:rPr>
           <w:rFonts w:ascii="Arial" w:hAnsi="Arial" w:cs="Arial"/>
           <w:color w:val="FF0000"/>
           <w:sz w:val="20"/>
           <w:szCs w:val="20"/>
-        </w:rPr>
-        <w:t>B.6</w:t>
+          <w:highlight w:val="yellow"/>
+        </w:rPr>
+        <w:t>B</w:t>
+      </w:r>
+      <w:r>
+        <w:rPr>
+          <w:rFonts w:ascii="Arial" w:hAnsi="Arial" w:cs="Arial"/>
+          <w:color w:val="FF0000"/>
+          <w:sz w:val="20"/>
+          <w:szCs w:val="20"/>
+        </w:rPr>
+        <w:t>.6</w:t>
       </w:r>
       <w:r>
         <w:rPr>
@@ -9900,6 +10259,7 @@
         </w:rPr>
         <w:t xml:space="preserve"> )</w:t>
       </w:r>
+      <w:proofErr w:type="gramEnd"/>
     </w:p>
     <w:p>
       <w:pPr>
@@ -9924,7 +10284,26 @@
           <w:sz w:val="20"/>
           <w:szCs w:val="20"/>
         </w:rPr>
-        <w:t>When the employee is going into a mandatory rest period and the reset break is within that rest period, the mandator</w:t>
+        <w:t xml:space="preserve">When the employee </w:t>
+      </w:r>
+      <w:r>
+        <w:rPr>
+          <w:rFonts w:ascii="Arial" w:hAnsi="Arial" w:cs="Arial"/>
+          <w:color w:val="000000"/>
+          <w:sz w:val="20"/>
+          <w:szCs w:val="20"/>
+          <w:highlight w:val="yellow"/>
+        </w:rPr>
+        <w:t>is going into a mandatory rest period and the reset break is within that rest period</w:t>
+      </w:r>
+      <w:r>
+        <w:rPr>
+          <w:rFonts w:ascii="Arial" w:hAnsi="Arial" w:cs="Arial"/>
+          <w:color w:val="000000"/>
+          <w:sz w:val="20"/>
+          <w:szCs w:val="20"/>
+        </w:rPr>
+        <w:t>, the mandator</w:t>
       </w:r>
       <w:r>
         <w:rPr>
@@ -9985,8 +10364,88 @@
           <w:color w:val="000000"/>
           <w:sz w:val="20"/>
           <w:szCs w:val="20"/>
-        </w:rPr>
-        <w:t>Every time an employee is to be called, CATS will check to see if there is enough time to complete the turn and end up home before a reset break needs to begin.  If not, the employee will be marked in red and should be rejected for this assignment.</w:t>
+          <w:highlight w:val="yellow"/>
+        </w:rPr>
+        <w:t xml:space="preserve">Every time an employee is to be </w:t>
+      </w:r>
+      <w:r>
+        <w:rPr>
+          <w:rFonts w:ascii="Arial" w:hAnsi="Arial" w:cs="Arial"/>
+          <w:b/>
+          <w:bCs/>
+          <w:color w:val="000000"/>
+          <w:sz w:val="20"/>
+          <w:szCs w:val="20"/>
+          <w:highlight w:val="yellow"/>
+          <w:u w:val="single"/>
+        </w:rPr>
+        <w:t>called</w:t>
+      </w:r>
+      <w:r>
+        <w:rPr>
+          <w:rFonts w:ascii="Arial" w:hAnsi="Arial" w:cs="Arial"/>
+          <w:color w:val="000000"/>
+          <w:sz w:val="20"/>
+          <w:szCs w:val="20"/>
+        </w:rPr>
+        <w:t xml:space="preserve">, CATS will check to see </w:t>
+      </w:r>
+      <w:r>
+        <w:rPr>
+          <w:rFonts w:ascii="Arial" w:hAnsi="Arial" w:cs="Arial"/>
+          <w:color w:val="000000"/>
+          <w:sz w:val="20"/>
+          <w:szCs w:val="20"/>
+          <w:highlight w:val="yellow"/>
+        </w:rPr>
+        <w:t>if there is enough time to complete the turn and end up home before a reset break needs to begin</w:t>
+      </w:r>
+      <w:r>
+        <w:rPr>
+          <w:rFonts w:ascii="Arial" w:hAnsi="Arial" w:cs="Arial"/>
+          <w:color w:val="000000"/>
+          <w:sz w:val="20"/>
+          <w:szCs w:val="20"/>
+        </w:rPr>
+        <w:t xml:space="preserve">.  If not, the employee will be marked in </w:t>
+      </w:r>
+      <w:r>
+        <w:rPr>
+          <w:rFonts w:ascii="Arial" w:hAnsi="Arial" w:cs="Arial"/>
+          <w:color w:val="000000"/>
+          <w:sz w:val="20"/>
+          <w:szCs w:val="20"/>
+          <w:highlight w:val="yellow"/>
+        </w:rPr>
+        <w:t>red</w:t>
+      </w:r>
+      <w:r>
+        <w:rPr>
+          <w:rFonts w:ascii="Arial" w:hAnsi="Arial" w:cs="Arial"/>
+          <w:color w:val="000000"/>
+          <w:sz w:val="20"/>
+          <w:szCs w:val="20"/>
+        </w:rPr>
+        <w:t xml:space="preserve"> and should be </w:t>
+      </w:r>
+      <w:r>
+        <w:rPr>
+          <w:rFonts w:ascii="Arial" w:hAnsi="Arial" w:cs="Arial"/>
+          <w:color w:val="000000"/>
+          <w:sz w:val="20"/>
+          <w:szCs w:val="20"/>
+          <w:highlight w:val="yellow"/>
+        </w:rPr>
+        <w:t>rejected for this assignment</w:t>
+      </w:r>
+      <w:r>
+        <w:rPr>
+          <w:rFonts w:ascii="Arial" w:hAnsi="Arial" w:cs="Arial"/>
+          <w:color w:val="000000"/>
+          <w:sz w:val="20"/>
+          <w:szCs w:val="20"/>
+        </w:rPr>
+        <w:t>.</w:t>
       </w:r>
     </w:p>
     <w:p>
@@ -10058,15 +10517,41 @@
           <w:sz w:val="20"/>
           <w:szCs w:val="20"/>
         </w:rPr>
-        <w:t>For yard and local assigned jobs</w:t>
-      </w:r>
-      <w:r>
-        <w:rPr>
-          <w:rFonts w:ascii="Arial" w:hAnsi="Arial" w:cs="Arial"/>
-          <w:sz w:val="20"/>
-          <w:szCs w:val="20"/>
-        </w:rPr>
-        <w:t xml:space="preserve"> examining the schedule for the assignment being called.</w:t>
+        <w:t xml:space="preserve">For </w:t>
+      </w:r>
+      <w:r>
+        <w:rPr>
+          <w:rFonts w:ascii="Arial" w:hAnsi="Arial" w:cs="Arial"/>
+          <w:sz w:val="20"/>
+          <w:szCs w:val="20"/>
+          <w:highlight w:val="yellow"/>
+        </w:rPr>
+        <w:t>yard and local assigned jobs</w:t>
+      </w:r>
+      <w:r>
+        <w:rPr>
+          <w:rFonts w:ascii="Arial" w:hAnsi="Arial" w:cs="Arial"/>
+          <w:sz w:val="20"/>
+          <w:szCs w:val="20"/>
+        </w:rPr>
+        <w:t xml:space="preserve"> examining </w:t>
+      </w:r>
+      <w:r>
+        <w:rPr>
+          <w:rFonts w:ascii="Arial" w:hAnsi="Arial" w:cs="Arial"/>
+          <w:sz w:val="20"/>
+          <w:szCs w:val="20"/>
+          <w:highlight w:val="yellow"/>
+        </w:rPr>
+        <w:t>the schedule for the assignment</w:t>
+      </w:r>
+      <w:r>
+        <w:rPr>
+          <w:rFonts w:ascii="Arial" w:hAnsi="Arial" w:cs="Arial"/>
+          <w:sz w:val="20"/>
+          <w:szCs w:val="20"/>
+        </w:rPr>
+        <w:t xml:space="preserve"> being called.</w:t>
       </w:r>
     </w:p>
     <w:p>
@@ -10086,15 +10571,67 @@
           <w:sz w:val="20"/>
           <w:szCs w:val="20"/>
         </w:rPr>
-        <w:t xml:space="preserve">For road jobs it will first be considered if the employee is at home or at an away terminal.  It will then use the appropriate source for that situation.  Either the Run Miles Table (PSTS525) or the Estimated Run Time from the Alternate Crew Source Control (PSTS122). </w:t>
-      </w:r>
-      <w:r>
-        <w:rPr>
-          <w:rFonts w:ascii="Arial" w:hAnsi="Arial" w:cs="Arial"/>
-          <w:sz w:val="20"/>
-          <w:szCs w:val="20"/>
-        </w:rPr>
-        <w:t xml:space="preserve">  Look at the estimated time for both to determine which is from the home terminal.</w:t>
+        <w:t xml:space="preserve">For </w:t>
+      </w:r>
+      <w:r>
+        <w:rPr>
+          <w:rFonts w:ascii="Arial" w:hAnsi="Arial" w:cs="Arial"/>
+          <w:sz w:val="20"/>
+          <w:szCs w:val="20"/>
+          <w:highlight w:val="yellow"/>
+        </w:rPr>
+        <w:t>road jobs</w:t>
+      </w:r>
+      <w:r>
+        <w:rPr>
+          <w:rFonts w:ascii="Arial" w:hAnsi="Arial" w:cs="Arial"/>
+          <w:sz w:val="20"/>
+          <w:szCs w:val="20"/>
+        </w:rPr>
+        <w:t xml:space="preserve"> it will first be considered if the employee is at home or at an away terminal.  It will then use the appropriate source for that situation.  Either the Run Miles Table (PSTS525) or the Estimated Run Time from the Alternate Crew Source Control (PSTS122). </w:t>
+      </w:r>
+      <w:r>
+        <w:rPr>
+          <w:rFonts w:ascii="Arial" w:hAnsi="Arial" w:cs="Arial"/>
+          <w:sz w:val="20"/>
+          <w:szCs w:val="20"/>
+        </w:rPr>
+        <w:t xml:space="preserve">  Look at the estimated time for </w:t>
+      </w:r>
+      <w:proofErr w:type="gramStart"/>
+      <w:r>
+        <w:rPr>
+          <w:rFonts w:ascii="Arial" w:hAnsi="Arial" w:cs="Arial"/>
+          <w:sz w:val="20"/>
+          <w:szCs w:val="20"/>
+        </w:rPr>
+        <w:t>both to</w:t>
+      </w:r>
+      <w:proofErr w:type="gramEnd"/>
+      <w:r>
+        <w:rPr>
+          <w:rFonts w:ascii="Arial" w:hAnsi="Arial" w:cs="Arial"/>
+          <w:sz w:val="20"/>
+          <w:szCs w:val="20"/>
+        </w:rPr>
+        <w:t xml:space="preserve"> </w:t>
+      </w:r>
+      <w:r>
+        <w:rPr>
+          <w:rFonts w:ascii="Arial" w:hAnsi="Arial" w:cs="Arial"/>
+          <w:sz w:val="20"/>
+          <w:szCs w:val="20"/>
+          <w:highlight w:val="yellow"/>
+        </w:rPr>
+        <w:t>determine which is from the home terminal</w:t>
+      </w:r>
+      <w:r>
+        <w:rPr>
+          <w:rFonts w:ascii="Arial" w:hAnsi="Arial" w:cs="Arial"/>
+          <w:sz w:val="20"/>
+          <w:szCs w:val="20"/>
+        </w:rPr>
+        <w:t>.</w:t>
       </w:r>
     </w:p>
     <w:p>
@@ -10114,31 +10651,44 @@
           <w:sz w:val="20"/>
           <w:szCs w:val="20"/>
         </w:rPr>
-        <w:t>For jobs</w:t>
-      </w:r>
-      <w:r>
-        <w:rPr>
-          <w:rFonts w:ascii="Arial" w:hAnsi="Arial" w:cs="Arial"/>
-          <w:sz w:val="20"/>
-          <w:szCs w:val="20"/>
-        </w:rPr>
-        <w:t xml:space="preserve"> being called from home, the trip to and from the away terminal </w:t>
-      </w:r>
-      <w:r>
-        <w:rPr>
-          <w:rFonts w:ascii="Arial" w:hAnsi="Arial" w:cs="Arial"/>
-          <w:sz w:val="20"/>
-          <w:szCs w:val="20"/>
-        </w:rPr>
-        <w:t xml:space="preserve">will be </w:t>
-      </w:r>
-      <w:r>
-        <w:rPr>
-          <w:rFonts w:ascii="Arial" w:hAnsi="Arial" w:cs="Arial"/>
-          <w:sz w:val="20"/>
-          <w:szCs w:val="20"/>
-        </w:rPr>
-        <w:t>used as well as the minimum 10 hour AFH rest.  Doubling the amount from above is sufficient rather than calculating both directions separately.</w:t>
+        <w:t xml:space="preserve">For </w:t>
+      </w:r>
+      <w:r>
+        <w:rPr>
+          <w:rFonts w:ascii="Arial" w:hAnsi="Arial" w:cs="Arial"/>
+          <w:sz w:val="20"/>
+          <w:szCs w:val="20"/>
+          <w:highlight w:val="yellow"/>
+        </w:rPr>
+        <w:t xml:space="preserve">jobs being called from home, the trip to and from the away terminal will be used as well as the minimum </w:t>
+      </w:r>
+      <w:proofErr w:type="gramStart"/>
+      <w:r>
+        <w:rPr>
+          <w:rFonts w:ascii="Arial" w:hAnsi="Arial" w:cs="Arial"/>
+          <w:sz w:val="20"/>
+          <w:szCs w:val="20"/>
+          <w:highlight w:val="yellow"/>
+        </w:rPr>
+        <w:t>10 hour</w:t>
+      </w:r>
+      <w:proofErr w:type="gramEnd"/>
+      <w:r>
+        <w:rPr>
+          <w:rFonts w:ascii="Arial" w:hAnsi="Arial" w:cs="Arial"/>
+          <w:sz w:val="20"/>
+          <w:szCs w:val="20"/>
+          <w:highlight w:val="yellow"/>
+        </w:rPr>
+        <w:t xml:space="preserve"> AFH res</w:t>
+      </w:r>
+      <w:r>
+        <w:rPr>
+          <w:rFonts w:ascii="Arial" w:hAnsi="Arial" w:cs="Arial"/>
+          <w:sz w:val="20"/>
+          <w:szCs w:val="20"/>
+        </w:rPr>
+        <w:t>t.  Doubling the amount from above is sufficient rather than calculating both directions separately.</w:t>
       </w:r>
     </w:p>
     <w:p>
@@ -10158,7 +10708,24 @@
           <w:sz w:val="20"/>
           <w:szCs w:val="20"/>
         </w:rPr>
-        <w:t>When an employee is presented on the call screen and calculated to be in the end of the period, CATS will still present but with a limitation message.  Message something like, “Cannot be called.  Employee does not have enough hours to complete turn.”  CATS will not allow the user to call the employee to duty.</w:t>
+        <w:t xml:space="preserve">When an employee is presented on the call screen and calculated to be in the end of the period, CATS will still present but with a limitation message.  Message something like, </w:t>
+      </w:r>
+      <w:r>
+        <w:rPr>
+          <w:rFonts w:ascii="Arial" w:hAnsi="Arial" w:cs="Arial"/>
+          <w:sz w:val="20"/>
+          <w:szCs w:val="20"/>
+          <w:highlight w:val="yellow"/>
+        </w:rPr>
+        <w:t>“Cannot be called.  Employee does not have enough hours to complete turn.”</w:t>
+      </w:r>
+      <w:r>
+        <w:rPr>
+          <w:rFonts w:ascii="Arial" w:hAnsi="Arial" w:cs="Arial"/>
+          <w:sz w:val="20"/>
+          <w:szCs w:val="20"/>
+        </w:rPr>
+        <w:t xml:space="preserve">  CATS will not allow the user to call the employee to duty.</w:t>
       </w:r>
       <w:r>
         <w:rPr>
@@ -10267,14 +10834,35 @@
           <w:szCs w:val="20"/>
         </w:rPr>
       </w:pPr>
-      <w:r>
-        <w:rPr>
-          <w:rFonts w:ascii="Arial" w:hAnsi="Arial" w:cs="Arial"/>
-          <w:color w:val="000000"/>
-          <w:sz w:val="20"/>
-          <w:szCs w:val="20"/>
-        </w:rPr>
-        <w:t>For the purpose of these calculations, outpost assignments</w:t>
+      <w:proofErr w:type="gramStart"/>
+      <w:r>
+        <w:rPr>
+          <w:rFonts w:ascii="Arial" w:hAnsi="Arial" w:cs="Arial"/>
+          <w:color w:val="000000"/>
+          <w:sz w:val="20"/>
+          <w:szCs w:val="20"/>
+        </w:rPr>
+        <w:t>For the purpose of</w:t>
+      </w:r>
+      <w:proofErr w:type="gramEnd"/>
+      <w:r>
+        <w:rPr>
+          <w:rFonts w:ascii="Arial" w:hAnsi="Arial" w:cs="Arial"/>
+          <w:color w:val="000000"/>
+          <w:sz w:val="20"/>
+          <w:szCs w:val="20"/>
+        </w:rPr>
+        <w:t xml:space="preserve"> these calculations, </w:t>
+      </w:r>
+      <w:r>
+        <w:rPr>
+          <w:rFonts w:ascii="Arial" w:hAnsi="Arial" w:cs="Arial"/>
+          <w:color w:val="000000"/>
+          <w:sz w:val="20"/>
+          <w:szCs w:val="20"/>
+          <w:highlight w:val="yellow"/>
+        </w:rPr>
+        <w:t>outpost assignments</w:t>
       </w:r>
       <w:r>
         <w:rPr>
@@ -10292,14 +10880,25 @@
           <w:sz w:val="20"/>
           <w:szCs w:val="20"/>
         </w:rPr>
-        <w:t xml:space="preserve"> are considered to be treated as away </w:t>
-      </w:r>
-      <w:r>
-        <w:rPr>
-          <w:rFonts w:ascii="Arial" w:hAnsi="Arial" w:cs="Arial"/>
-          <w:color w:val="000000"/>
-          <w:sz w:val="20"/>
-          <w:szCs w:val="20"/>
+        <w:t xml:space="preserve"> are considered to be </w:t>
+      </w:r>
+      <w:r>
+        <w:rPr>
+          <w:rFonts w:ascii="Arial" w:hAnsi="Arial" w:cs="Arial"/>
+          <w:color w:val="000000"/>
+          <w:sz w:val="20"/>
+          <w:szCs w:val="20"/>
+          <w:highlight w:val="yellow"/>
+        </w:rPr>
+        <w:t xml:space="preserve">treated as away </w:t>
+      </w:r>
+      <w:r>
+        <w:rPr>
+          <w:rFonts w:ascii="Arial" w:hAnsi="Arial" w:cs="Arial"/>
+          <w:color w:val="000000"/>
+          <w:sz w:val="20"/>
+          <w:szCs w:val="20"/>
+          <w:highlight w:val="yellow"/>
         </w:rPr>
         <w:t>from</w:t>
       </w:r>
@@ -10309,6 +10908,7 @@
           <w:color w:val="000000"/>
           <w:sz w:val="20"/>
           <w:szCs w:val="20"/>
+          <w:highlight w:val="yellow"/>
         </w:rPr>
         <w:t xml:space="preserve"> home</w:t>
       </w:r>
@@ -10318,8 +10918,18 @@
           <w:color w:val="000000"/>
           <w:sz w:val="20"/>
           <w:szCs w:val="20"/>
-        </w:rPr>
-        <w:t xml:space="preserve">. </w:t>
+          <w:highlight w:val="yellow"/>
+        </w:rPr>
+        <w:t>.</w:t>
+      </w:r>
+      <w:r>
+        <w:rPr>
+          <w:rFonts w:ascii="Arial" w:hAnsi="Arial" w:cs="Arial"/>
+          <w:color w:val="000000"/>
+          <w:sz w:val="20"/>
+          <w:szCs w:val="20"/>
+        </w:rPr>
+        <w:t xml:space="preserve"> </w:t>
       </w:r>
       <w:r>
         <w:rPr>
@@ -10418,8 +11028,19 @@
           <w:sz w:val="20"/>
           <w:szCs w:val="20"/>
         </w:rPr>
-        <w:t>Answer – Extra Board when DH to last temp assignment and “held away”</w:t>
-      </w:r>
+        <w:t xml:space="preserve">Answer – Extra Board when DH to last temp assignment and “held </w:t>
+      </w:r>
+      <w:proofErr w:type="gramStart"/>
+      <w:r>
+        <w:rPr>
+          <w:rFonts w:ascii="Arial" w:hAnsi="Arial" w:cs="Arial"/>
+          <w:color w:val="000000"/>
+          <w:sz w:val="20"/>
+          <w:szCs w:val="20"/>
+        </w:rPr>
+        <w:t>away”</w:t>
+      </w:r>
+      <w:proofErr w:type="gramEnd"/>
     </w:p>
     <w:p>
       <w:pPr>
@@ -10464,8 +11085,19 @@
           <w:szCs w:val="20"/>
         </w:rPr>
         <w:tab/>
-        <w:t>Crew Profile – Add new flag to the crew profile maintenance screen</w:t>
-      </w:r>
+        <w:t xml:space="preserve">Crew Profile – Add new flag to the crew profile maintenance </w:t>
+      </w:r>
+      <w:proofErr w:type="gramStart"/>
+      <w:r>
+        <w:rPr>
+          <w:rFonts w:ascii="Arial" w:hAnsi="Arial" w:cs="Arial"/>
+          <w:color w:val="000000"/>
+          <w:sz w:val="20"/>
+          <w:szCs w:val="20"/>
+        </w:rPr>
+        <w:t>screen</w:t>
+      </w:r>
+      <w:proofErr w:type="gramEnd"/>
     </w:p>
     <w:p>
       <w:pPr>
@@ -10612,7 +11244,70 @@
           <w:sz w:val="20"/>
           <w:szCs w:val="20"/>
         </w:rPr>
-        <w:t>When an employee ties up at home with less than 8 hours of time before the 7 day period ends, start the employee’s rest break immediately.</w:t>
+        <w:t xml:space="preserve">When an employee </w:t>
+      </w:r>
+      <w:r>
+        <w:rPr>
+          <w:rFonts w:ascii="Arial" w:hAnsi="Arial" w:cs="Arial"/>
+          <w:b/>
+          <w:bCs/>
+          <w:color w:val="000000"/>
+          <w:sz w:val="20"/>
+          <w:szCs w:val="20"/>
+          <w:highlight w:val="yellow"/>
+          <w:u w:val="single"/>
+        </w:rPr>
+        <w:t>ties up</w:t>
+      </w:r>
+      <w:r>
+        <w:rPr>
+          <w:rFonts w:ascii="Arial" w:hAnsi="Arial" w:cs="Arial"/>
+          <w:color w:val="000000"/>
+          <w:sz w:val="20"/>
+          <w:szCs w:val="20"/>
+          <w:highlight w:val="yellow"/>
+        </w:rPr>
+        <w:t xml:space="preserve"> at home with less than 8 hours</w:t>
+      </w:r>
+      <w:r>
+        <w:rPr>
+          <w:rFonts w:ascii="Arial" w:hAnsi="Arial" w:cs="Arial"/>
+          <w:color w:val="000000"/>
+          <w:sz w:val="20"/>
+          <w:szCs w:val="20"/>
+        </w:rPr>
+        <w:t xml:space="preserve"> of time before the </w:t>
+      </w:r>
+      <w:proofErr w:type="gramStart"/>
+      <w:r>
+        <w:rPr>
+          <w:rFonts w:ascii="Arial" w:hAnsi="Arial" w:cs="Arial"/>
+          <w:color w:val="000000"/>
+          <w:sz w:val="20"/>
+          <w:szCs w:val="20"/>
+          <w:highlight w:val="yellow"/>
+        </w:rPr>
+        <w:t>7 day</w:t>
+      </w:r>
+      <w:proofErr w:type="gramEnd"/>
+      <w:r>
+        <w:rPr>
+          <w:rFonts w:ascii="Arial" w:hAnsi="Arial" w:cs="Arial"/>
+          <w:color w:val="000000"/>
+          <w:sz w:val="20"/>
+          <w:szCs w:val="20"/>
+          <w:highlight w:val="yellow"/>
+        </w:rPr>
+        <w:t xml:space="preserve"> period ends, start the employee’s rest break immediately</w:t>
+      </w:r>
+      <w:r>
+        <w:rPr>
+          <w:rFonts w:ascii="Arial" w:hAnsi="Arial" w:cs="Arial"/>
+          <w:color w:val="000000"/>
+          <w:sz w:val="20"/>
+          <w:szCs w:val="20"/>
+        </w:rPr>
+        <w:t>.</w:t>
       </w:r>
       <w:r>
         <w:rPr>
@@ -10630,7 +11325,26 @@
           <w:sz w:val="20"/>
           <w:szCs w:val="20"/>
         </w:rPr>
-        <w:t xml:space="preserve">  Subsumed by B6.</w:t>
+        <w:t xml:space="preserve">  Subsumed by </w:t>
+      </w:r>
+      <w:r>
+        <w:rPr>
+          <w:rFonts w:ascii="Arial" w:hAnsi="Arial" w:cs="Arial"/>
+          <w:color w:val="000000"/>
+          <w:sz w:val="20"/>
+          <w:szCs w:val="20"/>
+          <w:highlight w:val="yellow"/>
+        </w:rPr>
+        <w:t>B6</w:t>
+      </w:r>
+      <w:r>
+        <w:rPr>
+          <w:rFonts w:ascii="Arial" w:hAnsi="Arial" w:cs="Arial"/>
+          <w:color w:val="000000"/>
+          <w:sz w:val="20"/>
+          <w:szCs w:val="20"/>
+        </w:rPr>
+        <w:t>.</w:t>
       </w:r>
     </w:p>
     <w:p>
@@ -10707,7 +11421,50 @@
           <w:sz w:val="20"/>
           <w:szCs w:val="20"/>
         </w:rPr>
-        <w:t>Upon tie up at home on the fifth day without a reset break during the last five day, with less than</w:t>
+        <w:t xml:space="preserve">Upon </w:t>
+      </w:r>
+      <w:r>
+        <w:rPr>
+          <w:rFonts w:ascii="Arial" w:hAnsi="Arial" w:cs="Arial"/>
+          <w:sz w:val="20"/>
+          <w:szCs w:val="20"/>
+          <w:highlight w:val="yellow"/>
+        </w:rPr>
+        <w:t>tie up at home</w:t>
+      </w:r>
+      <w:r>
+        <w:rPr>
+          <w:rFonts w:ascii="Arial" w:hAnsi="Arial" w:cs="Arial"/>
+          <w:sz w:val="20"/>
+          <w:szCs w:val="20"/>
+        </w:rPr>
+        <w:t xml:space="preserve"> on the </w:t>
+      </w:r>
+      <w:r>
+        <w:rPr>
+          <w:rFonts w:ascii="Arial" w:hAnsi="Arial" w:cs="Arial"/>
+          <w:sz w:val="20"/>
+          <w:szCs w:val="20"/>
+          <w:highlight w:val="yellow"/>
+        </w:rPr>
+        <w:t>fifth day without a reset break during the last five day</w:t>
+      </w:r>
+      <w:r>
+        <w:rPr>
+          <w:rFonts w:ascii="Arial" w:hAnsi="Arial" w:cs="Arial"/>
+          <w:sz w:val="20"/>
+          <w:szCs w:val="20"/>
+        </w:rPr>
+        <w:t xml:space="preserve">, with </w:t>
+      </w:r>
+      <w:r>
+        <w:rPr>
+          <w:rFonts w:ascii="Arial" w:hAnsi="Arial" w:cs="Arial"/>
+          <w:sz w:val="20"/>
+          <w:szCs w:val="20"/>
+          <w:highlight w:val="yellow"/>
+        </w:rPr>
+        <w:t>less than</w:t>
       </w:r>
       <w:r>
         <w:rPr>
@@ -10715,6 +11472,7 @@
           <w:color w:val="FF0000"/>
           <w:sz w:val="20"/>
           <w:szCs w:val="20"/>
+          <w:highlight w:val="yellow"/>
         </w:rPr>
         <w:t xml:space="preserve"> </w:t>
       </w:r>
@@ -10724,6 +11482,7 @@
           <w:color w:val="FF0000"/>
           <w:sz w:val="20"/>
           <w:szCs w:val="20"/>
+          <w:highlight w:val="yellow"/>
         </w:rPr>
         <w:t>6</w:t>
       </w:r>
@@ -10733,6 +11492,7 @@
           <w:color w:val="FF0000"/>
           <w:sz w:val="20"/>
           <w:szCs w:val="20"/>
+          <w:highlight w:val="yellow"/>
         </w:rPr>
         <w:t xml:space="preserve">hr </w:t>
       </w:r>
@@ -10741,8 +11501,17 @@
           <w:rFonts w:ascii="Arial" w:hAnsi="Arial" w:cs="Arial"/>
           <w:sz w:val="20"/>
           <w:szCs w:val="20"/>
-        </w:rPr>
-        <w:t>left on 60/7 clock.</w:t>
+          <w:highlight w:val="yellow"/>
+        </w:rPr>
+        <w:t>left on 60/7 clock</w:t>
+      </w:r>
+      <w:r>
+        <w:rPr>
+          <w:rFonts w:ascii="Arial" w:hAnsi="Arial" w:cs="Arial"/>
+          <w:sz w:val="20"/>
+          <w:szCs w:val="20"/>
+        </w:rPr>
+        <w:t>.</w:t>
       </w:r>
     </w:p>
     <w:p>
@@ -10769,7 +11538,50 @@
           <w:sz w:val="20"/>
           <w:szCs w:val="20"/>
         </w:rPr>
-        <w:t xml:space="preserve">Upon tie up at home on the sixth day without a reset break during the last six days, with less than </w:t>
+        <w:t xml:space="preserve">Upon </w:t>
+      </w:r>
+      <w:r>
+        <w:rPr>
+          <w:rFonts w:ascii="Arial" w:hAnsi="Arial" w:cs="Arial"/>
+          <w:sz w:val="20"/>
+          <w:szCs w:val="20"/>
+          <w:highlight w:val="yellow"/>
+        </w:rPr>
+        <w:t>tie up at home</w:t>
+      </w:r>
+      <w:r>
+        <w:rPr>
+          <w:rFonts w:ascii="Arial" w:hAnsi="Arial" w:cs="Arial"/>
+          <w:sz w:val="20"/>
+          <w:szCs w:val="20"/>
+        </w:rPr>
+        <w:t xml:space="preserve"> on the </w:t>
+      </w:r>
+      <w:r>
+        <w:rPr>
+          <w:rFonts w:ascii="Arial" w:hAnsi="Arial" w:cs="Arial"/>
+          <w:sz w:val="20"/>
+          <w:szCs w:val="20"/>
+          <w:highlight w:val="yellow"/>
+        </w:rPr>
+        <w:t>sixth day without a reset break during the last six days</w:t>
+      </w:r>
+      <w:r>
+        <w:rPr>
+          <w:rFonts w:ascii="Arial" w:hAnsi="Arial" w:cs="Arial"/>
+          <w:sz w:val="20"/>
+          <w:szCs w:val="20"/>
+        </w:rPr>
+        <w:t xml:space="preserve">, with </w:t>
+      </w:r>
+      <w:r>
+        <w:rPr>
+          <w:rFonts w:ascii="Arial" w:hAnsi="Arial" w:cs="Arial"/>
+          <w:sz w:val="20"/>
+          <w:szCs w:val="20"/>
+          <w:highlight w:val="yellow"/>
+        </w:rPr>
+        <w:t xml:space="preserve">less than </w:t>
       </w:r>
       <w:r>
         <w:rPr>
@@ -10777,6 +11589,7 @@
           <w:color w:val="FF0000"/>
           <w:sz w:val="20"/>
           <w:szCs w:val="20"/>
+          <w:highlight w:val="yellow"/>
         </w:rPr>
         <w:t>6</w:t>
       </w:r>
@@ -10786,6 +11599,7 @@
           <w:color w:val="FF0000"/>
           <w:sz w:val="20"/>
           <w:szCs w:val="20"/>
+          <w:highlight w:val="yellow"/>
         </w:rPr>
         <w:t xml:space="preserve">hr </w:t>
       </w:r>
@@ -10794,8 +11608,17 @@
           <w:rFonts w:ascii="Arial" w:hAnsi="Arial" w:cs="Arial"/>
           <w:sz w:val="20"/>
           <w:szCs w:val="20"/>
-        </w:rPr>
-        <w:t>left on 60/7 clock.</w:t>
+          <w:highlight w:val="yellow"/>
+        </w:rPr>
+        <w:t>left on 60/7 clock</w:t>
+      </w:r>
+      <w:r>
+        <w:rPr>
+          <w:rFonts w:ascii="Arial" w:hAnsi="Arial" w:cs="Arial"/>
+          <w:sz w:val="20"/>
+          <w:szCs w:val="20"/>
+        </w:rPr>
+        <w:t>.</w:t>
       </w:r>
     </w:p>
     <w:p>
@@ -10822,7 +11645,50 @@
           <w:sz w:val="20"/>
           <w:szCs w:val="20"/>
         </w:rPr>
-        <w:t>Upon tie up at home on the 7th day without a reset break during the last 7 days, with less than</w:t>
+        <w:t xml:space="preserve">Upon </w:t>
+      </w:r>
+      <w:r>
+        <w:rPr>
+          <w:rFonts w:ascii="Arial" w:hAnsi="Arial" w:cs="Arial"/>
+          <w:sz w:val="20"/>
+          <w:szCs w:val="20"/>
+          <w:highlight w:val="yellow"/>
+        </w:rPr>
+        <w:t>tie up at home</w:t>
+      </w:r>
+      <w:r>
+        <w:rPr>
+          <w:rFonts w:ascii="Arial" w:hAnsi="Arial" w:cs="Arial"/>
+          <w:sz w:val="20"/>
+          <w:szCs w:val="20"/>
+        </w:rPr>
+        <w:t xml:space="preserve"> on the </w:t>
+      </w:r>
+      <w:r>
+        <w:rPr>
+          <w:rFonts w:ascii="Arial" w:hAnsi="Arial" w:cs="Arial"/>
+          <w:sz w:val="20"/>
+          <w:szCs w:val="20"/>
+          <w:highlight w:val="yellow"/>
+        </w:rPr>
+        <w:t>7th day without a reset break during the last 7 days</w:t>
+      </w:r>
+      <w:r>
+        <w:rPr>
+          <w:rFonts w:ascii="Arial" w:hAnsi="Arial" w:cs="Arial"/>
+          <w:sz w:val="20"/>
+          <w:szCs w:val="20"/>
+        </w:rPr>
+        <w:t xml:space="preserve">, with less </w:t>
+      </w:r>
+      <w:r>
+        <w:rPr>
+          <w:rFonts w:ascii="Arial" w:hAnsi="Arial" w:cs="Arial"/>
+          <w:sz w:val="20"/>
+          <w:szCs w:val="20"/>
+          <w:highlight w:val="yellow"/>
+        </w:rPr>
+        <w:t>than</w:t>
       </w:r>
       <w:r>
         <w:rPr>
@@ -10830,6 +11696,7 @@
           <w:color w:val="FF0000"/>
           <w:sz w:val="20"/>
           <w:szCs w:val="20"/>
+          <w:highlight w:val="yellow"/>
         </w:rPr>
         <w:t xml:space="preserve"> </w:t>
       </w:r>
@@ -10839,6 +11706,7 @@
           <w:color w:val="FF0000"/>
           <w:sz w:val="20"/>
           <w:szCs w:val="20"/>
+          <w:highlight w:val="yellow"/>
         </w:rPr>
         <w:t>6</w:t>
       </w:r>
@@ -10848,6 +11716,7 @@
           <w:color w:val="FF0000"/>
           <w:sz w:val="20"/>
           <w:szCs w:val="20"/>
+          <w:highlight w:val="yellow"/>
         </w:rPr>
         <w:t xml:space="preserve">hr </w:t>
       </w:r>
@@ -10856,6 +11725,7 @@
           <w:rFonts w:ascii="Arial" w:hAnsi="Arial" w:cs="Arial"/>
           <w:sz w:val="20"/>
           <w:szCs w:val="20"/>
+          <w:highlight w:val="yellow"/>
         </w:rPr>
         <w:t>left on 60/7 clock.</w:t>
       </w:r>
@@ -10967,6 +11837,7 @@
         </w:rPr>
         <w:t xml:space="preserve">+ 10hr MTOD + 2hr call = </w:t>
       </w:r>
+      <w:proofErr w:type="gramStart"/>
       <w:r>
         <w:rPr>
           <w:rFonts w:ascii="Arial" w:hAnsi="Arial" w:cs="Arial"/>
@@ -11020,6 +11891,7 @@
         </w:rPr>
         <w:t>)</w:t>
       </w:r>
+      <w:proofErr w:type="gramEnd"/>
       <w:r>
         <w:rPr>
           <w:rFonts w:ascii="Arial" w:hAnsi="Arial" w:cs="Arial"/>
@@ -11097,7 +11969,25 @@
           <w:sz w:val="20"/>
           <w:szCs w:val="20"/>
         </w:rPr>
-        <w:t xml:space="preserve">(ie, not called by </w:t>
+        <w:t>(</w:t>
+      </w:r>
+      <w:proofErr w:type="spellStart"/>
+      <w:r>
+        <w:rPr>
+          <w:rFonts w:ascii="Arial" w:hAnsi="Arial" w:cs="Arial"/>
+          <w:sz w:val="20"/>
+          <w:szCs w:val="20"/>
+        </w:rPr>
+        <w:t>ie</w:t>
+      </w:r>
+      <w:proofErr w:type="spellEnd"/>
+      <w:r>
+        <w:rPr>
+          <w:rFonts w:ascii="Arial" w:hAnsi="Arial" w:cs="Arial"/>
+          <w:sz w:val="20"/>
+          <w:szCs w:val="20"/>
+        </w:rPr>
+        <w:t xml:space="preserve">, not called by </w:t>
       </w:r>
       <w:r>
         <w:rPr>
@@ -11153,6 +12043,7 @@
         </w:rPr>
         <w:t xml:space="preserve"> </w:t>
       </w:r>
+      <w:proofErr w:type="gramStart"/>
       <w:r>
         <w:rPr>
           <w:rFonts w:ascii="Arial" w:hAnsi="Arial" w:cs="Arial"/>
@@ -11178,7 +12069,17 @@
           <w:sz w:val="20"/>
           <w:szCs w:val="20"/>
         </w:rPr>
-        <w:t>).</w:t>
+        <w:t>)</w:t>
+      </w:r>
+      <w:proofErr w:type="gramEnd"/>
+      <w:r>
+        <w:rPr>
+          <w:rFonts w:ascii="Arial" w:hAnsi="Arial" w:cs="Arial"/>
+          <w:color w:val="000000"/>
+          <w:sz w:val="20"/>
+          <w:szCs w:val="20"/>
+        </w:rPr>
+        <w:t>.</w:t>
       </w:r>
     </w:p>
     <w:p>
@@ -11203,16 +12104,76 @@
           <w:sz w:val="20"/>
           <w:szCs w:val="20"/>
         </w:rPr>
-        <w:t xml:space="preserve">Questions: How to trigger this forced reset since there would be no tie up? Back ground transaction? Need to notify both Crew Dispatcher (ie. Info task on task list) and employee </w:t>
-      </w:r>
-      <w:r>
-        <w:rPr>
-          <w:rFonts w:ascii="Arial" w:hAnsi="Arial" w:cs="Arial"/>
-          <w:color w:val="000000"/>
-          <w:sz w:val="20"/>
-          <w:szCs w:val="20"/>
-        </w:rPr>
-        <w:t>(ie how????)?</w:t>
+        <w:t xml:space="preserve">Questions: How to trigger this forced reset since there would be no tie up? </w:t>
+      </w:r>
+      <w:proofErr w:type="gramStart"/>
+      <w:r>
+        <w:rPr>
+          <w:rFonts w:ascii="Arial" w:hAnsi="Arial" w:cs="Arial"/>
+          <w:color w:val="000000"/>
+          <w:sz w:val="20"/>
+          <w:szCs w:val="20"/>
+        </w:rPr>
+        <w:t>Back ground</w:t>
+      </w:r>
+      <w:proofErr w:type="gramEnd"/>
+      <w:r>
+        <w:rPr>
+          <w:rFonts w:ascii="Arial" w:hAnsi="Arial" w:cs="Arial"/>
+          <w:color w:val="000000"/>
+          <w:sz w:val="20"/>
+          <w:szCs w:val="20"/>
+        </w:rPr>
+        <w:t xml:space="preserve"> transaction? Need to notify both Crew Dispatcher (</w:t>
+      </w:r>
+      <w:proofErr w:type="spellStart"/>
+      <w:r>
+        <w:rPr>
+          <w:rFonts w:ascii="Arial" w:hAnsi="Arial" w:cs="Arial"/>
+          <w:color w:val="000000"/>
+          <w:sz w:val="20"/>
+          <w:szCs w:val="20"/>
+        </w:rPr>
+        <w:t>ie</w:t>
+      </w:r>
+      <w:proofErr w:type="spellEnd"/>
+      <w:r>
+        <w:rPr>
+          <w:rFonts w:ascii="Arial" w:hAnsi="Arial" w:cs="Arial"/>
+          <w:color w:val="000000"/>
+          <w:sz w:val="20"/>
+          <w:szCs w:val="20"/>
+        </w:rPr>
+        <w:t xml:space="preserve">. Info task on task list) and employee </w:t>
+      </w:r>
+      <w:r>
+        <w:rPr>
+          <w:rFonts w:ascii="Arial" w:hAnsi="Arial" w:cs="Arial"/>
+          <w:color w:val="000000"/>
+          <w:sz w:val="20"/>
+          <w:szCs w:val="20"/>
+        </w:rPr>
+        <w:t>(</w:t>
+      </w:r>
+      <w:proofErr w:type="spellStart"/>
+      <w:r>
+        <w:rPr>
+          <w:rFonts w:ascii="Arial" w:hAnsi="Arial" w:cs="Arial"/>
+          <w:color w:val="000000"/>
+          <w:sz w:val="20"/>
+          <w:szCs w:val="20"/>
+        </w:rPr>
+        <w:t>ie</w:t>
+      </w:r>
+      <w:proofErr w:type="spellEnd"/>
+      <w:r>
+        <w:rPr>
+          <w:rFonts w:ascii="Arial" w:hAnsi="Arial" w:cs="Arial"/>
+          <w:color w:val="000000"/>
+          <w:sz w:val="20"/>
+          <w:szCs w:val="20"/>
+        </w:rPr>
+        <w:t xml:space="preserve"> how????)?</w:t>
       </w:r>
     </w:p>
     <w:p>
@@ -11385,7 +12346,27 @@
           <w:sz w:val="20"/>
           <w:szCs w:val="20"/>
         </w:rPr>
-        <w:t xml:space="preserve"> for both the 7 day and 28 day intervals.</w:t>
+        <w:t xml:space="preserve"> for both the 7 day and </w:t>
+      </w:r>
+      <w:proofErr w:type="gramStart"/>
+      <w:r>
+        <w:rPr>
+          <w:rFonts w:ascii="Arial" w:hAnsi="Arial" w:cs="Arial"/>
+          <w:color w:val="000000"/>
+          <w:sz w:val="20"/>
+          <w:szCs w:val="20"/>
+        </w:rPr>
+        <w:t>28 day</w:t>
+      </w:r>
+      <w:proofErr w:type="gramEnd"/>
+      <w:r>
+        <w:rPr>
+          <w:rFonts w:ascii="Arial" w:hAnsi="Arial" w:cs="Arial"/>
+          <w:color w:val="000000"/>
+          <w:sz w:val="20"/>
+          <w:szCs w:val="20"/>
+        </w:rPr>
+        <w:t xml:space="preserve"> intervals.</w:t>
       </w:r>
       <w:r>
         <w:rPr>
@@ -11403,7 +12384,27 @@
           <w:sz w:val="20"/>
           <w:szCs w:val="20"/>
         </w:rPr>
-        <w:t xml:space="preserve">for this period of time.  </w:t>
+        <w:t xml:space="preserve">for this </w:t>
+      </w:r>
+      <w:proofErr w:type="gramStart"/>
+      <w:r>
+        <w:rPr>
+          <w:rFonts w:ascii="Arial" w:hAnsi="Arial" w:cs="Arial"/>
+          <w:color w:val="000000"/>
+          <w:sz w:val="20"/>
+          <w:szCs w:val="20"/>
+        </w:rPr>
+        <w:t>period of time</w:t>
+      </w:r>
+      <w:proofErr w:type="gramEnd"/>
+      <w:r>
+        <w:rPr>
+          <w:rFonts w:ascii="Arial" w:hAnsi="Arial" w:cs="Arial"/>
+          <w:color w:val="000000"/>
+          <w:sz w:val="20"/>
+          <w:szCs w:val="20"/>
+        </w:rPr>
+        <w:t xml:space="preserve">.  </w:t>
       </w:r>
     </w:p>
     <w:p>
@@ -11438,16 +12439,36 @@
           <w:sz w:val="20"/>
           <w:szCs w:val="20"/>
         </w:rPr>
-        <w:t xml:space="preserve"> at home</w:t>
-      </w:r>
-      <w:r>
-        <w:rPr>
-          <w:rFonts w:ascii="Arial" w:hAnsi="Arial" w:cs="Arial"/>
-          <w:color w:val="000000"/>
-          <w:sz w:val="20"/>
-          <w:szCs w:val="20"/>
-        </w:rPr>
-        <w:t xml:space="preserve">, CATS will check to see if the </w:t>
+        <w:t xml:space="preserve"> at </w:t>
+      </w:r>
+      <w:proofErr w:type="gramStart"/>
+      <w:r>
+        <w:rPr>
+          <w:rFonts w:ascii="Arial" w:hAnsi="Arial" w:cs="Arial"/>
+          <w:color w:val="000000"/>
+          <w:sz w:val="20"/>
+          <w:szCs w:val="20"/>
+        </w:rPr>
+        <w:t>home</w:t>
+      </w:r>
+      <w:r>
+        <w:rPr>
+          <w:rFonts w:ascii="Arial" w:hAnsi="Arial" w:cs="Arial"/>
+          <w:color w:val="000000"/>
+          <w:sz w:val="20"/>
+          <w:szCs w:val="20"/>
+        </w:rPr>
+        <w:t>,</w:t>
+      </w:r>
+      <w:proofErr w:type="gramEnd"/>
+      <w:r>
+        <w:rPr>
+          <w:rFonts w:ascii="Arial" w:hAnsi="Arial" w:cs="Arial"/>
+          <w:color w:val="000000"/>
+          <w:sz w:val="20"/>
+          <w:szCs w:val="20"/>
+        </w:rPr>
+        <w:t xml:space="preserve"> CATS will check to see if the </w:t>
       </w:r>
       <w:r>
         <w:rPr>
@@ -11519,7 +12540,27 @@
           <w:sz w:val="20"/>
           <w:szCs w:val="20"/>
         </w:rPr>
-        <w:t>Employee will be in red status but CMC can override</w:t>
+        <w:t xml:space="preserve">Employee will be in red </w:t>
+      </w:r>
+      <w:proofErr w:type="gramStart"/>
+      <w:r>
+        <w:rPr>
+          <w:rFonts w:ascii="Arial" w:hAnsi="Arial" w:cs="Arial"/>
+          <w:color w:val="000000"/>
+          <w:sz w:val="20"/>
+          <w:szCs w:val="20"/>
+        </w:rPr>
+        <w:t>status</w:t>
+      </w:r>
+      <w:proofErr w:type="gramEnd"/>
+      <w:r>
+        <w:rPr>
+          <w:rFonts w:ascii="Arial" w:hAnsi="Arial" w:cs="Arial"/>
+          <w:color w:val="000000"/>
+          <w:sz w:val="20"/>
+          <w:szCs w:val="20"/>
+        </w:rPr>
+        <w:t xml:space="preserve"> but CMC can override</w:t>
       </w:r>
       <w:r>
         <w:rPr>
@@ -11550,7 +12591,27 @@
           <w:sz w:val="20"/>
           <w:szCs w:val="20"/>
         </w:rPr>
-        <w:t xml:space="preserve">Make certain that this calculation is performed after the 7 day reset </w:t>
+        <w:t xml:space="preserve">Make certain that this calculation is performed after the </w:t>
+      </w:r>
+      <w:proofErr w:type="gramStart"/>
+      <w:r>
+        <w:rPr>
+          <w:rFonts w:ascii="Arial" w:hAnsi="Arial" w:cs="Arial"/>
+          <w:color w:val="000000"/>
+          <w:sz w:val="20"/>
+          <w:szCs w:val="20"/>
+        </w:rPr>
+        <w:t>7 day</w:t>
+      </w:r>
+      <w:proofErr w:type="gramEnd"/>
+      <w:r>
+        <w:rPr>
+          <w:rFonts w:ascii="Arial" w:hAnsi="Arial" w:cs="Arial"/>
+          <w:color w:val="000000"/>
+          <w:sz w:val="20"/>
+          <w:szCs w:val="20"/>
+        </w:rPr>
+        <w:t xml:space="preserve"> reset </w:t>
       </w:r>
       <w:r>
         <w:rPr>
@@ -11612,7 +12673,17 @@
           <w:sz w:val="20"/>
           <w:szCs w:val="20"/>
         </w:rPr>
-        <w:t xml:space="preserve">work home and go over the 60/7 or 192/28 upon tie-up at home as </w:t>
+        <w:t xml:space="preserve">work home and go over the 60/7 or 192/28 upon tie-up at home </w:t>
+      </w:r>
+      <w:proofErr w:type="gramStart"/>
+      <w:r>
+        <w:rPr>
+          <w:rFonts w:ascii="Arial" w:hAnsi="Arial" w:cs="Arial"/>
+          <w:color w:val="000000"/>
+          <w:sz w:val="20"/>
+          <w:szCs w:val="20"/>
+        </w:rPr>
+        <w:t xml:space="preserve">as </w:t>
       </w:r>
       <w:r>
         <w:rPr>
@@ -11631,7 +12702,17 @@
           <w:sz w:val="20"/>
           <w:szCs w:val="20"/>
         </w:rPr>
-        <w:t>as the estimate off duty would occur within the 7</w:t>
+        <w:t>as</w:t>
+      </w:r>
+      <w:proofErr w:type="gramEnd"/>
+      <w:r>
+        <w:rPr>
+          <w:rFonts w:ascii="Arial" w:hAnsi="Arial" w:cs="Arial"/>
+          <w:color w:val="000000"/>
+          <w:sz w:val="20"/>
+          <w:szCs w:val="20"/>
+        </w:rPr>
+        <w:t xml:space="preserve"> the estimate off duty would occur within the 7</w:t>
       </w:r>
       <w:r>
         <w:rPr>
@@ -11769,7 +12850,27 @@
           <w:sz w:val="20"/>
           <w:szCs w:val="20"/>
         </w:rPr>
-        <w:t>H.  When the employee is getting close to these thresholds they will appear in yellow on the call screen.</w:t>
+        <w:t xml:space="preserve">H.  When the employee is getting close to these </w:t>
+      </w:r>
+      <w:proofErr w:type="gramStart"/>
+      <w:r>
+        <w:rPr>
+          <w:rFonts w:ascii="Arial" w:hAnsi="Arial" w:cs="Arial"/>
+          <w:color w:val="000000"/>
+          <w:sz w:val="20"/>
+          <w:szCs w:val="20"/>
+        </w:rPr>
+        <w:t>thresholds</w:t>
+      </w:r>
+      <w:proofErr w:type="gramEnd"/>
+      <w:r>
+        <w:rPr>
+          <w:rFonts w:ascii="Arial" w:hAnsi="Arial" w:cs="Arial"/>
+          <w:color w:val="000000"/>
+          <w:sz w:val="20"/>
+          <w:szCs w:val="20"/>
+        </w:rPr>
+        <w:t xml:space="preserve"> they will appear in yellow on the call screen.</w:t>
       </w:r>
       <w:r>
         <w:rPr>
@@ -12029,7 +13130,27 @@
           <w:sz w:val="20"/>
           <w:szCs w:val="20"/>
         </w:rPr>
-        <w:t>Answer – Yes.  Any incidental effective withing the 7 day look back should be included, anything older will not be counted toward current 60/7, but maybe used within the 192/28.</w:t>
+        <w:t xml:space="preserve">Answer – Yes.  Any incidental effective withing the 7 </w:t>
+      </w:r>
+      <w:proofErr w:type="gramStart"/>
+      <w:r>
+        <w:rPr>
+          <w:rFonts w:ascii="Arial" w:hAnsi="Arial" w:cs="Arial"/>
+          <w:color w:val="000000"/>
+          <w:sz w:val="20"/>
+          <w:szCs w:val="20"/>
+        </w:rPr>
+        <w:t>day</w:t>
+      </w:r>
+      <w:proofErr w:type="gramEnd"/>
+      <w:r>
+        <w:rPr>
+          <w:rFonts w:ascii="Arial" w:hAnsi="Arial" w:cs="Arial"/>
+          <w:color w:val="000000"/>
+          <w:sz w:val="20"/>
+          <w:szCs w:val="20"/>
+        </w:rPr>
+        <w:t xml:space="preserve"> look back should be included, anything older will not be counted toward current 60/7, but maybe used within the 192/28.</w:t>
       </w:r>
     </w:p>
     <w:p>
@@ -12211,6 +13332,7 @@
         </w:rPr>
         <w:t xml:space="preserve"> red, if over hours </w:t>
       </w:r>
+      <w:proofErr w:type="gramStart"/>
       <w:r>
         <w:rPr>
           <w:rFonts w:ascii="Arial" w:hAnsi="Arial" w:cs="Arial"/>
@@ -12227,7 +13349,17 @@
           <w:sz w:val="20"/>
           <w:szCs w:val="20"/>
         </w:rPr>
-        <w:t>red, if cannot satisf</w:t>
+        <w:t>red</w:t>
+      </w:r>
+      <w:proofErr w:type="gramEnd"/>
+      <w:r>
+        <w:rPr>
+          <w:rFonts w:ascii="Arial" w:hAnsi="Arial" w:cs="Arial"/>
+          <w:color w:val="000000"/>
+          <w:sz w:val="20"/>
+          <w:szCs w:val="20"/>
+        </w:rPr>
+        <w:t>, if cannot satisf</w:t>
       </w:r>
       <w:r>
         <w:rPr>
@@ -12294,7 +13426,47 @@
           <w:sz w:val="20"/>
           <w:szCs w:val="20"/>
         </w:rPr>
-        <w:t>Note – AFH during call, if the tieup of new assignment is away, estimated run time should not exceed the 60/192 hours as well as the 7 day reset period.   If the tie up is at home estimated run time should not exceed 7 day reset limit.</w:t>
+        <w:t xml:space="preserve">Note – AFH during call, if the </w:t>
+      </w:r>
+      <w:proofErr w:type="spellStart"/>
+      <w:r>
+        <w:rPr>
+          <w:rFonts w:ascii="Arial" w:hAnsi="Arial" w:cs="Arial"/>
+          <w:color w:val="000000"/>
+          <w:sz w:val="20"/>
+          <w:szCs w:val="20"/>
+        </w:rPr>
+        <w:t>tieup</w:t>
+      </w:r>
+      <w:proofErr w:type="spellEnd"/>
+      <w:r>
+        <w:rPr>
+          <w:rFonts w:ascii="Arial" w:hAnsi="Arial" w:cs="Arial"/>
+          <w:color w:val="000000"/>
+          <w:sz w:val="20"/>
+          <w:szCs w:val="20"/>
+        </w:rPr>
+        <w:t xml:space="preserve"> of new assignment is away, estimated run time should not exceed the 60/192 hours as well as the </w:t>
+      </w:r>
+      <w:proofErr w:type="gramStart"/>
+      <w:r>
+        <w:rPr>
+          <w:rFonts w:ascii="Arial" w:hAnsi="Arial" w:cs="Arial"/>
+          <w:color w:val="000000"/>
+          <w:sz w:val="20"/>
+          <w:szCs w:val="20"/>
+        </w:rPr>
+        <w:t>7 day</w:t>
+      </w:r>
+      <w:proofErr w:type="gramEnd"/>
+      <w:r>
+        <w:rPr>
+          <w:rFonts w:ascii="Arial" w:hAnsi="Arial" w:cs="Arial"/>
+          <w:color w:val="000000"/>
+          <w:sz w:val="20"/>
+          <w:szCs w:val="20"/>
+        </w:rPr>
+        <w:t xml:space="preserve"> reset period.   If the tie up is at home estimated run time should not exceed 7 day reset limit.</w:t>
       </w:r>
     </w:p>
     <w:p>
@@ -12794,23 +13966,54 @@
         </w:rPr>
         <w:t xml:space="preserve">“due back” </w:t>
       </w:r>
-      <w:r>
-        <w:rPr>
-          <w:rFonts w:ascii="Arial" w:hAnsi="Arial" w:cs="Arial"/>
-          <w:color w:val="000000"/>
-          <w:sz w:val="20"/>
-          <w:szCs w:val="20"/>
-        </w:rPr>
-        <w:t xml:space="preserve">( such as vacation) </w:t>
-      </w:r>
-      <w:r>
-        <w:rPr>
-          <w:rFonts w:ascii="Arial" w:hAnsi="Arial" w:cs="Arial"/>
-          <w:color w:val="000000"/>
-          <w:sz w:val="20"/>
-          <w:szCs w:val="20"/>
-        </w:rPr>
-        <w:t>has started in the mean time in which case the status will remain in in that other status.</w:t>
+      <w:proofErr w:type="gramStart"/>
+      <w:r>
+        <w:rPr>
+          <w:rFonts w:ascii="Arial" w:hAnsi="Arial" w:cs="Arial"/>
+          <w:color w:val="000000"/>
+          <w:sz w:val="20"/>
+          <w:szCs w:val="20"/>
+        </w:rPr>
+        <w:t>( such</w:t>
+      </w:r>
+      <w:proofErr w:type="gramEnd"/>
+      <w:r>
+        <w:rPr>
+          <w:rFonts w:ascii="Arial" w:hAnsi="Arial" w:cs="Arial"/>
+          <w:color w:val="000000"/>
+          <w:sz w:val="20"/>
+          <w:szCs w:val="20"/>
+        </w:rPr>
+        <w:t xml:space="preserve"> as vacation) </w:t>
+      </w:r>
+      <w:r>
+        <w:rPr>
+          <w:rFonts w:ascii="Arial" w:hAnsi="Arial" w:cs="Arial"/>
+          <w:color w:val="000000"/>
+          <w:sz w:val="20"/>
+          <w:szCs w:val="20"/>
+        </w:rPr>
+        <w:t xml:space="preserve">has started in the </w:t>
+      </w:r>
+      <w:proofErr w:type="spellStart"/>
+      <w:r>
+        <w:rPr>
+          <w:rFonts w:ascii="Arial" w:hAnsi="Arial" w:cs="Arial"/>
+          <w:color w:val="000000"/>
+          <w:sz w:val="20"/>
+          <w:szCs w:val="20"/>
+        </w:rPr>
+        <w:t>mean time</w:t>
+      </w:r>
+      <w:proofErr w:type="spellEnd"/>
+      <w:r>
+        <w:rPr>
+          <w:rFonts w:ascii="Arial" w:hAnsi="Arial" w:cs="Arial"/>
+          <w:color w:val="000000"/>
+          <w:sz w:val="20"/>
+          <w:szCs w:val="20"/>
+        </w:rPr>
+        <w:t xml:space="preserve"> in which case the status will remain in in that other status.</w:t>
       </w:r>
     </w:p>
     <w:p>
@@ -13046,7 +14249,27 @@
           <w:sz w:val="20"/>
           <w:szCs w:val="20"/>
         </w:rPr>
-        <w:t>Question – What would be the dueback scenario?</w:t>
+        <w:t xml:space="preserve">Question – What would be the </w:t>
+      </w:r>
+      <w:proofErr w:type="spellStart"/>
+      <w:r>
+        <w:rPr>
+          <w:rFonts w:ascii="Arial" w:hAnsi="Arial" w:cs="Arial"/>
+          <w:color w:val="000000"/>
+          <w:sz w:val="20"/>
+          <w:szCs w:val="20"/>
+        </w:rPr>
+        <w:t>dueback</w:t>
+      </w:r>
+      <w:proofErr w:type="spellEnd"/>
+      <w:r>
+        <w:rPr>
+          <w:rFonts w:ascii="Arial" w:hAnsi="Arial" w:cs="Arial"/>
+          <w:color w:val="000000"/>
+          <w:sz w:val="20"/>
+          <w:szCs w:val="20"/>
+        </w:rPr>
+        <w:t xml:space="preserve"> scenario?</w:t>
       </w:r>
       <w:r>
         <w:rPr>
@@ -13057,14 +14280,125 @@
         </w:rPr>
         <w:br/>
       </w:r>
-      <w:r>
-        <w:rPr>
-          <w:rFonts w:ascii="Arial" w:hAnsi="Arial" w:cs="Arial"/>
-          <w:color w:val="000000"/>
-          <w:sz w:val="20"/>
-          <w:szCs w:val="20"/>
-        </w:rPr>
-        <w:t>Answer  - If emp has another schedule book off status, execute that but undistrbed rest prds will still apply. Create another bookoff E-95 if vacation end date is less than the reset prd. Make sure that E95 bookon still exists.</w:t>
+      <w:proofErr w:type="gramStart"/>
+      <w:r>
+        <w:rPr>
+          <w:rFonts w:ascii="Arial" w:hAnsi="Arial" w:cs="Arial"/>
+          <w:color w:val="000000"/>
+          <w:sz w:val="20"/>
+          <w:szCs w:val="20"/>
+        </w:rPr>
+        <w:t>Answer  -</w:t>
+      </w:r>
+      <w:proofErr w:type="gramEnd"/>
+      <w:r>
+        <w:rPr>
+          <w:rFonts w:ascii="Arial" w:hAnsi="Arial" w:cs="Arial"/>
+          <w:color w:val="000000"/>
+          <w:sz w:val="20"/>
+          <w:szCs w:val="20"/>
+        </w:rPr>
+        <w:t xml:space="preserve"> If emp has another schedule book off status, execute that but </w:t>
+      </w:r>
+      <w:proofErr w:type="spellStart"/>
+      <w:r>
+        <w:rPr>
+          <w:rFonts w:ascii="Arial" w:hAnsi="Arial" w:cs="Arial"/>
+          <w:color w:val="000000"/>
+          <w:sz w:val="20"/>
+          <w:szCs w:val="20"/>
+        </w:rPr>
+        <w:t>undistrbed</w:t>
+      </w:r>
+      <w:proofErr w:type="spellEnd"/>
+      <w:r>
+        <w:rPr>
+          <w:rFonts w:ascii="Arial" w:hAnsi="Arial" w:cs="Arial"/>
+          <w:color w:val="000000"/>
+          <w:sz w:val="20"/>
+          <w:szCs w:val="20"/>
+        </w:rPr>
+        <w:t xml:space="preserve"> rest </w:t>
+      </w:r>
+      <w:proofErr w:type="spellStart"/>
+      <w:r>
+        <w:rPr>
+          <w:rFonts w:ascii="Arial" w:hAnsi="Arial" w:cs="Arial"/>
+          <w:color w:val="000000"/>
+          <w:sz w:val="20"/>
+          <w:szCs w:val="20"/>
+        </w:rPr>
+        <w:t>prds</w:t>
+      </w:r>
+      <w:proofErr w:type="spellEnd"/>
+      <w:r>
+        <w:rPr>
+          <w:rFonts w:ascii="Arial" w:hAnsi="Arial" w:cs="Arial"/>
+          <w:color w:val="000000"/>
+          <w:sz w:val="20"/>
+          <w:szCs w:val="20"/>
+        </w:rPr>
+        <w:t xml:space="preserve"> will still apply. Create another </w:t>
+      </w:r>
+      <w:proofErr w:type="spellStart"/>
+      <w:r>
+        <w:rPr>
+          <w:rFonts w:ascii="Arial" w:hAnsi="Arial" w:cs="Arial"/>
+          <w:color w:val="000000"/>
+          <w:sz w:val="20"/>
+          <w:szCs w:val="20"/>
+        </w:rPr>
+        <w:t>bookoff</w:t>
+      </w:r>
+      <w:proofErr w:type="spellEnd"/>
+      <w:r>
+        <w:rPr>
+          <w:rFonts w:ascii="Arial" w:hAnsi="Arial" w:cs="Arial"/>
+          <w:color w:val="000000"/>
+          <w:sz w:val="20"/>
+          <w:szCs w:val="20"/>
+        </w:rPr>
+        <w:t xml:space="preserve"> E-95 if vacation end date is less than the reset </w:t>
+      </w:r>
+      <w:proofErr w:type="spellStart"/>
+      <w:r>
+        <w:rPr>
+          <w:rFonts w:ascii="Arial" w:hAnsi="Arial" w:cs="Arial"/>
+          <w:color w:val="000000"/>
+          <w:sz w:val="20"/>
+          <w:szCs w:val="20"/>
+        </w:rPr>
+        <w:t>prd</w:t>
+      </w:r>
+      <w:proofErr w:type="spellEnd"/>
+      <w:r>
+        <w:rPr>
+          <w:rFonts w:ascii="Arial" w:hAnsi="Arial" w:cs="Arial"/>
+          <w:color w:val="000000"/>
+          <w:sz w:val="20"/>
+          <w:szCs w:val="20"/>
+        </w:rPr>
+        <w:t xml:space="preserve">. Make sure that E95 </w:t>
+      </w:r>
+      <w:proofErr w:type="spellStart"/>
+      <w:r>
+        <w:rPr>
+          <w:rFonts w:ascii="Arial" w:hAnsi="Arial" w:cs="Arial"/>
+          <w:color w:val="000000"/>
+          <w:sz w:val="20"/>
+          <w:szCs w:val="20"/>
+        </w:rPr>
+        <w:t>bookon</w:t>
+      </w:r>
+      <w:proofErr w:type="spellEnd"/>
+      <w:r>
+        <w:rPr>
+          <w:rFonts w:ascii="Arial" w:hAnsi="Arial" w:cs="Arial"/>
+          <w:color w:val="000000"/>
+          <w:sz w:val="20"/>
+          <w:szCs w:val="20"/>
+        </w:rPr>
+        <w:t xml:space="preserve"> still exists.</w:t>
       </w:r>
     </w:p>
     <w:p>
@@ -13104,7 +14438,47 @@
           <w:sz w:val="20"/>
           <w:szCs w:val="20"/>
         </w:rPr>
-        <w:t>Answer - Which ever is the longest, but note if employee is in E-69 the employee can book on early, so need to remember that they are also under E-95.</w:t>
+        <w:t xml:space="preserve">Answer - </w:t>
+      </w:r>
+      <w:proofErr w:type="spellStart"/>
+      <w:r>
+        <w:rPr>
+          <w:rFonts w:ascii="Arial" w:hAnsi="Arial" w:cs="Arial"/>
+          <w:color w:val="000000"/>
+          <w:sz w:val="20"/>
+          <w:szCs w:val="20"/>
+        </w:rPr>
+        <w:t>Which ever</w:t>
+      </w:r>
+      <w:proofErr w:type="spellEnd"/>
+      <w:r>
+        <w:rPr>
+          <w:rFonts w:ascii="Arial" w:hAnsi="Arial" w:cs="Arial"/>
+          <w:color w:val="000000"/>
+          <w:sz w:val="20"/>
+          <w:szCs w:val="20"/>
+        </w:rPr>
+        <w:t xml:space="preserve"> is the </w:t>
+      </w:r>
+      <w:proofErr w:type="gramStart"/>
+      <w:r>
+        <w:rPr>
+          <w:rFonts w:ascii="Arial" w:hAnsi="Arial" w:cs="Arial"/>
+          <w:color w:val="000000"/>
+          <w:sz w:val="20"/>
+          <w:szCs w:val="20"/>
+        </w:rPr>
+        <w:t>longest, but</w:t>
+      </w:r>
+      <w:proofErr w:type="gramEnd"/>
+      <w:r>
+        <w:rPr>
+          <w:rFonts w:ascii="Arial" w:hAnsi="Arial" w:cs="Arial"/>
+          <w:color w:val="000000"/>
+          <w:sz w:val="20"/>
+          <w:szCs w:val="20"/>
+        </w:rPr>
+        <w:t xml:space="preserve"> note if employee is in E-69 the employee can book on early, so need to remember that they are also under E-95.</w:t>
       </w:r>
     </w:p>
     <w:p>
@@ -13764,7 +15138,27 @@
           <w:sz w:val="20"/>
           <w:szCs w:val="20"/>
         </w:rPr>
-        <w:t>22-08 inclusive or any off-duty time between 2200-2359 to the next day.  For the second night undisturbed must be 2200-0559.  In other words system can call at 0600 for duty at 0800.</w:t>
+        <w:t xml:space="preserve">22-08 inclusive or any off-duty time between 2200-2359 to the next day.  For the second night undisturbed must be 2200-0559.  In other </w:t>
+      </w:r>
+      <w:proofErr w:type="gramStart"/>
+      <w:r>
+        <w:rPr>
+          <w:rFonts w:ascii="Arial" w:hAnsi="Arial" w:cs="Arial"/>
+          <w:color w:val="000000"/>
+          <w:sz w:val="20"/>
+          <w:szCs w:val="20"/>
+        </w:rPr>
+        <w:t>words</w:t>
+      </w:r>
+      <w:proofErr w:type="gramEnd"/>
+      <w:r>
+        <w:rPr>
+          <w:rFonts w:ascii="Arial" w:hAnsi="Arial" w:cs="Arial"/>
+          <w:color w:val="000000"/>
+          <w:sz w:val="20"/>
+          <w:szCs w:val="20"/>
+        </w:rPr>
+        <w:t xml:space="preserve"> system can call at 0600 for duty at 0800.</w:t>
       </w:r>
     </w:p>
     <w:p>
@@ -13817,7 +15211,27 @@
           <w:sz w:val="20"/>
           <w:szCs w:val="20"/>
         </w:rPr>
-        <w:t xml:space="preserve"> to check for CALL actions (CALL, VCALL, etc)</w:t>
+        <w:t xml:space="preserve"> to check for CALL actions (CALL, VCALL, </w:t>
+      </w:r>
+      <w:proofErr w:type="spellStart"/>
+      <w:r>
+        <w:rPr>
+          <w:rFonts w:ascii="Arial" w:hAnsi="Arial" w:cs="Arial"/>
+          <w:color w:val="000000"/>
+          <w:sz w:val="20"/>
+          <w:szCs w:val="20"/>
+        </w:rPr>
+        <w:t>etc</w:t>
+      </w:r>
+      <w:proofErr w:type="spellEnd"/>
+      <w:r>
+        <w:rPr>
+          <w:rFonts w:ascii="Arial" w:hAnsi="Arial" w:cs="Arial"/>
+          <w:color w:val="000000"/>
+          <w:sz w:val="20"/>
+          <w:szCs w:val="20"/>
+        </w:rPr>
+        <w:t>)</w:t>
       </w:r>
       <w:r>
         <w:rPr>
@@ -13966,7 +15380,29 @@
           <w:sz w:val="20"/>
           <w:szCs w:val="20"/>
         </w:rPr>
-        <w:t>undisturbed rest until xx:xx”.</w:t>
+        <w:t xml:space="preserve">undisturbed rest until </w:t>
+      </w:r>
+      <w:proofErr w:type="spellStart"/>
+      <w:proofErr w:type="gramStart"/>
+      <w:r>
+        <w:rPr>
+          <w:rFonts w:ascii="Arial" w:hAnsi="Arial" w:cs="Arial"/>
+          <w:color w:val="000000"/>
+          <w:sz w:val="20"/>
+          <w:szCs w:val="20"/>
+        </w:rPr>
+        <w:t>xx:xx</w:t>
+      </w:r>
+      <w:proofErr w:type="spellEnd"/>
+      <w:proofErr w:type="gramEnd"/>
+      <w:r>
+        <w:rPr>
+          <w:rFonts w:ascii="Arial" w:hAnsi="Arial" w:cs="Arial"/>
+          <w:color w:val="000000"/>
+          <w:sz w:val="20"/>
+          <w:szCs w:val="20"/>
+        </w:rPr>
+        <w:t>”.</w:t>
       </w:r>
       <w:r>
         <w:rPr>
@@ -14046,7 +15482,27 @@
           <w:sz w:val="20"/>
           <w:szCs w:val="20"/>
         </w:rPr>
-        <w:t>, existing system logic will determine if employee is avail for call based on the order date/time. This logic needs to be retained. However, additionally, need logic to monitor action time when call is submitted on the call screens since employee must have an undisturbed of 8hrs. (ie. employee tied up at home at 2200. With 10hr MTOD at home, his mandatory rest wou</w:t>
+        <w:t>, existing system logic will determine if employee is avail for call based on the order date/time. This logic needs to be retained. However, additionally, need logic to monitor action time when call is submitted on the call screens since employee must have an undisturbed of 8hrs. (</w:t>
+      </w:r>
+      <w:proofErr w:type="spellStart"/>
+      <w:r>
+        <w:rPr>
+          <w:rFonts w:ascii="Arial" w:hAnsi="Arial" w:cs="Arial"/>
+          <w:color w:val="000000"/>
+          <w:sz w:val="20"/>
+          <w:szCs w:val="20"/>
+        </w:rPr>
+        <w:t>ie</w:t>
+      </w:r>
+      <w:proofErr w:type="spellEnd"/>
+      <w:r>
+        <w:rPr>
+          <w:rFonts w:ascii="Arial" w:hAnsi="Arial" w:cs="Arial"/>
+          <w:color w:val="000000"/>
+          <w:sz w:val="20"/>
+          <w:szCs w:val="20"/>
+        </w:rPr>
+        <w:t>. employee tied up at home at 2200. With 10hr MTOD at home, his mandatory rest wou</w:t>
       </w:r>
       <w:r>
         <w:rPr>
@@ -14064,7 +15520,27 @@
           <w:sz w:val="20"/>
           <w:szCs w:val="20"/>
         </w:rPr>
-        <w:t>d expire at 0800. With a 2hr call, he's being called for 1000 order. This is acceptable so far. However, since the WRR requires employee to have at least 8hr undisturbed, and the current logic of VCall would be sent to the IVR for execution immediately at submission, the system should not accept any call submission on the call screens for this employee prior to 0</w:t>
+        <w:t xml:space="preserve">d expire at 0800. With a 2hr call, he's being called for 1000 order. This is acceptable so far. However, since the WRR requires employee to have at least 8hr undisturbed, and the current logic of </w:t>
+      </w:r>
+      <w:proofErr w:type="spellStart"/>
+      <w:r>
+        <w:rPr>
+          <w:rFonts w:ascii="Arial" w:hAnsi="Arial" w:cs="Arial"/>
+          <w:color w:val="000000"/>
+          <w:sz w:val="20"/>
+          <w:szCs w:val="20"/>
+        </w:rPr>
+        <w:t>VCall</w:t>
+      </w:r>
+      <w:proofErr w:type="spellEnd"/>
+      <w:r>
+        <w:rPr>
+          <w:rFonts w:ascii="Arial" w:hAnsi="Arial" w:cs="Arial"/>
+          <w:color w:val="000000"/>
+          <w:sz w:val="20"/>
+          <w:szCs w:val="20"/>
+        </w:rPr>
+        <w:t xml:space="preserve"> would be sent to the IVR for execution immediately at submission, the system should not accept any call submission on the call screens for this employee prior to 0</w:t>
       </w:r>
       <w:r>
         <w:rPr>
@@ -14104,7 +15580,29 @@
           <w:sz w:val="20"/>
           <w:szCs w:val="20"/>
         </w:rPr>
-        <w:t>Question - Where on screen to put the “Employee is on undisturbed rest until xx:xx”?</w:t>
+        <w:t xml:space="preserve">Question - Where on screen to put the “Employee is on undisturbed rest until </w:t>
+      </w:r>
+      <w:proofErr w:type="spellStart"/>
+      <w:proofErr w:type="gramStart"/>
+      <w:r>
+        <w:rPr>
+          <w:rFonts w:ascii="Arial" w:hAnsi="Arial" w:cs="Arial"/>
+          <w:color w:val="000000"/>
+          <w:sz w:val="20"/>
+          <w:szCs w:val="20"/>
+        </w:rPr>
+        <w:t>xx:xx</w:t>
+      </w:r>
+      <w:proofErr w:type="spellEnd"/>
+      <w:proofErr w:type="gramEnd"/>
+      <w:r>
+        <w:rPr>
+          <w:rFonts w:ascii="Arial" w:hAnsi="Arial" w:cs="Arial"/>
+          <w:color w:val="000000"/>
+          <w:sz w:val="20"/>
+          <w:szCs w:val="20"/>
+        </w:rPr>
+        <w:t>”?</w:t>
       </w:r>
       <w:r>
         <w:rPr>
@@ -14122,7 +15620,27 @@
           <w:sz w:val="20"/>
           <w:szCs w:val="20"/>
         </w:rPr>
-        <w:t>Answer -  Should be individually under the name of the affected crew member(s), ie telephone field.</w:t>
+        <w:t xml:space="preserve">Answer -  Should be individually under the name of the affected crew member(s), </w:t>
+      </w:r>
+      <w:proofErr w:type="spellStart"/>
+      <w:r>
+        <w:rPr>
+          <w:rFonts w:ascii="Arial" w:hAnsi="Arial" w:cs="Arial"/>
+          <w:color w:val="000000"/>
+          <w:sz w:val="20"/>
+          <w:szCs w:val="20"/>
+        </w:rPr>
+        <w:t>ie</w:t>
+      </w:r>
+      <w:proofErr w:type="spellEnd"/>
+      <w:r>
+        <w:rPr>
+          <w:rFonts w:ascii="Arial" w:hAnsi="Arial" w:cs="Arial"/>
+          <w:color w:val="000000"/>
+          <w:sz w:val="20"/>
+          <w:szCs w:val="20"/>
+        </w:rPr>
+        <w:t xml:space="preserve"> telephone field.</w:t>
       </w:r>
     </w:p>
     <w:p>
@@ -14153,7 +15671,27 @@
           <w:sz w:val="20"/>
           <w:szCs w:val="20"/>
         </w:rPr>
-        <w:t>uestion - Employee will be on Red until the MTOD is completed. We are not restricting to 8 hrs in this case in phase 1.</w:t>
+        <w:t xml:space="preserve">uestion - Employee will be on Red until the MTOD is completed. We are not restricting to 8 </w:t>
+      </w:r>
+      <w:proofErr w:type="spellStart"/>
+      <w:r>
+        <w:rPr>
+          <w:rFonts w:ascii="Arial" w:hAnsi="Arial" w:cs="Arial"/>
+          <w:color w:val="000000"/>
+          <w:sz w:val="20"/>
+          <w:szCs w:val="20"/>
+        </w:rPr>
+        <w:t>hrs</w:t>
+      </w:r>
+      <w:proofErr w:type="spellEnd"/>
+      <w:r>
+        <w:rPr>
+          <w:rFonts w:ascii="Arial" w:hAnsi="Arial" w:cs="Arial"/>
+          <w:color w:val="000000"/>
+          <w:sz w:val="20"/>
+          <w:szCs w:val="20"/>
+        </w:rPr>
+        <w:t xml:space="preserve"> in this case in phase 1.</w:t>
       </w:r>
       <w:r>
         <w:rPr>
@@ -14171,7 +15709,27 @@
           <w:sz w:val="20"/>
           <w:szCs w:val="20"/>
         </w:rPr>
-        <w:t>Answer - Do not attempt to determine which is the restricted rest  Just use the whole MTOD.</w:t>
+        <w:t xml:space="preserve">Answer - Do not attempt to determine which is the restricted </w:t>
+      </w:r>
+      <w:proofErr w:type="gramStart"/>
+      <w:r>
+        <w:rPr>
+          <w:rFonts w:ascii="Arial" w:hAnsi="Arial" w:cs="Arial"/>
+          <w:color w:val="000000"/>
+          <w:sz w:val="20"/>
+          <w:szCs w:val="20"/>
+        </w:rPr>
+        <w:t>rest  Just</w:t>
+      </w:r>
+      <w:proofErr w:type="gramEnd"/>
+      <w:r>
+        <w:rPr>
+          <w:rFonts w:ascii="Arial" w:hAnsi="Arial" w:cs="Arial"/>
+          <w:color w:val="000000"/>
+          <w:sz w:val="20"/>
+          <w:szCs w:val="20"/>
+        </w:rPr>
+        <w:t xml:space="preserve"> use the whole MTOD.</w:t>
       </w:r>
     </w:p>
     <w:p>
@@ -14246,7 +15804,47 @@
           <w:sz w:val="20"/>
           <w:szCs w:val="20"/>
         </w:rPr>
-        <w:t>Answer - . Definitely write during the tie up that forces them on.  No, do not re-write during the call.   The call itself will be on the employee history and HOS log.   Only a natural reset break will be written during the call after the fact.</w:t>
+        <w:t xml:space="preserve">Answer </w:t>
+      </w:r>
+      <w:proofErr w:type="gramStart"/>
+      <w:r>
+        <w:rPr>
+          <w:rFonts w:ascii="Arial" w:hAnsi="Arial" w:cs="Arial"/>
+          <w:color w:val="000000"/>
+          <w:sz w:val="20"/>
+          <w:szCs w:val="20"/>
+        </w:rPr>
+        <w:t>- .</w:t>
+      </w:r>
+      <w:proofErr w:type="gramEnd"/>
+      <w:r>
+        <w:rPr>
+          <w:rFonts w:ascii="Arial" w:hAnsi="Arial" w:cs="Arial"/>
+          <w:color w:val="000000"/>
+          <w:sz w:val="20"/>
+          <w:szCs w:val="20"/>
+        </w:rPr>
+        <w:t xml:space="preserve"> Definitely write during the tie up </w:t>
+      </w:r>
+      <w:proofErr w:type="gramStart"/>
+      <w:r>
+        <w:rPr>
+          <w:rFonts w:ascii="Arial" w:hAnsi="Arial" w:cs="Arial"/>
+          <w:color w:val="000000"/>
+          <w:sz w:val="20"/>
+          <w:szCs w:val="20"/>
+        </w:rPr>
+        <w:t>that forces</w:t>
+      </w:r>
+      <w:proofErr w:type="gramEnd"/>
+      <w:r>
+        <w:rPr>
+          <w:rFonts w:ascii="Arial" w:hAnsi="Arial" w:cs="Arial"/>
+          <w:color w:val="000000"/>
+          <w:sz w:val="20"/>
+          <w:szCs w:val="20"/>
+        </w:rPr>
+        <w:t xml:space="preserve"> them on.  No, do not re-write during the call.   The call itself will be on the employee history and HOS log.   Only a natural reset break will be written during the call after the fact.</w:t>
       </w:r>
     </w:p>
     <w:p>
@@ -14283,14 +15881,25 @@
         </w:rPr>
         <w:t xml:space="preserve">periods </w:t>
       </w:r>
-      <w:r>
-        <w:rPr>
-          <w:rFonts w:ascii="Arial" w:hAnsi="Arial" w:cs="Arial"/>
-          <w:color w:val="000000"/>
-          <w:sz w:val="20"/>
-          <w:szCs w:val="20"/>
-        </w:rPr>
-        <w:t>there in.</w:t>
+      <w:proofErr w:type="gramStart"/>
+      <w:r>
+        <w:rPr>
+          <w:rFonts w:ascii="Arial" w:hAnsi="Arial" w:cs="Arial"/>
+          <w:color w:val="000000"/>
+          <w:sz w:val="20"/>
+          <w:szCs w:val="20"/>
+        </w:rPr>
+        <w:t>there</w:t>
+      </w:r>
+      <w:proofErr w:type="gramEnd"/>
+      <w:r>
+        <w:rPr>
+          <w:rFonts w:ascii="Arial" w:hAnsi="Arial" w:cs="Arial"/>
+          <w:color w:val="000000"/>
+          <w:sz w:val="20"/>
+          <w:szCs w:val="20"/>
+        </w:rPr>
+        <w:t xml:space="preserve"> in.</w:t>
       </w:r>
       <w:r>
         <w:rPr>
@@ -14317,7 +15926,27 @@
           <w:sz w:val="20"/>
           <w:szCs w:val="20"/>
         </w:rPr>
-        <w:t xml:space="preserve">  Employee cannot be booked on before this end date time period is past.</w:t>
+        <w:t xml:space="preserve">  Employee cannot be booked on before this end date </w:t>
+      </w:r>
+      <w:proofErr w:type="gramStart"/>
+      <w:r>
+        <w:rPr>
+          <w:rFonts w:ascii="Arial" w:hAnsi="Arial" w:cs="Arial"/>
+          <w:color w:val="000000"/>
+          <w:sz w:val="20"/>
+          <w:szCs w:val="20"/>
+        </w:rPr>
+        <w:t>time period</w:t>
+      </w:r>
+      <w:proofErr w:type="gramEnd"/>
+      <w:r>
+        <w:rPr>
+          <w:rFonts w:ascii="Arial" w:hAnsi="Arial" w:cs="Arial"/>
+          <w:color w:val="000000"/>
+          <w:sz w:val="20"/>
+          <w:szCs w:val="20"/>
+        </w:rPr>
+        <w:t xml:space="preserve"> is past.</w:t>
       </w:r>
     </w:p>
     <w:p>
@@ -14339,7 +15968,47 @@
           <w:sz w:val="20"/>
           <w:szCs w:val="20"/>
         </w:rPr>
-        <w:t>Question – Should this record be written during tieup or during the next call? In case of natural reset, it was advised to write during next call) If we write the rec during the next call, then the hist rec will have the exact time the employee was on reset brk.</w:t>
+        <w:t xml:space="preserve">Question – Should this record be written during </w:t>
+      </w:r>
+      <w:proofErr w:type="spellStart"/>
+      <w:r>
+        <w:rPr>
+          <w:rFonts w:ascii="Arial" w:hAnsi="Arial" w:cs="Arial"/>
+          <w:color w:val="000000"/>
+          <w:sz w:val="20"/>
+          <w:szCs w:val="20"/>
+        </w:rPr>
+        <w:t>tieup</w:t>
+      </w:r>
+      <w:proofErr w:type="spellEnd"/>
+      <w:r>
+        <w:rPr>
+          <w:rFonts w:ascii="Arial" w:hAnsi="Arial" w:cs="Arial"/>
+          <w:color w:val="000000"/>
+          <w:sz w:val="20"/>
+          <w:szCs w:val="20"/>
+        </w:rPr>
+        <w:t xml:space="preserve"> or during the next call? In case of natural reset, it was advised to write during next call) If we write the rec during the next call, then the hist rec will have the exact time the employee was on reset </w:t>
+      </w:r>
+      <w:proofErr w:type="spellStart"/>
+      <w:r>
+        <w:rPr>
+          <w:rFonts w:ascii="Arial" w:hAnsi="Arial" w:cs="Arial"/>
+          <w:color w:val="000000"/>
+          <w:sz w:val="20"/>
+          <w:szCs w:val="20"/>
+        </w:rPr>
+        <w:t>brk</w:t>
+      </w:r>
+      <w:proofErr w:type="spellEnd"/>
+      <w:r>
+        <w:rPr>
+          <w:rFonts w:ascii="Arial" w:hAnsi="Arial" w:cs="Arial"/>
+          <w:color w:val="000000"/>
+          <w:sz w:val="20"/>
+          <w:szCs w:val="20"/>
+        </w:rPr>
+        <w:t>.</w:t>
       </w:r>
       <w:r>
         <w:rPr>
@@ -14569,8 +16238,19 @@
           <w:sz w:val="20"/>
           <w:szCs w:val="20"/>
         </w:rPr>
-        <w:t xml:space="preserve"> and second line if necessary to get all information included</w:t>
-      </w:r>
+        <w:t xml:space="preserve"> and second line if necessary to get all information </w:t>
+      </w:r>
+      <w:proofErr w:type="gramStart"/>
+      <w:r>
+        <w:rPr>
+          <w:rFonts w:ascii="Arial" w:hAnsi="Arial" w:cs="Arial"/>
+          <w:color w:val="000000"/>
+          <w:sz w:val="20"/>
+          <w:szCs w:val="20"/>
+        </w:rPr>
+        <w:t>included</w:t>
+      </w:r>
+      <w:proofErr w:type="gramEnd"/>
     </w:p>
     <w:p>
       <w:pPr>
@@ -14748,16 +16428,56 @@
           <w:sz w:val="20"/>
           <w:szCs w:val="20"/>
         </w:rPr>
-        <w:t xml:space="preserve">At tie up time where an employee is put into any type of rest period the count down </w:t>
-      </w:r>
-      <w:r>
-        <w:rPr>
-          <w:rFonts w:ascii="Arial" w:hAnsi="Arial" w:cs="Arial"/>
-          <w:color w:val="000000"/>
-          <w:sz w:val="20"/>
-          <w:szCs w:val="20"/>
-        </w:rPr>
-        <w:t xml:space="preserve">(actually a count up) </w:t>
+        <w:t xml:space="preserve">At tie up time where an employee is put into any type of rest period the </w:t>
+      </w:r>
+      <w:proofErr w:type="spellStart"/>
+      <w:r>
+        <w:rPr>
+          <w:rFonts w:ascii="Arial" w:hAnsi="Arial" w:cs="Arial"/>
+          <w:color w:val="000000"/>
+          <w:sz w:val="20"/>
+          <w:szCs w:val="20"/>
+        </w:rPr>
+        <w:t>count down</w:t>
+      </w:r>
+      <w:proofErr w:type="spellEnd"/>
+      <w:r>
+        <w:rPr>
+          <w:rFonts w:ascii="Arial" w:hAnsi="Arial" w:cs="Arial"/>
+          <w:color w:val="000000"/>
+          <w:sz w:val="20"/>
+          <w:szCs w:val="20"/>
+        </w:rPr>
+        <w:t xml:space="preserve"> </w:t>
+      </w:r>
+      <w:r>
+        <w:rPr>
+          <w:rFonts w:ascii="Arial" w:hAnsi="Arial" w:cs="Arial"/>
+          <w:color w:val="000000"/>
+          <w:sz w:val="20"/>
+          <w:szCs w:val="20"/>
+        </w:rPr>
+        <w:t>(</w:t>
+      </w:r>
+      <w:proofErr w:type="gramStart"/>
+      <w:r>
+        <w:rPr>
+          <w:rFonts w:ascii="Arial" w:hAnsi="Arial" w:cs="Arial"/>
+          <w:color w:val="000000"/>
+          <w:sz w:val="20"/>
+          <w:szCs w:val="20"/>
+        </w:rPr>
+        <w:t>actually a</w:t>
+      </w:r>
+      <w:proofErr w:type="gramEnd"/>
+      <w:r>
+        <w:rPr>
+          <w:rFonts w:ascii="Arial" w:hAnsi="Arial" w:cs="Arial"/>
+          <w:color w:val="000000"/>
+          <w:sz w:val="20"/>
+          <w:szCs w:val="20"/>
+        </w:rPr>
+        <w:t xml:space="preserve"> count up) </w:t>
       </w:r>
       <w:r>
         <w:rPr>
@@ -15046,7 +16766,47 @@
           <w:sz w:val="20"/>
           <w:szCs w:val="20"/>
         </w:rPr>
-        <w:t xml:space="preserve">o determine if that time contains two night time undisturbed rest periods.   If so it will </w:t>
+        <w:t xml:space="preserve">o determine if that time contains two </w:t>
+      </w:r>
+      <w:proofErr w:type="gramStart"/>
+      <w:r>
+        <w:rPr>
+          <w:rFonts w:ascii="Arial" w:hAnsi="Arial" w:cs="Arial"/>
+          <w:color w:val="000000"/>
+          <w:sz w:val="20"/>
+          <w:szCs w:val="20"/>
+        </w:rPr>
+        <w:t>night time</w:t>
+      </w:r>
+      <w:proofErr w:type="gramEnd"/>
+      <w:r>
+        <w:rPr>
+          <w:rFonts w:ascii="Arial" w:hAnsi="Arial" w:cs="Arial"/>
+          <w:color w:val="000000"/>
+          <w:sz w:val="20"/>
+          <w:szCs w:val="20"/>
+        </w:rPr>
+        <w:t xml:space="preserve"> undisturbed rest periods.   If </w:t>
+      </w:r>
+      <w:proofErr w:type="gramStart"/>
+      <w:r>
+        <w:rPr>
+          <w:rFonts w:ascii="Arial" w:hAnsi="Arial" w:cs="Arial"/>
+          <w:color w:val="000000"/>
+          <w:sz w:val="20"/>
+          <w:szCs w:val="20"/>
+        </w:rPr>
+        <w:t>so</w:t>
+      </w:r>
+      <w:proofErr w:type="gramEnd"/>
+      <w:r>
+        <w:rPr>
+          <w:rFonts w:ascii="Arial" w:hAnsi="Arial" w:cs="Arial"/>
+          <w:color w:val="000000"/>
+          <w:sz w:val="20"/>
+          <w:szCs w:val="20"/>
+        </w:rPr>
+        <w:t xml:space="preserve"> it will </w:t>
       </w:r>
       <w:r>
         <w:rPr>
@@ -15216,8 +16976,19 @@
           <w:sz w:val="20"/>
           <w:szCs w:val="20"/>
         </w:rPr>
-        <w:t>occurred and begin the 7 day</w:t>
-      </w:r>
+        <w:t xml:space="preserve">occurred and begin the </w:t>
+      </w:r>
+      <w:proofErr w:type="gramStart"/>
+      <w:r>
+        <w:rPr>
+          <w:rFonts w:ascii="Arial" w:hAnsi="Arial" w:cs="Arial"/>
+          <w:color w:val="000000"/>
+          <w:sz w:val="20"/>
+          <w:szCs w:val="20"/>
+        </w:rPr>
+        <w:t>7 day</w:t>
+      </w:r>
+      <w:proofErr w:type="gramEnd"/>
       <w:r>
         <w:rPr>
           <w:rFonts w:ascii="Arial" w:hAnsi="Arial" w:cs="Arial"/>
@@ -15325,14 +17096,25 @@
         </w:rPr>
         <w:t xml:space="preserve">start of the </w:t>
       </w:r>
-      <w:r>
-        <w:rPr>
-          <w:rFonts w:ascii="Arial" w:hAnsi="Arial" w:cs="Arial"/>
-          <w:color w:val="000000"/>
-          <w:sz w:val="20"/>
-          <w:szCs w:val="20"/>
-        </w:rPr>
-        <w:t xml:space="preserve">7 day </w:t>
+      <w:proofErr w:type="gramStart"/>
+      <w:r>
+        <w:rPr>
+          <w:rFonts w:ascii="Arial" w:hAnsi="Arial" w:cs="Arial"/>
+          <w:color w:val="000000"/>
+          <w:sz w:val="20"/>
+          <w:szCs w:val="20"/>
+        </w:rPr>
+        <w:t>7 day</w:t>
+      </w:r>
+      <w:proofErr w:type="gramEnd"/>
+      <w:r>
+        <w:rPr>
+          <w:rFonts w:ascii="Arial" w:hAnsi="Arial" w:cs="Arial"/>
+          <w:color w:val="000000"/>
+          <w:sz w:val="20"/>
+          <w:szCs w:val="20"/>
+        </w:rPr>
+        <w:t xml:space="preserve"> </w:t>
       </w:r>
       <w:r>
         <w:rPr>
@@ -15502,7 +17284,27 @@
           <w:sz w:val="20"/>
           <w:szCs w:val="20"/>
         </w:rPr>
-        <w:t xml:space="preserve">CATS will make an entry onto the employee history that includes when it started, the from and to of the 2 undisturbed rest periods.  </w:t>
+        <w:t xml:space="preserve">CATS will make an entry onto the employee history that includes when it started, the from and </w:t>
+      </w:r>
+      <w:proofErr w:type="spellStart"/>
+      <w:r>
+        <w:rPr>
+          <w:rFonts w:ascii="Arial" w:hAnsi="Arial" w:cs="Arial"/>
+          <w:color w:val="000000"/>
+          <w:sz w:val="20"/>
+          <w:szCs w:val="20"/>
+        </w:rPr>
+        <w:t>to</w:t>
+      </w:r>
+      <w:proofErr w:type="spellEnd"/>
+      <w:r>
+        <w:rPr>
+          <w:rFonts w:ascii="Arial" w:hAnsi="Arial" w:cs="Arial"/>
+          <w:color w:val="000000"/>
+          <w:sz w:val="20"/>
+          <w:szCs w:val="20"/>
+        </w:rPr>
+        <w:t xml:space="preserve"> of the 2 undisturbed rest periods.  </w:t>
       </w:r>
       <w:r>
         <w:rPr>
@@ -16056,7 +17858,27 @@
           <w:sz w:val="20"/>
           <w:szCs w:val="20"/>
         </w:rPr>
-        <w:t xml:space="preserve">   Values will be “O” old hours of service “N” new,  blank </w:t>
+        <w:t xml:space="preserve">   Values will be “O” old hours of service “N” </w:t>
+      </w:r>
+      <w:proofErr w:type="gramStart"/>
+      <w:r>
+        <w:rPr>
+          <w:rFonts w:ascii="Arial" w:hAnsi="Arial" w:cs="Arial"/>
+          <w:color w:val="000000"/>
+          <w:sz w:val="20"/>
+          <w:szCs w:val="20"/>
+        </w:rPr>
+        <w:t>new,  blank</w:t>
+      </w:r>
+      <w:proofErr w:type="gramEnd"/>
+      <w:r>
+        <w:rPr>
+          <w:rFonts w:ascii="Arial" w:hAnsi="Arial" w:cs="Arial"/>
+          <w:color w:val="000000"/>
+          <w:sz w:val="20"/>
+          <w:szCs w:val="20"/>
+        </w:rPr>
+        <w:t xml:space="preserve"> </w:t>
       </w:r>
       <w:r>
         <w:rPr>
@@ -16190,7 +18012,27 @@
           <w:sz w:val="20"/>
           <w:szCs w:val="20"/>
         </w:rPr>
-        <w:t xml:space="preserve">  Two hour calls will always be required.</w:t>
+        <w:t xml:space="preserve">  </w:t>
+      </w:r>
+      <w:proofErr w:type="gramStart"/>
+      <w:r>
+        <w:rPr>
+          <w:rFonts w:ascii="Arial" w:hAnsi="Arial" w:cs="Arial"/>
+          <w:color w:val="000000"/>
+          <w:sz w:val="20"/>
+          <w:szCs w:val="20"/>
+        </w:rPr>
+        <w:t>Two hour</w:t>
+      </w:r>
+      <w:proofErr w:type="gramEnd"/>
+      <w:r>
+        <w:rPr>
+          <w:rFonts w:ascii="Arial" w:hAnsi="Arial" w:cs="Arial"/>
+          <w:color w:val="000000"/>
+          <w:sz w:val="20"/>
+          <w:szCs w:val="20"/>
+        </w:rPr>
+        <w:t xml:space="preserve"> calls will always be required.</w:t>
       </w:r>
       <w:r>
         <w:rPr>
@@ -16299,7 +18141,29 @@
           <w:sz w:val="20"/>
           <w:szCs w:val="20"/>
         </w:rPr>
-        <w:t xml:space="preserve">When in no short lead mode the </w:t>
+        <w:t xml:space="preserve">When in no short lead </w:t>
+      </w:r>
+      <w:proofErr w:type="gramStart"/>
+      <w:r>
+        <w:rPr>
+          <w:rFonts w:ascii="Arial" w:hAnsi="Arial" w:cs="Arial"/>
+          <w:strike/>
+          <w:color w:val="FF0000"/>
+          <w:sz w:val="20"/>
+          <w:szCs w:val="20"/>
+        </w:rPr>
+        <w:t>mode</w:t>
+      </w:r>
+      <w:proofErr w:type="gramEnd"/>
+      <w:r>
+        <w:rPr>
+          <w:rFonts w:ascii="Arial" w:hAnsi="Arial" w:cs="Arial"/>
+          <w:strike/>
+          <w:color w:val="FF0000"/>
+          <w:sz w:val="20"/>
+          <w:szCs w:val="20"/>
+        </w:rPr>
+        <w:t xml:space="preserve"> the </w:t>
       </w:r>
       <w:r>
         <w:rPr>
@@ -16390,7 +18254,27 @@
           <w:szCs w:val="20"/>
         </w:rPr>
         <w:lastRenderedPageBreak/>
-        <w:t>Question – Should we black out the “FOR THE NEXT CALL I REQUEST A LEAD TIME OF   (HHMM))”  row on screen S05P when WWR flag is set?</w:t>
+        <w:t>Question – Should we black out the “FOR THE NEXT CALL I REQUEST A LEAD TIME OF</w:t>
+      </w:r>
+      <w:proofErr w:type="gramStart"/>
+      <w:r>
+        <w:rPr>
+          <w:rFonts w:ascii="Arial" w:hAnsi="Arial" w:cs="Arial"/>
+          <w:color w:val="000000"/>
+          <w:sz w:val="20"/>
+          <w:szCs w:val="20"/>
+        </w:rPr>
+        <w:t xml:space="preserve">   (</w:t>
+      </w:r>
+      <w:proofErr w:type="gramEnd"/>
+      <w:r>
+        <w:rPr>
+          <w:rFonts w:ascii="Arial" w:hAnsi="Arial" w:cs="Arial"/>
+          <w:color w:val="000000"/>
+          <w:sz w:val="20"/>
+          <w:szCs w:val="20"/>
+        </w:rPr>
+        <w:t>HHMM))”  row on screen S05P when WWR flag is set?</w:t>
       </w:r>
       <w:r>
         <w:rPr>
@@ -16462,14 +18346,45 @@
           <w:szCs w:val="20"/>
         </w:rPr>
       </w:pPr>
-      <w:r>
-        <w:rPr>
-          <w:rFonts w:ascii="Arial" w:hAnsi="Arial" w:cs="Arial"/>
-          <w:color w:val="000000"/>
-          <w:sz w:val="20"/>
-          <w:szCs w:val="20"/>
-        </w:rPr>
-        <w:t>Where ever we use this field, if it is less than the lead time on the sub-dist ignore it.</w:t>
+      <w:proofErr w:type="gramStart"/>
+      <w:r>
+        <w:rPr>
+          <w:rFonts w:ascii="Arial" w:hAnsi="Arial" w:cs="Arial"/>
+          <w:color w:val="000000"/>
+          <w:sz w:val="20"/>
+          <w:szCs w:val="20"/>
+        </w:rPr>
+        <w:t>Where ever</w:t>
+      </w:r>
+      <w:proofErr w:type="gramEnd"/>
+      <w:r>
+        <w:rPr>
+          <w:rFonts w:ascii="Arial" w:hAnsi="Arial" w:cs="Arial"/>
+          <w:color w:val="000000"/>
+          <w:sz w:val="20"/>
+          <w:szCs w:val="20"/>
+        </w:rPr>
+        <w:t xml:space="preserve"> we use this field, if it is less than the lead time on the sub-</w:t>
+      </w:r>
+      <w:proofErr w:type="spellStart"/>
+      <w:r>
+        <w:rPr>
+          <w:rFonts w:ascii="Arial" w:hAnsi="Arial" w:cs="Arial"/>
+          <w:color w:val="000000"/>
+          <w:sz w:val="20"/>
+          <w:szCs w:val="20"/>
+        </w:rPr>
+        <w:t>dist</w:t>
+      </w:r>
+      <w:proofErr w:type="spellEnd"/>
+      <w:r>
+        <w:rPr>
+          <w:rFonts w:ascii="Arial" w:hAnsi="Arial" w:cs="Arial"/>
+          <w:color w:val="000000"/>
+          <w:sz w:val="20"/>
+          <w:szCs w:val="20"/>
+        </w:rPr>
+        <w:t xml:space="preserve"> ignore it.</w:t>
       </w:r>
     </w:p>
     <w:p>
@@ -16657,7 +18572,31 @@
           <w:sz w:val="20"/>
           <w:szCs w:val="20"/>
         </w:rPr>
-        <w:t>Employee Time On Duty Screen</w:t>
+        <w:t xml:space="preserve">Employee Time </w:t>
+      </w:r>
+      <w:proofErr w:type="gramStart"/>
+      <w:r>
+        <w:rPr>
+          <w:rFonts w:ascii="Arial" w:hAnsi="Arial" w:cs="Arial"/>
+          <w:i/>
+          <w:iCs/>
+          <w:color w:val="000000"/>
+          <w:sz w:val="20"/>
+          <w:szCs w:val="20"/>
+        </w:rPr>
+        <w:t>On</w:t>
+      </w:r>
+      <w:proofErr w:type="gramEnd"/>
+      <w:r>
+        <w:rPr>
+          <w:rFonts w:ascii="Arial" w:hAnsi="Arial" w:cs="Arial"/>
+          <w:i/>
+          <w:iCs/>
+          <w:color w:val="000000"/>
+          <w:sz w:val="20"/>
+          <w:szCs w:val="20"/>
+        </w:rPr>
+        <w:t xml:space="preserve"> Duty Screen</w:t>
       </w:r>
       <w:r>
         <w:rPr>
@@ -16802,7 +18741,47 @@
           <w:sz w:val="20"/>
           <w:szCs w:val="20"/>
         </w:rPr>
-        <w:t xml:space="preserve">displaying a 7 day or 28 day look back.  As mock up </w:t>
+        <w:t xml:space="preserve">displaying a 7 day or 28 </w:t>
+      </w:r>
+      <w:proofErr w:type="gramStart"/>
+      <w:r>
+        <w:rPr>
+          <w:rFonts w:ascii="Arial" w:hAnsi="Arial" w:cs="Arial"/>
+          <w:color w:val="000000"/>
+          <w:sz w:val="20"/>
+          <w:szCs w:val="20"/>
+        </w:rPr>
+        <w:t>day</w:t>
+      </w:r>
+      <w:proofErr w:type="gramEnd"/>
+      <w:r>
+        <w:rPr>
+          <w:rFonts w:ascii="Arial" w:hAnsi="Arial" w:cs="Arial"/>
+          <w:color w:val="000000"/>
+          <w:sz w:val="20"/>
+          <w:szCs w:val="20"/>
+        </w:rPr>
+        <w:t xml:space="preserve"> look back.  As </w:t>
+      </w:r>
+      <w:proofErr w:type="gramStart"/>
+      <w:r>
+        <w:rPr>
+          <w:rFonts w:ascii="Arial" w:hAnsi="Arial" w:cs="Arial"/>
+          <w:color w:val="000000"/>
+          <w:sz w:val="20"/>
+          <w:szCs w:val="20"/>
+        </w:rPr>
+        <w:t>mock up</w:t>
+      </w:r>
+      <w:proofErr w:type="gramEnd"/>
+      <w:r>
+        <w:rPr>
+          <w:rFonts w:ascii="Arial" w:hAnsi="Arial" w:cs="Arial"/>
+          <w:color w:val="000000"/>
+          <w:sz w:val="20"/>
+          <w:szCs w:val="20"/>
+        </w:rPr>
+        <w:t xml:space="preserve"> </w:t>
       </w:r>
       <w:r>
         <w:rPr>
@@ -16851,7 +18830,27 @@
           <w:sz w:val="20"/>
           <w:szCs w:val="20"/>
         </w:rPr>
-        <w:t xml:space="preserve">hen 'NEW' WRR flag on Sub-Dist, </w:t>
+        <w:t>hen 'NEW' WRR flag on Sub-</w:t>
+      </w:r>
+      <w:proofErr w:type="spellStart"/>
+      <w:r>
+        <w:rPr>
+          <w:rFonts w:ascii="Arial" w:hAnsi="Arial" w:cs="Arial"/>
+          <w:color w:val="000000"/>
+          <w:sz w:val="20"/>
+          <w:szCs w:val="20"/>
+        </w:rPr>
+        <w:t>Dist</w:t>
+      </w:r>
+      <w:proofErr w:type="spellEnd"/>
+      <w:r>
+        <w:rPr>
+          <w:rFonts w:ascii="Arial" w:hAnsi="Arial" w:cs="Arial"/>
+          <w:color w:val="000000"/>
+          <w:sz w:val="20"/>
+          <w:szCs w:val="20"/>
+        </w:rPr>
+        <w:t xml:space="preserve">, </w:t>
       </w:r>
       <w:r>
         <w:rPr>
@@ -16869,7 +18868,47 @@
           <w:sz w:val="20"/>
           <w:szCs w:val="20"/>
         </w:rPr>
-        <w:t>should display two running totals, 60/7 and 192/28, clearly labelled as such. However, only display records (both trips and manually created) relating to the 7 day look back. A 'Display 28 day look back' flag should be made avail. when this is yes, display records relating to the 28 day look back.</w:t>
+        <w:t xml:space="preserve">should display two running totals, 60/7 and 192/28, clearly labelled as such. However, only display records (both trips and manually created) relating to the 7 </w:t>
+      </w:r>
+      <w:proofErr w:type="gramStart"/>
+      <w:r>
+        <w:rPr>
+          <w:rFonts w:ascii="Arial" w:hAnsi="Arial" w:cs="Arial"/>
+          <w:color w:val="000000"/>
+          <w:sz w:val="20"/>
+          <w:szCs w:val="20"/>
+        </w:rPr>
+        <w:t>day</w:t>
+      </w:r>
+      <w:proofErr w:type="gramEnd"/>
+      <w:r>
+        <w:rPr>
+          <w:rFonts w:ascii="Arial" w:hAnsi="Arial" w:cs="Arial"/>
+          <w:color w:val="000000"/>
+          <w:sz w:val="20"/>
+          <w:szCs w:val="20"/>
+        </w:rPr>
+        <w:t xml:space="preserve"> look back. A 'Display 28 day look back' flag should be made avail. when this is yes, display records relating to the 28 </w:t>
+      </w:r>
+      <w:proofErr w:type="gramStart"/>
+      <w:r>
+        <w:rPr>
+          <w:rFonts w:ascii="Arial" w:hAnsi="Arial" w:cs="Arial"/>
+          <w:color w:val="000000"/>
+          <w:sz w:val="20"/>
+          <w:szCs w:val="20"/>
+        </w:rPr>
+        <w:t>day</w:t>
+      </w:r>
+      <w:proofErr w:type="gramEnd"/>
+      <w:r>
+        <w:rPr>
+          <w:rFonts w:ascii="Arial" w:hAnsi="Arial" w:cs="Arial"/>
+          <w:color w:val="000000"/>
+          <w:sz w:val="20"/>
+          <w:szCs w:val="20"/>
+        </w:rPr>
+        <w:t xml:space="preserve"> look back.</w:t>
       </w:r>
     </w:p>
     <w:p>
@@ -16960,7 +18999,25 @@
           <w:sz w:val="20"/>
           <w:szCs w:val="20"/>
         </w:rPr>
-        <w:t xml:space="preserve">When an employee’s on duty time exceeds the prescribed 12 hours by more than 4 hours </w:t>
+        <w:t xml:space="preserve">When an </w:t>
+      </w:r>
+      <w:proofErr w:type="gramStart"/>
+      <w:r>
+        <w:rPr>
+          <w:rFonts w:ascii="Arial" w:hAnsi="Arial" w:cs="Arial"/>
+          <w:sz w:val="20"/>
+          <w:szCs w:val="20"/>
+        </w:rPr>
+        <w:t>employee’s</w:t>
+      </w:r>
+      <w:proofErr w:type="gramEnd"/>
+      <w:r>
+        <w:rPr>
+          <w:rFonts w:ascii="Arial" w:hAnsi="Arial" w:cs="Arial"/>
+          <w:sz w:val="20"/>
+          <w:szCs w:val="20"/>
+        </w:rPr>
+        <w:t xml:space="preserve"> on duty time exceeds the prescribed 12 hours by more than 4 hours </w:t>
       </w:r>
       <w:r>
         <w:rPr>
@@ -17010,13 +19067,23 @@
         </w:rPr>
         <w:t xml:space="preserve"> </w:t>
       </w:r>
-      <w:r>
-        <w:rPr>
-          <w:rFonts w:ascii="Arial" w:hAnsi="Arial" w:cs="Arial"/>
-          <w:sz w:val="20"/>
-          <w:szCs w:val="20"/>
-        </w:rPr>
-        <w:t>which ever is shortest</w:t>
+      <w:proofErr w:type="spellStart"/>
+      <w:r>
+        <w:rPr>
+          <w:rFonts w:ascii="Arial" w:hAnsi="Arial" w:cs="Arial"/>
+          <w:sz w:val="20"/>
+          <w:szCs w:val="20"/>
+        </w:rPr>
+        <w:t>which ever</w:t>
+      </w:r>
+      <w:proofErr w:type="spellEnd"/>
+      <w:r>
+        <w:rPr>
+          <w:rFonts w:ascii="Arial" w:hAnsi="Arial" w:cs="Arial"/>
+          <w:sz w:val="20"/>
+          <w:szCs w:val="20"/>
+        </w:rPr>
+        <w:t xml:space="preserve"> is shortest</w:t>
       </w:r>
       <w:r>
         <w:rPr>
@@ -17137,7 +19204,16 @@
           <w:sz w:val="20"/>
           <w:szCs w:val="20"/>
         </w:rPr>
-        <w:t xml:space="preserve"> hour rest</w:t>
+        <w:t xml:space="preserve"> hour </w:t>
+      </w:r>
+      <w:proofErr w:type="gramStart"/>
+      <w:r>
+        <w:rPr>
+          <w:rFonts w:ascii="Arial" w:hAnsi="Arial" w:cs="Arial"/>
+          <w:sz w:val="20"/>
+          <w:szCs w:val="20"/>
+        </w:rPr>
+        <w:t>rest</w:t>
       </w:r>
       <w:r>
         <w:rPr>
@@ -17153,7 +19229,16 @@
           <w:sz w:val="20"/>
           <w:szCs w:val="20"/>
         </w:rPr>
-        <w:t xml:space="preserve">  Clarification when </w:t>
+        <w:t xml:space="preserve">  Clarification</w:t>
+      </w:r>
+      <w:proofErr w:type="gramEnd"/>
+      <w:r>
+        <w:rPr>
+          <w:rFonts w:ascii="Arial" w:hAnsi="Arial" w:cs="Arial"/>
+          <w:sz w:val="20"/>
+          <w:szCs w:val="20"/>
+        </w:rPr>
+        <w:t xml:space="preserve"> when </w:t>
       </w:r>
       <w:r>
         <w:rPr>
@@ -17185,7 +19270,25 @@
           <w:sz w:val="20"/>
           <w:szCs w:val="20"/>
         </w:rPr>
-        <w:t>When an employee’s on duty time exceeds the 12 hour max for purpose of an emergency</w:t>
+        <w:t xml:space="preserve">When an </w:t>
+      </w:r>
+      <w:proofErr w:type="gramStart"/>
+      <w:r>
+        <w:rPr>
+          <w:rFonts w:ascii="Arial" w:hAnsi="Arial" w:cs="Arial"/>
+          <w:sz w:val="20"/>
+          <w:szCs w:val="20"/>
+        </w:rPr>
+        <w:t>employee’s</w:t>
+      </w:r>
+      <w:proofErr w:type="gramEnd"/>
+      <w:r>
+        <w:rPr>
+          <w:rFonts w:ascii="Arial" w:hAnsi="Arial" w:cs="Arial"/>
+          <w:sz w:val="20"/>
+          <w:szCs w:val="20"/>
+        </w:rPr>
+        <w:t xml:space="preserve"> on duty time exceeds the 12 hour max for purpose of an emergency</w:t>
       </w:r>
       <w:r>
         <w:rPr>
@@ -17201,7 +19304,25 @@
           <w:sz w:val="20"/>
           <w:szCs w:val="20"/>
         </w:rPr>
-        <w:t xml:space="preserve"> by the amount of time their duty exceeds 12 hours or 08:00 which ever is shortest.   See TC 7.8</w:t>
+        <w:t xml:space="preserve"> by the amount of time their duty exceeds 12 hours or 08:00 </w:t>
+      </w:r>
+      <w:proofErr w:type="spellStart"/>
+      <w:r>
+        <w:rPr>
+          <w:rFonts w:ascii="Arial" w:hAnsi="Arial" w:cs="Arial"/>
+          <w:sz w:val="20"/>
+          <w:szCs w:val="20"/>
+        </w:rPr>
+        <w:t>which ever</w:t>
+      </w:r>
+      <w:proofErr w:type="spellEnd"/>
+      <w:r>
+        <w:rPr>
+          <w:rFonts w:ascii="Arial" w:hAnsi="Arial" w:cs="Arial"/>
+          <w:sz w:val="20"/>
+          <w:szCs w:val="20"/>
+        </w:rPr>
+        <w:t xml:space="preserve"> is shortest.   See TC 7.8</w:t>
       </w:r>
       <w:r>
         <w:rPr>
@@ -17230,7 +19351,25 @@
           <w:sz w:val="20"/>
           <w:szCs w:val="20"/>
         </w:rPr>
-        <w:t>Numbers 8 and 9 above should be similar to what happens in US when FRA hours are exceeded, so can be used as a model of how to do this</w:t>
+        <w:t xml:space="preserve">Numbers 8 and 9 above should be </w:t>
+      </w:r>
+      <w:proofErr w:type="gramStart"/>
+      <w:r>
+        <w:rPr>
+          <w:rFonts w:ascii="Arial" w:hAnsi="Arial" w:cs="Arial"/>
+          <w:sz w:val="20"/>
+          <w:szCs w:val="20"/>
+        </w:rPr>
+        <w:t>similar to</w:t>
+      </w:r>
+      <w:proofErr w:type="gramEnd"/>
+      <w:r>
+        <w:rPr>
+          <w:rFonts w:ascii="Arial" w:hAnsi="Arial" w:cs="Arial"/>
+          <w:sz w:val="20"/>
+          <w:szCs w:val="20"/>
+        </w:rPr>
+        <w:t xml:space="preserve"> what happens in US when FRA hours are exceeded, so can be used as a model of how to do this</w:t>
       </w:r>
       <w:r>
         <w:rPr>
@@ -17301,8 +19440,19 @@
           <w:sz w:val="20"/>
           <w:szCs w:val="20"/>
         </w:rPr>
-        <w:t>Currently there is a reject hours of service</w:t>
-      </w:r>
+        <w:t xml:space="preserve">Currently there is a </w:t>
+      </w:r>
+      <w:proofErr w:type="gramStart"/>
+      <w:r>
+        <w:rPr>
+          <w:rFonts w:ascii="Arial" w:hAnsi="Arial" w:cs="Arial"/>
+          <w:color w:val="000000"/>
+          <w:sz w:val="20"/>
+          <w:szCs w:val="20"/>
+        </w:rPr>
+        <w:t>reject hours of service</w:t>
+      </w:r>
+      <w:proofErr w:type="gramEnd"/>
       <w:r>
         <w:rPr>
           <w:rFonts w:ascii="Arial" w:hAnsi="Arial" w:cs="Arial"/>
@@ -17426,7 +19576,27 @@
           <w:sz w:val="20"/>
           <w:szCs w:val="20"/>
         </w:rPr>
-        <w:t xml:space="preserve"> status in regard to </w:t>
+        <w:t xml:space="preserve"> status </w:t>
+      </w:r>
+      <w:proofErr w:type="gramStart"/>
+      <w:r>
+        <w:rPr>
+          <w:rFonts w:ascii="Arial" w:hAnsi="Arial" w:cs="Arial"/>
+          <w:color w:val="000000"/>
+          <w:sz w:val="20"/>
+          <w:szCs w:val="20"/>
+        </w:rPr>
+        <w:t>in regard to</w:t>
+      </w:r>
+      <w:proofErr w:type="gramEnd"/>
+      <w:r>
+        <w:rPr>
+          <w:rFonts w:ascii="Arial" w:hAnsi="Arial" w:cs="Arial"/>
+          <w:color w:val="000000"/>
+          <w:sz w:val="20"/>
+          <w:szCs w:val="20"/>
+        </w:rPr>
+        <w:t xml:space="preserve"> </w:t>
       </w:r>
       <w:r>
         <w:rPr>
@@ -19054,7 +21224,14 @@
               <w:rPr>
                 <w:color w:val="000000"/>
               </w:rPr>
-              <w:t>Estimated work hours for one way trip duration is greater than or equal the remaining hours before hitting 60/192 work threshold.</w:t>
+              <w:t xml:space="preserve">Estimated work hours for one way trip duration is greater than or equal the remaining hours before hitting 60/192 work </w:t>
+            </w:r>
+            <w:proofErr w:type="gramStart"/>
+            <w:r>
+              <w:rPr>
+                <w:color w:val="000000"/>
+              </w:rPr>
+              <w:t>threshold.</w:t>
             </w:r>
             <w:r>
               <w:rPr>
@@ -19062,6 +21239,7 @@
               </w:rPr>
               <w:t>(</w:t>
             </w:r>
+            <w:proofErr w:type="gramEnd"/>
             <w:r>
               <w:rPr>
                 <w:color w:val="FF0000"/>
@@ -19536,7 +21714,27 @@
           <w:sz w:val="20"/>
           <w:szCs w:val="20"/>
         </w:rPr>
-        <w:t>Concerning dynamically calculating the employees available status.  Additional Information.</w:t>
+        <w:t xml:space="preserve">Concerning dynamically calculating the </w:t>
+      </w:r>
+      <w:proofErr w:type="gramStart"/>
+      <w:r>
+        <w:rPr>
+          <w:rFonts w:ascii="Arial" w:hAnsi="Arial" w:cs="Arial"/>
+          <w:color w:val="000000"/>
+          <w:sz w:val="20"/>
+          <w:szCs w:val="20"/>
+        </w:rPr>
+        <w:t>employees</w:t>
+      </w:r>
+      <w:proofErr w:type="gramEnd"/>
+      <w:r>
+        <w:rPr>
+          <w:rFonts w:ascii="Arial" w:hAnsi="Arial" w:cs="Arial"/>
+          <w:color w:val="000000"/>
+          <w:sz w:val="20"/>
+          <w:szCs w:val="20"/>
+        </w:rPr>
+        <w:t xml:space="preserve"> available status.  Additional Information.</w:t>
       </w:r>
     </w:p>
     <w:p>
@@ -19580,7 +21778,27 @@
           <w:sz w:val="20"/>
           <w:szCs w:val="20"/>
         </w:rPr>
-        <w:t>There are different types of board inquiry.  To cut down for performance the look back should only be triggered on a POSITION inquiry.  Or if board is a Bid Pack pool or Scheduled Spareboards, in which case look back when an “Ordered Inquiry” is requested.</w:t>
+        <w:t xml:space="preserve">There are different types of board inquiry.  To cut down for performance the look back should only be triggered on a POSITION inquiry.  Or if board is a Bid Pack pool or Scheduled </w:t>
+      </w:r>
+      <w:proofErr w:type="spellStart"/>
+      <w:r>
+        <w:rPr>
+          <w:rFonts w:ascii="Arial" w:hAnsi="Arial" w:cs="Arial"/>
+          <w:color w:val="000000"/>
+          <w:sz w:val="20"/>
+          <w:szCs w:val="20"/>
+        </w:rPr>
+        <w:t>Spareboards</w:t>
+      </w:r>
+      <w:proofErr w:type="spellEnd"/>
+      <w:r>
+        <w:rPr>
+          <w:rFonts w:ascii="Arial" w:hAnsi="Arial" w:cs="Arial"/>
+          <w:color w:val="000000"/>
+          <w:sz w:val="20"/>
+          <w:szCs w:val="20"/>
+        </w:rPr>
+        <w:t>, in which case look back when an “Ordered Inquiry” is requested.</w:t>
       </w:r>
     </w:p>
     <w:p>
@@ -19700,7 +21918,27 @@
           <w:sz w:val="20"/>
           <w:szCs w:val="20"/>
         </w:rPr>
-        <w:t xml:space="preserve">pool and spareboard inquiries to be certain the look back for </w:t>
+        <w:t xml:space="preserve">pool and </w:t>
+      </w:r>
+      <w:proofErr w:type="spellStart"/>
+      <w:r>
+        <w:rPr>
+          <w:rFonts w:ascii="Arial" w:hAnsi="Arial" w:cs="Arial"/>
+          <w:color w:val="000000"/>
+          <w:sz w:val="20"/>
+          <w:szCs w:val="20"/>
+        </w:rPr>
+        <w:t>spareboard</w:t>
+      </w:r>
+      <w:proofErr w:type="spellEnd"/>
+      <w:r>
+        <w:rPr>
+          <w:rFonts w:ascii="Arial" w:hAnsi="Arial" w:cs="Arial"/>
+          <w:color w:val="000000"/>
+          <w:sz w:val="20"/>
+          <w:szCs w:val="20"/>
+        </w:rPr>
+        <w:t xml:space="preserve"> inquiries to be certain the look back for </w:t>
       </w:r>
       <w:r>
         <w:rPr>
@@ -19911,8 +22149,19 @@
           <w:sz w:val="20"/>
           <w:szCs w:val="20"/>
         </w:rPr>
-        <w:t>if so</w:t>
-      </w:r>
+        <w:t xml:space="preserve">if </w:t>
+      </w:r>
+      <w:proofErr w:type="gramStart"/>
+      <w:r>
+        <w:rPr>
+          <w:rFonts w:ascii="Arial" w:hAnsi="Arial" w:cs="Arial"/>
+          <w:color w:val="000000"/>
+          <w:sz w:val="20"/>
+          <w:szCs w:val="20"/>
+        </w:rPr>
+        <w:t>so</w:t>
+      </w:r>
+      <w:proofErr w:type="gramEnd"/>
       <w:r>
         <w:rPr>
           <w:rFonts w:ascii="Arial" w:hAnsi="Arial" w:cs="Arial"/>
@@ -20269,7 +22518,27 @@
           <w:sz w:val="20"/>
           <w:szCs w:val="20"/>
         </w:rPr>
-        <w:t xml:space="preserve"> Employee Time On Duty Log (HOS), it will be rejected by the system as a duplicate.  The program will not abend but will continue to other crew members and </w:t>
+        <w:t xml:space="preserve"> Employee Time </w:t>
+      </w:r>
+      <w:proofErr w:type="gramStart"/>
+      <w:r>
+        <w:rPr>
+          <w:rFonts w:ascii="Arial" w:hAnsi="Arial" w:cs="Arial"/>
+          <w:color w:val="000000"/>
+          <w:sz w:val="20"/>
+          <w:szCs w:val="20"/>
+        </w:rPr>
+        <w:t>On</w:t>
+      </w:r>
+      <w:proofErr w:type="gramEnd"/>
+      <w:r>
+        <w:rPr>
+          <w:rFonts w:ascii="Arial" w:hAnsi="Arial" w:cs="Arial"/>
+          <w:color w:val="000000"/>
+          <w:sz w:val="20"/>
+          <w:szCs w:val="20"/>
+        </w:rPr>
+        <w:t xml:space="preserve"> Duty Log (HOS), it will be rejected by the system as a duplicate.  The program will not abend but will continue to other crew members and </w:t>
       </w:r>
       <w:r>
         <w:rPr>
@@ -20668,7 +22937,39 @@
           <w:rFonts w:ascii="Calibri" w:eastAsia="Calibri" w:hAnsi="Calibri" w:cs="Calibri"/>
           <w:lang w:val="en-CA"/>
         </w:rPr>
-        <w:t>When reusing fields for the new WWR.  When the dist/sub dist flag is set, the display text for the fields should change on the screen(s) from MTOY and MTOR to FROM and TO.</w:t>
+        <w:t xml:space="preserve">When reusing fields for the new WWR.  When the </w:t>
+      </w:r>
+      <w:proofErr w:type="spellStart"/>
+      <w:r>
+        <w:rPr>
+          <w:rFonts w:ascii="Calibri" w:eastAsia="Calibri" w:hAnsi="Calibri" w:cs="Calibri"/>
+          <w:lang w:val="en-CA"/>
+        </w:rPr>
+        <w:t>dist</w:t>
+      </w:r>
+      <w:proofErr w:type="spellEnd"/>
+      <w:r>
+        <w:rPr>
+          <w:rFonts w:ascii="Calibri" w:eastAsia="Calibri" w:hAnsi="Calibri" w:cs="Calibri"/>
+          <w:lang w:val="en-CA"/>
+        </w:rPr>
+        <w:t xml:space="preserve">/sub </w:t>
+      </w:r>
+      <w:proofErr w:type="spellStart"/>
+      <w:r>
+        <w:rPr>
+          <w:rFonts w:ascii="Calibri" w:eastAsia="Calibri" w:hAnsi="Calibri" w:cs="Calibri"/>
+          <w:lang w:val="en-CA"/>
+        </w:rPr>
+        <w:t>dist</w:t>
+      </w:r>
+      <w:proofErr w:type="spellEnd"/>
+      <w:r>
+        <w:rPr>
+          <w:rFonts w:ascii="Calibri" w:eastAsia="Calibri" w:hAnsi="Calibri" w:cs="Calibri"/>
+          <w:lang w:val="en-CA"/>
+        </w:rPr>
+        <w:t xml:space="preserve"> flag is set, the display text for the fields should change on the screen(s) from MTOY and MTOR to FROM and TO.</w:t>
       </w:r>
     </w:p>
     <w:p>
@@ -20773,7 +23074,39 @@
           <w:rFonts w:ascii="Calibri" w:eastAsia="Calibri" w:hAnsi="Calibri" w:cs="Calibri"/>
           <w:lang w:val="en-CA"/>
         </w:rPr>
-        <w:t>Example of a true Outpost pool in Cats today: Edmonton (24EM) but this assignment 550 is set up on pool C3, with Mirror (81918) is its home terminal. The assignment itself then may be called in Mirror turnaround or Mirror to Reddeer, then re-order Reddeer back to Mirror. There is an existing H/A field on this screen (Home/Away on the second row). If possible, convert this field to H/A/O (Home, Away, Outpost). The flag will be ‘H’, ‘A’, ‘O’. Blank defaults to ‘H’.</w:t>
+        <w:t xml:space="preserve">Example of a true Outpost pool in Cats today: Edmonton (24EM) but this assignment 550 is set up on pool C3, with Mirror (81918) is its home terminal. The assignment itself then may be called in Mirror turnaround or Mirror to </w:t>
+      </w:r>
+      <w:proofErr w:type="spellStart"/>
+      <w:r>
+        <w:rPr>
+          <w:rFonts w:ascii="Calibri" w:eastAsia="Calibri" w:hAnsi="Calibri" w:cs="Calibri"/>
+          <w:lang w:val="en-CA"/>
+        </w:rPr>
+        <w:t>Reddeer</w:t>
+      </w:r>
+      <w:proofErr w:type="spellEnd"/>
+      <w:r>
+        <w:rPr>
+          <w:rFonts w:ascii="Calibri" w:eastAsia="Calibri" w:hAnsi="Calibri" w:cs="Calibri"/>
+          <w:lang w:val="en-CA"/>
+        </w:rPr>
+        <w:t xml:space="preserve">, then re-order </w:t>
+      </w:r>
+      <w:proofErr w:type="spellStart"/>
+      <w:r>
+        <w:rPr>
+          <w:rFonts w:ascii="Calibri" w:eastAsia="Calibri" w:hAnsi="Calibri" w:cs="Calibri"/>
+          <w:lang w:val="en-CA"/>
+        </w:rPr>
+        <w:t>Reddeer</w:t>
+      </w:r>
+      <w:proofErr w:type="spellEnd"/>
+      <w:r>
+        <w:rPr>
+          <w:rFonts w:ascii="Calibri" w:eastAsia="Calibri" w:hAnsi="Calibri" w:cs="Calibri"/>
+          <w:lang w:val="en-CA"/>
+        </w:rPr>
+        <w:t xml:space="preserve"> back to Mirror. There is an existing H/A field on this screen (Home/Away on the second row). If possible, convert this field to H/A/O (Home, Away, Outpost). The flag will be ‘H’, ‘A’, ‘O’. Blank defaults to ‘H’.</w:t>
       </w:r>
     </w:p>
     <w:p>
@@ -20895,7 +23228,32 @@
           <w:rFonts w:ascii="Calibri" w:eastAsia="Calibri" w:hAnsi="Calibri" w:cs="Calibri"/>
           <w:lang w:val="en-CA"/>
         </w:rPr>
-        <w:t>Answer - Should only trigger on actual tie up.  Existing system logic writes an HOS at qtie, and update the record at actual tie-up.  No new functionality here.   Note: CATS is revising today, but employees are not generally allowed to quick tie.  Only Yard Masters do this for the shift.</w:t>
+        <w:t xml:space="preserve">Answer - Should only trigger on actual tie up.  Existing system logic writes an HOS at </w:t>
+      </w:r>
+      <w:proofErr w:type="spellStart"/>
+      <w:proofErr w:type="gramStart"/>
+      <w:r>
+        <w:rPr>
+          <w:rFonts w:ascii="Calibri" w:eastAsia="Calibri" w:hAnsi="Calibri" w:cs="Calibri"/>
+          <w:lang w:val="en-CA"/>
+        </w:rPr>
+        <w:t>qtie</w:t>
+      </w:r>
+      <w:proofErr w:type="spellEnd"/>
+      <w:r>
+        <w:rPr>
+          <w:rFonts w:ascii="Calibri" w:eastAsia="Calibri" w:hAnsi="Calibri" w:cs="Calibri"/>
+          <w:lang w:val="en-CA"/>
+        </w:rPr>
+        <w:t>, and</w:t>
+      </w:r>
+      <w:proofErr w:type="gramEnd"/>
+      <w:r>
+        <w:rPr>
+          <w:rFonts w:ascii="Calibri" w:eastAsia="Calibri" w:hAnsi="Calibri" w:cs="Calibri"/>
+          <w:lang w:val="en-CA"/>
+        </w:rPr>
+        <w:t xml:space="preserve"> update the record at actual tie-up.  No new functionality here.   Note: CATS is revising today, but employees are not generally allowed to quick tie.  Only Yard Masters do this for the shift.</w:t>
       </w:r>
     </w:p>
     <w:p>
@@ -21272,7 +23630,27 @@
           <w:szCs w:val="20"/>
           <w:lang w:val="en-CA"/>
         </w:rPr>
-        <w:t xml:space="preserve"> allows an additional 8 hours rest.</w:t>
+        <w:t xml:space="preserve"> allows an additional 8 </w:t>
+      </w:r>
+      <w:proofErr w:type="gramStart"/>
+      <w:r>
+        <w:rPr>
+          <w:rFonts w:ascii="Arial" w:hAnsi="Arial" w:cs="Arial"/>
+          <w:sz w:val="20"/>
+          <w:szCs w:val="20"/>
+          <w:lang w:val="en-CA"/>
+        </w:rPr>
+        <w:t>hours</w:t>
+      </w:r>
+      <w:proofErr w:type="gramEnd"/>
+      <w:r>
+        <w:rPr>
+          <w:rFonts w:ascii="Arial" w:hAnsi="Arial" w:cs="Arial"/>
+          <w:sz w:val="20"/>
+          <w:szCs w:val="20"/>
+          <w:lang w:val="en-CA"/>
+        </w:rPr>
+        <w:t xml:space="preserve"> rest.</w:t>
       </w:r>
     </w:p>
     <w:p>
@@ -21402,7 +23780,27 @@
           <w:sz w:val="20"/>
           <w:szCs w:val="20"/>
         </w:rPr>
-        <w:t xml:space="preserve">In earlier discussions on this topic it was stated that these values for numbers of hours </w:t>
+        <w:t xml:space="preserve">In earlier discussions on this </w:t>
+      </w:r>
+      <w:proofErr w:type="gramStart"/>
+      <w:r>
+        <w:rPr>
+          <w:rFonts w:ascii="Arial" w:hAnsi="Arial" w:cs="Arial"/>
+          <w:color w:val="000000" w:themeColor="text1"/>
+          <w:sz w:val="20"/>
+          <w:szCs w:val="20"/>
+        </w:rPr>
+        <w:t>topic</w:t>
+      </w:r>
+      <w:proofErr w:type="gramEnd"/>
+      <w:r>
+        <w:rPr>
+          <w:rFonts w:ascii="Arial" w:hAnsi="Arial" w:cs="Arial"/>
+          <w:color w:val="000000" w:themeColor="text1"/>
+          <w:sz w:val="20"/>
+          <w:szCs w:val="20"/>
+        </w:rPr>
+        <w:t xml:space="preserve"> it was stated that these values for numbers of hours </w:t>
       </w:r>
       <w:r>
         <w:rPr>
@@ -21913,8 +24311,13 @@
       </w:pPr>
       <w:r>
         <w:tab/>
-        <w:t>Call &lt; Pd End (-8) – No action</w:t>
-      </w:r>
+        <w:t xml:space="preserve">Call &lt; Pd End (-8) – No </w:t>
+      </w:r>
+      <w:proofErr w:type="gramStart"/>
+      <w:r>
+        <w:t>action</w:t>
+      </w:r>
+      <w:proofErr w:type="gramEnd"/>
       <w:r>
         <w:tab/>
       </w:r>
@@ -22019,8 +24422,13 @@
       </w:pPr>
       <w:r>
         <w:tab/>
-        <w:t>Call &lt; Pd End (-8) – No action</w:t>
-      </w:r>
+        <w:t xml:space="preserve">Call &lt; Pd End (-8) – No </w:t>
+      </w:r>
+      <w:proofErr w:type="gramStart"/>
+      <w:r>
+        <w:t>action</w:t>
+      </w:r>
+      <w:proofErr w:type="gramEnd"/>
     </w:p>
     <w:p>
       <w:pPr>
@@ -22029,8 +24437,13 @@
       </w:pPr>
       <w:r>
         <w:tab/>
-        <w:t>Call &lt; Restart – No action</w:t>
-      </w:r>
+        <w:t xml:space="preserve">Call &lt; Restart – No </w:t>
+      </w:r>
+      <w:proofErr w:type="gramStart"/>
+      <w:r>
+        <w:t>action</w:t>
+      </w:r>
+      <w:proofErr w:type="gramEnd"/>
       <w:r>
         <w:tab/>
       </w:r>
@@ -22111,8 +24524,13 @@
         <w:ind w:left="1440" w:firstLine="720"/>
       </w:pPr>
       <w:r>
-        <w:t>Call &lt; Pd End (-8) – No action</w:t>
-      </w:r>
+        <w:t xml:space="preserve">Call &lt; Pd End (-8) – No </w:t>
+      </w:r>
+      <w:proofErr w:type="gramStart"/>
+      <w:r>
+        <w:t>action</w:t>
+      </w:r>
+      <w:proofErr w:type="gramEnd"/>
     </w:p>
     <w:p>
       <w:pPr>
@@ -22120,8 +24538,13 @@
         <w:ind w:left="1440" w:firstLine="720"/>
       </w:pPr>
       <w:r>
-        <w:t>Call &lt; Restart – No action</w:t>
-      </w:r>
+        <w:t xml:space="preserve">Call &lt; Restart – No </w:t>
+      </w:r>
+      <w:proofErr w:type="gramStart"/>
+      <w:r>
+        <w:t>action</w:t>
+      </w:r>
+      <w:proofErr w:type="gramEnd"/>
     </w:p>
     <w:p>
       <w:pPr>
@@ -22252,8 +24675,13 @@
       </w:r>
       <w:r>
         <w:tab/>
-        <w:t>Call &lt; Pd End (-8) – No action</w:t>
-      </w:r>
+        <w:t xml:space="preserve">Call &lt; Pd End (-8) – No </w:t>
+      </w:r>
+      <w:proofErr w:type="gramStart"/>
+      <w:r>
+        <w:t>action</w:t>
+      </w:r>
+      <w:proofErr w:type="gramEnd"/>
     </w:p>
     <w:p>
       <w:pPr>
@@ -22365,8 +24793,13 @@
       </w:r>
       <w:r>
         <w:tab/>
-        <w:t>Call &lt; Restart – No action</w:t>
-      </w:r>
+        <w:t xml:space="preserve">Call &lt; Restart – No </w:t>
+      </w:r>
+      <w:proofErr w:type="gramStart"/>
+      <w:r>
+        <w:t>action</w:t>
+      </w:r>
+      <w:proofErr w:type="gramEnd"/>
     </w:p>
     <w:p>
       <w:pPr>
@@ -22457,7 +24890,21 @@
         <w:rPr>
           <w:rFonts w:ascii="Calibri" w:hAnsi="Calibri" w:cs="Calibri"/>
         </w:rPr>
-        <w:t>.  Second tab titled “Scenarios”</w:t>
+        <w:t>.  Second tab titled “</w:t>
+      </w:r>
+      <w:proofErr w:type="gramStart"/>
+      <w:r>
+        <w:rPr>
+          <w:rFonts w:ascii="Calibri" w:hAnsi="Calibri" w:cs="Calibri"/>
+        </w:rPr>
+        <w:t>Scenarios</w:t>
+      </w:r>
+      <w:proofErr w:type="gramEnd"/>
+      <w:r>
+        <w:rPr>
+          <w:rFonts w:ascii="Calibri" w:hAnsi="Calibri" w:cs="Calibri"/>
+        </w:rPr>
+        <w:t>”</w:t>
       </w:r>
     </w:p>
     <w:p>
@@ -22524,7 +24971,23 @@
           <w:sz w:val="24"/>
           <w:szCs w:val="24"/>
         </w:rPr>
-        <w:t>Dialog and Mock Ups for Overriding an Employee in Red “un-callable” status</w:t>
+        <w:t xml:space="preserve">Dialog and </w:t>
+      </w:r>
+      <w:proofErr w:type="gramStart"/>
+      <w:r>
+        <w:rPr>
+          <w:sz w:val="24"/>
+          <w:szCs w:val="24"/>
+        </w:rPr>
+        <w:t>Mock Ups</w:t>
+      </w:r>
+      <w:proofErr w:type="gramEnd"/>
+      <w:r>
+        <w:rPr>
+          <w:sz w:val="24"/>
+          <w:szCs w:val="24"/>
+        </w:rPr>
+        <w:t xml:space="preserve"> for Overriding an Employee in Red “un-callable” status</w:t>
       </w:r>
     </w:p>
     <w:p>
@@ -22576,7 +25039,7 @@
           <w:szCs w:val="24"/>
         </w:rPr>
         <w:drawing>
-          <wp:inline distT="0" distB="0" distL="0" distR="0" wp14:anchorId="40C2D4EE" wp14:editId="40051677">
+          <wp:inline distT="0" distB="0" distL="0" distR="0" wp14:anchorId="40C2D4EE" wp14:editId="2C3C6D0A">
             <wp:extent cx="6057900" cy="2852420"/>
             <wp:effectExtent l="0" t="0" r="0" b="5080"/>
             <wp:docPr id="7" name="Picture 7"/>
@@ -23069,7 +25532,27 @@
           <w:sz w:val="24"/>
           <w:szCs w:val="24"/>
         </w:rPr>
-        <w:t>The history looks something like this after call and tieup. Having 'HOS OVRD' saying we have overridden HOS rule and followed by 'Comments' and then 'call'.</w:t>
+        <w:t xml:space="preserve">The history looks something like this after call and </w:t>
+      </w:r>
+      <w:proofErr w:type="spellStart"/>
+      <w:r>
+        <w:rPr>
+          <w:rFonts w:ascii="Calibri" w:hAnsi="Calibri" w:cs="Calibri"/>
+          <w:color w:val="000000"/>
+          <w:sz w:val="24"/>
+          <w:szCs w:val="24"/>
+        </w:rPr>
+        <w:t>tieup</w:t>
+      </w:r>
+      <w:proofErr w:type="spellEnd"/>
+      <w:r>
+        <w:rPr>
+          <w:rFonts w:ascii="Calibri" w:hAnsi="Calibri" w:cs="Calibri"/>
+          <w:color w:val="000000"/>
+          <w:sz w:val="24"/>
+          <w:szCs w:val="24"/>
+        </w:rPr>
+        <w:t>. Having 'HOS OVRD' saying we have overridden HOS rule and followed by 'Comments' and then 'call'.</w:t>
       </w:r>
     </w:p>
     <w:p>
@@ -23172,7 +25655,7 @@
 </file>
 
 <file path=word/comments.xml><?xml version="1.0" encoding="utf-8"?>
-<w:comments xmlns:wpc="http://schemas.microsoft.com/office/word/2010/wordprocessingCanvas" xmlns:cx="http://schemas.microsoft.com/office/drawing/2014/chartex" xmlns:cx1="http://schemas.microsoft.com/office/drawing/2015/9/8/chartex" xmlns:cx2="http://schemas.microsoft.com/office/drawing/2015/10/21/chartex" xmlns:cx3="http://schemas.microsoft.com/office/drawing/2016/5/9/chartex" xmlns:cx4="http://schemas.microsoft.com/office/drawing/2016/5/10/chartex" xmlns:cx5="http://schemas.microsoft.com/office/drawing/2016/5/11/chartex" xmlns:cx6="http://schemas.microsoft.com/office/drawing/2016/5/12/chartex" xmlns:cx7="http://schemas.microsoft.com/office/drawing/2016/5/13/chartex" xmlns:cx8="http://schemas.microsoft.com/office/drawing/2016/5/14/chartex" xmlns:mc="http://schemas.openxmlformats.org/markup-compatibility/2006" xmlns:aink="http://schemas.microsoft.com/office/drawing/2016/ink" xmlns:am3d="http://schemas.microsoft.com/office/drawing/2017/model3d" xmlns:o="urn:schemas-microsoft-com:office:office" xmlns:oel="http://schemas.microsoft.com/office/2019/extlst" xmlns:r="http://schemas.openxmlformats.org/officeDocument/2006/relationships" xmlns:m="http://schemas.openxmlformats.org/officeDocument/2006/math" xmlns:v="urn:schemas-microsoft-com:vml" xmlns:wp14="http://schemas.microsoft.com/office/word/2010/wordprocessingDrawing" xmlns:wp="http://schemas.openxmlformats.org/drawingml/2006/wordprocessingDrawing" xmlns:w10="urn:schemas-microsoft-com:office:word" xmlns:w="http://schemas.openxmlformats.org/wordprocessingml/2006/main" xmlns:w14="http://schemas.microsoft.com/office/word/2010/wordml" xmlns:w15="http://schemas.microsoft.com/office/word/2012/wordml" xmlns:w16cex="http://schemas.microsoft.com/office/word/2018/wordml/cex" xmlns:w16cid="http://schemas.microsoft.com/office/word/2016/wordml/cid" xmlns:w16="http://schemas.microsoft.com/office/word/2018/wordml" xmlns:w16du="http://schemas.microsoft.com/office/word/2023/wordml/word16du" xmlns:w16sdtdh="http://schemas.microsoft.com/office/word/2020/wordml/sdtdatahash" xmlns:w16sdtfl="http://schemas.microsoft.com/office/word/2024/wordml/sdtformatlock" xmlns:w16se="http://schemas.microsoft.com/office/word/2015/wordml/symex" xmlns:wpg="http://schemas.microsoft.com/office/word/2010/wordprocessingGroup" xmlns:wpi="http://schemas.microsoft.com/office/word/2010/wordprocessingInk" xmlns:wne="http://schemas.microsoft.com/office/word/2006/wordml" xmlns:wps="http://schemas.microsoft.com/office/word/2010/wordprocessingShape" mc:Ignorable="w14 w15 w16se w16cid w16 w16cex w16sdtdh w16sdtfl w16du wp14">
+<w:comments xmlns:wpc="http://schemas.microsoft.com/office/word/2010/wordprocessingCanvas" xmlns:cx="http://schemas.microsoft.com/office/drawing/2014/chartex" xmlns:cx1="http://schemas.microsoft.com/office/drawing/2015/9/8/chartex" xmlns:cx2="http://schemas.microsoft.com/office/drawing/2015/10/21/chartex" xmlns:cx3="http://schemas.microsoft.com/office/drawing/2016/5/9/chartex" xmlns:cx4="http://schemas.microsoft.com/office/drawing/2016/5/10/chartex" xmlns:cx5="http://schemas.microsoft.com/office/drawing/2016/5/11/chartex" xmlns:cx6="http://schemas.microsoft.com/office/drawing/2016/5/12/chartex" xmlns:cx7="http://schemas.microsoft.com/office/drawing/2016/5/13/chartex" xmlns:cx8="http://schemas.microsoft.com/office/drawing/2016/5/14/chartex" xmlns:mc="http://schemas.openxmlformats.org/markup-compatibility/2006" xmlns:aink="http://schemas.microsoft.com/office/drawing/2016/ink" xmlns:am3d="http://schemas.microsoft.com/office/drawing/2017/model3d" xmlns:o="urn:schemas-microsoft-com:office:office" xmlns:oel="http://schemas.microsoft.com/office/2019/extlst" xmlns:r="http://schemas.openxmlformats.org/officeDocument/2006/relationships" xmlns:m="http://schemas.openxmlformats.org/officeDocument/2006/math" xmlns:v="urn:schemas-microsoft-com:vml" xmlns:wp14="http://schemas.microsoft.com/office/word/2010/wordprocessingDrawing" xmlns:wp="http://schemas.openxmlformats.org/drawingml/2006/wordprocessingDrawing" xmlns:w10="urn:schemas-microsoft-com:office:word" xmlns:w="http://schemas.openxmlformats.org/wordprocessingml/2006/main" xmlns:w14="http://schemas.microsoft.com/office/word/2010/wordml" xmlns:w15="http://schemas.microsoft.com/office/word/2012/wordml" xmlns:w16cex="http://schemas.microsoft.com/office/word/2018/wordml/cex" xmlns:w16cid="http://schemas.microsoft.com/office/word/2016/wordml/cid" xmlns:w16="http://schemas.microsoft.com/office/word/2018/wordml" xmlns:w16sdtdh="http://schemas.microsoft.com/office/word/2020/wordml/sdtdatahash" xmlns:w16se="http://schemas.microsoft.com/office/word/2015/wordml/symex" xmlns:wpg="http://schemas.microsoft.com/office/word/2010/wordprocessingGroup" xmlns:wpi="http://schemas.microsoft.com/office/word/2010/wordprocessingInk" xmlns:wne="http://schemas.microsoft.com/office/word/2006/wordml" xmlns:wps="http://schemas.microsoft.com/office/word/2010/wordprocessingShape" mc:Ignorable="w14 w15 w16se w16cid w16 w16cex w16sdtdh wp14">
   <w:comment w:id="0" w:author="Hong Phuc Thai" w:date="2024-12-27T11:44:00Z" w:initials="HT">
     <w:p>
       <w:pPr>
@@ -23193,25 +25676,25 @@
 </file>
 
 <file path=word/commentsExtended.xml><?xml version="1.0" encoding="utf-8"?>
-<w15:commentsEx xmlns:wpc="http://schemas.microsoft.com/office/word/2010/wordprocessingCanvas" xmlns:cx="http://schemas.microsoft.com/office/drawing/2014/chartex" xmlns:cx1="http://schemas.microsoft.com/office/drawing/2015/9/8/chartex" xmlns:cx2="http://schemas.microsoft.com/office/drawing/2015/10/21/chartex" xmlns:cx3="http://schemas.microsoft.com/office/drawing/2016/5/9/chartex" xmlns:cx4="http://schemas.microsoft.com/office/drawing/2016/5/10/chartex" xmlns:cx5="http://schemas.microsoft.com/office/drawing/2016/5/11/chartex" xmlns:cx6="http://schemas.microsoft.com/office/drawing/2016/5/12/chartex" xmlns:cx7="http://schemas.microsoft.com/office/drawing/2016/5/13/chartex" xmlns:cx8="http://schemas.microsoft.com/office/drawing/2016/5/14/chartex" xmlns:mc="http://schemas.openxmlformats.org/markup-compatibility/2006" xmlns:aink="http://schemas.microsoft.com/office/drawing/2016/ink" xmlns:am3d="http://schemas.microsoft.com/office/drawing/2017/model3d" xmlns:o="urn:schemas-microsoft-com:office:office" xmlns:oel="http://schemas.microsoft.com/office/2019/extlst" xmlns:r="http://schemas.openxmlformats.org/officeDocument/2006/relationships" xmlns:m="http://schemas.openxmlformats.org/officeDocument/2006/math" xmlns:v="urn:schemas-microsoft-com:vml" xmlns:wp14="http://schemas.microsoft.com/office/word/2010/wordprocessingDrawing" xmlns:wp="http://schemas.openxmlformats.org/drawingml/2006/wordprocessingDrawing" xmlns:w10="urn:schemas-microsoft-com:office:word" xmlns:w="http://schemas.openxmlformats.org/wordprocessingml/2006/main" xmlns:w14="http://schemas.microsoft.com/office/word/2010/wordml" xmlns:w15="http://schemas.microsoft.com/office/word/2012/wordml" xmlns:w16cex="http://schemas.microsoft.com/office/word/2018/wordml/cex" xmlns:w16cid="http://schemas.microsoft.com/office/word/2016/wordml/cid" xmlns:w16="http://schemas.microsoft.com/office/word/2018/wordml" xmlns:w16du="http://schemas.microsoft.com/office/word/2023/wordml/word16du" xmlns:w16sdtdh="http://schemas.microsoft.com/office/word/2020/wordml/sdtdatahash" xmlns:w16sdtfl="http://schemas.microsoft.com/office/word/2024/wordml/sdtformatlock" xmlns:w16se="http://schemas.microsoft.com/office/word/2015/wordml/symex" xmlns:wpg="http://schemas.microsoft.com/office/word/2010/wordprocessingGroup" xmlns:wpi="http://schemas.microsoft.com/office/word/2010/wordprocessingInk" xmlns:wne="http://schemas.microsoft.com/office/word/2006/wordml" xmlns:wps="http://schemas.microsoft.com/office/word/2010/wordprocessingShape" mc:Ignorable="w14 w15 w16se w16cid w16 w16cex w16sdtdh w16sdtfl w16du wp14">
+<w15:commentsEx xmlns:wpc="http://schemas.microsoft.com/office/word/2010/wordprocessingCanvas" xmlns:cx="http://schemas.microsoft.com/office/drawing/2014/chartex" xmlns:cx1="http://schemas.microsoft.com/office/drawing/2015/9/8/chartex" xmlns:cx2="http://schemas.microsoft.com/office/drawing/2015/10/21/chartex" xmlns:cx3="http://schemas.microsoft.com/office/drawing/2016/5/9/chartex" xmlns:cx4="http://schemas.microsoft.com/office/drawing/2016/5/10/chartex" xmlns:cx5="http://schemas.microsoft.com/office/drawing/2016/5/11/chartex" xmlns:cx6="http://schemas.microsoft.com/office/drawing/2016/5/12/chartex" xmlns:cx7="http://schemas.microsoft.com/office/drawing/2016/5/13/chartex" xmlns:cx8="http://schemas.microsoft.com/office/drawing/2016/5/14/chartex" xmlns:mc="http://schemas.openxmlformats.org/markup-compatibility/2006" xmlns:aink="http://schemas.microsoft.com/office/drawing/2016/ink" xmlns:am3d="http://schemas.microsoft.com/office/drawing/2017/model3d" xmlns:o="urn:schemas-microsoft-com:office:office" xmlns:oel="http://schemas.microsoft.com/office/2019/extlst" xmlns:r="http://schemas.openxmlformats.org/officeDocument/2006/relationships" xmlns:m="http://schemas.openxmlformats.org/officeDocument/2006/math" xmlns:v="urn:schemas-microsoft-com:vml" xmlns:wp14="http://schemas.microsoft.com/office/word/2010/wordprocessingDrawing" xmlns:wp="http://schemas.openxmlformats.org/drawingml/2006/wordprocessingDrawing" xmlns:w10="urn:schemas-microsoft-com:office:word" xmlns:w="http://schemas.openxmlformats.org/wordprocessingml/2006/main" xmlns:w14="http://schemas.microsoft.com/office/word/2010/wordml" xmlns:w15="http://schemas.microsoft.com/office/word/2012/wordml" xmlns:w16cex="http://schemas.microsoft.com/office/word/2018/wordml/cex" xmlns:w16cid="http://schemas.microsoft.com/office/word/2016/wordml/cid" xmlns:w16="http://schemas.microsoft.com/office/word/2018/wordml" xmlns:w16sdtdh="http://schemas.microsoft.com/office/word/2020/wordml/sdtdatahash" xmlns:w16se="http://schemas.microsoft.com/office/word/2015/wordml/symex" xmlns:wpg="http://schemas.microsoft.com/office/word/2010/wordprocessingGroup" xmlns:wpi="http://schemas.microsoft.com/office/word/2010/wordprocessingInk" xmlns:wne="http://schemas.microsoft.com/office/word/2006/wordml" xmlns:wps="http://schemas.microsoft.com/office/word/2010/wordprocessingShape" mc:Ignorable="w14 w15 w16se w16cid w16 w16cex w16sdtdh wp14">
   <w15:commentEx w15:paraId="46EF9DCD" w15:done="0"/>
 </w15:commentsEx>
 </file>
 
 <file path=word/commentsExtensible.xml><?xml version="1.0" encoding="utf-8"?>
-<w16cex:commentsExtensible xmlns:wpc="http://schemas.microsoft.com/office/word/2010/wordprocessingCanvas" xmlns:cx="http://schemas.microsoft.com/office/drawing/2014/chartex" xmlns:cx1="http://schemas.microsoft.com/office/drawing/2015/9/8/chartex" xmlns:cx2="http://schemas.microsoft.com/office/drawing/2015/10/21/chartex" xmlns:cx3="http://schemas.microsoft.com/office/drawing/2016/5/9/chartex" xmlns:cx4="http://schemas.microsoft.com/office/drawing/2016/5/10/chartex" xmlns:cx5="http://schemas.microsoft.com/office/drawing/2016/5/11/chartex" xmlns:cx6="http://schemas.microsoft.com/office/drawing/2016/5/12/chartex" xmlns:cx7="http://schemas.microsoft.com/office/drawing/2016/5/13/chartex" xmlns:cx8="http://schemas.microsoft.com/office/drawing/2016/5/14/chartex" xmlns:cr="http://schemas.microsoft.com/office/comments/2020/reactions" xmlns:mc="http://schemas.openxmlformats.org/markup-compatibility/2006" xmlns:aink="http://schemas.microsoft.com/office/drawing/2016/ink" xmlns:am3d="http://schemas.microsoft.com/office/drawing/2017/model3d" xmlns:o="urn:schemas-microsoft-com:office:office" xmlns:oel="http://schemas.microsoft.com/office/2019/extlst" xmlns:r="http://schemas.openxmlformats.org/officeDocument/2006/relationships" xmlns:m="http://schemas.openxmlformats.org/officeDocument/2006/math" xmlns:v="urn:schemas-microsoft-com:vml" xmlns:wp14="http://schemas.microsoft.com/office/word/2010/wordprocessingDrawing" xmlns:wp="http://schemas.openxmlformats.org/drawingml/2006/wordprocessingDrawing" xmlns:w10="urn:schemas-microsoft-com:office:word" xmlns:w="http://schemas.openxmlformats.org/wordprocessingml/2006/main" xmlns:w14="http://schemas.microsoft.com/office/word/2010/wordml" xmlns:w15="http://schemas.microsoft.com/office/word/2012/wordml" xmlns:w16cex="http://schemas.microsoft.com/office/word/2018/wordml/cex" xmlns:w16cid="http://schemas.microsoft.com/office/word/2016/wordml/cid" xmlns:w16="http://schemas.microsoft.com/office/word/2018/wordml" xmlns:w16du="http://schemas.microsoft.com/office/word/2023/wordml/word16du" xmlns:w16sdtdh="http://schemas.microsoft.com/office/word/2020/wordml/sdtdatahash" xmlns:w16sdtfl="http://schemas.microsoft.com/office/word/2024/wordml/sdtformatlock" xmlns:w16se="http://schemas.microsoft.com/office/word/2015/wordml/symex" xmlns:wpg="http://schemas.microsoft.com/office/word/2010/wordprocessingGroup" xmlns:wpi="http://schemas.microsoft.com/office/word/2010/wordprocessingInk" xmlns:wne="http://schemas.microsoft.com/office/word/2006/wordml" xmlns:wps="http://schemas.microsoft.com/office/word/2010/wordprocessingShape" mc:Ignorable="w14 w15 w16se w16cid w16 w16cex w16sdtdh w16sdtfl cr w16du wp14">
+<w16cex:commentsExtensible xmlns:wpc="http://schemas.microsoft.com/office/word/2010/wordprocessingCanvas" xmlns:cx="http://schemas.microsoft.com/office/drawing/2014/chartex" xmlns:cx1="http://schemas.microsoft.com/office/drawing/2015/9/8/chartex" xmlns:cx2="http://schemas.microsoft.com/office/drawing/2015/10/21/chartex" xmlns:cx3="http://schemas.microsoft.com/office/drawing/2016/5/9/chartex" xmlns:cx4="http://schemas.microsoft.com/office/drawing/2016/5/10/chartex" xmlns:cx5="http://schemas.microsoft.com/office/drawing/2016/5/11/chartex" xmlns:cx6="http://schemas.microsoft.com/office/drawing/2016/5/12/chartex" xmlns:cx7="http://schemas.microsoft.com/office/drawing/2016/5/13/chartex" xmlns:cx8="http://schemas.microsoft.com/office/drawing/2016/5/14/chartex" xmlns:cr="http://schemas.microsoft.com/office/comments/2020/reactions" xmlns:mc="http://schemas.openxmlformats.org/markup-compatibility/2006" xmlns:aink="http://schemas.microsoft.com/office/drawing/2016/ink" xmlns:am3d="http://schemas.microsoft.com/office/drawing/2017/model3d" xmlns:o="urn:schemas-microsoft-com:office:office" xmlns:oel="http://schemas.microsoft.com/office/2019/extlst" xmlns:r="http://schemas.openxmlformats.org/officeDocument/2006/relationships" xmlns:m="http://schemas.openxmlformats.org/officeDocument/2006/math" xmlns:v="urn:schemas-microsoft-com:vml" xmlns:wp14="http://schemas.microsoft.com/office/word/2010/wordprocessingDrawing" xmlns:wp="http://schemas.openxmlformats.org/drawingml/2006/wordprocessingDrawing" xmlns:w10="urn:schemas-microsoft-com:office:word" xmlns:w="http://schemas.openxmlformats.org/wordprocessingml/2006/main" xmlns:w14="http://schemas.microsoft.com/office/word/2010/wordml" xmlns:w15="http://schemas.microsoft.com/office/word/2012/wordml" xmlns:w16cex="http://schemas.microsoft.com/office/word/2018/wordml/cex" xmlns:w16cid="http://schemas.microsoft.com/office/word/2016/wordml/cid" xmlns:w16="http://schemas.microsoft.com/office/word/2018/wordml" xmlns:w16sdtdh="http://schemas.microsoft.com/office/word/2020/wordml/sdtdatahash" xmlns:w16se="http://schemas.microsoft.com/office/word/2015/wordml/symex" xmlns:wpg="http://schemas.microsoft.com/office/word/2010/wordprocessingGroup" xmlns:wpi="http://schemas.microsoft.com/office/word/2010/wordprocessingInk" xmlns:wne="http://schemas.microsoft.com/office/word/2006/wordml" xmlns:wps="http://schemas.microsoft.com/office/word/2010/wordprocessingShape" mc:Ignorable="w14 w15 w16se w16cid w16 w16cex w16sdtdh cr wp14">
   <w16cex:commentExtensible w16cex:durableId="2163E766" w16cex:dateUtc="2024-12-27T18:44:00Z"/>
 </w16cex:commentsExtensible>
 </file>
 
 <file path=word/commentsIds.xml><?xml version="1.0" encoding="utf-8"?>
-<w16cid:commentsIds xmlns:wpc="http://schemas.microsoft.com/office/word/2010/wordprocessingCanvas" xmlns:cx="http://schemas.microsoft.com/office/drawing/2014/chartex" xmlns:cx1="http://schemas.microsoft.com/office/drawing/2015/9/8/chartex" xmlns:cx2="http://schemas.microsoft.com/office/drawing/2015/10/21/chartex" xmlns:cx3="http://schemas.microsoft.com/office/drawing/2016/5/9/chartex" xmlns:cx4="http://schemas.microsoft.com/office/drawing/2016/5/10/chartex" xmlns:cx5="http://schemas.microsoft.com/office/drawing/2016/5/11/chartex" xmlns:cx6="http://schemas.microsoft.com/office/drawing/2016/5/12/chartex" xmlns:cx7="http://schemas.microsoft.com/office/drawing/2016/5/13/chartex" xmlns:cx8="http://schemas.microsoft.com/office/drawing/2016/5/14/chartex" xmlns:mc="http://schemas.openxmlformats.org/markup-compatibility/2006" xmlns:aink="http://schemas.microsoft.com/office/drawing/2016/ink" xmlns:am3d="http://schemas.microsoft.com/office/drawing/2017/model3d" xmlns:o="urn:schemas-microsoft-com:office:office" xmlns:oel="http://schemas.microsoft.com/office/2019/extlst" xmlns:r="http://schemas.openxmlformats.org/officeDocument/2006/relationships" xmlns:m="http://schemas.openxmlformats.org/officeDocument/2006/math" xmlns:v="urn:schemas-microsoft-com:vml" xmlns:wp14="http://schemas.microsoft.com/office/word/2010/wordprocessingDrawing" xmlns:wp="http://schemas.openxmlformats.org/drawingml/2006/wordprocessingDrawing" xmlns:w10="urn:schemas-microsoft-com:office:word" xmlns:w="http://schemas.openxmlformats.org/wordprocessingml/2006/main" xmlns:w14="http://schemas.microsoft.com/office/word/2010/wordml" xmlns:w15="http://schemas.microsoft.com/office/word/2012/wordml" xmlns:w16cex="http://schemas.microsoft.com/office/word/2018/wordml/cex" xmlns:w16cid="http://schemas.microsoft.com/office/word/2016/wordml/cid" xmlns:w16="http://schemas.microsoft.com/office/word/2018/wordml" xmlns:w16du="http://schemas.microsoft.com/office/word/2023/wordml/word16du" xmlns:w16sdtdh="http://schemas.microsoft.com/office/word/2020/wordml/sdtdatahash" xmlns:w16sdtfl="http://schemas.microsoft.com/office/word/2024/wordml/sdtformatlock" xmlns:w16se="http://schemas.microsoft.com/office/word/2015/wordml/symex" xmlns:wpg="http://schemas.microsoft.com/office/word/2010/wordprocessingGroup" xmlns:wpi="http://schemas.microsoft.com/office/word/2010/wordprocessingInk" xmlns:wne="http://schemas.microsoft.com/office/word/2006/wordml" xmlns:wps="http://schemas.microsoft.com/office/word/2010/wordprocessingShape" mc:Ignorable="w14 w15 w16se w16cid w16 w16cex w16sdtdh w16sdtfl w16du wp14">
+<w16cid:commentsIds xmlns:wpc="http://schemas.microsoft.com/office/word/2010/wordprocessingCanvas" xmlns:cx="http://schemas.microsoft.com/office/drawing/2014/chartex" xmlns:cx1="http://schemas.microsoft.com/office/drawing/2015/9/8/chartex" xmlns:cx2="http://schemas.microsoft.com/office/drawing/2015/10/21/chartex" xmlns:cx3="http://schemas.microsoft.com/office/drawing/2016/5/9/chartex" xmlns:cx4="http://schemas.microsoft.com/office/drawing/2016/5/10/chartex" xmlns:cx5="http://schemas.microsoft.com/office/drawing/2016/5/11/chartex" xmlns:cx6="http://schemas.microsoft.com/office/drawing/2016/5/12/chartex" xmlns:cx7="http://schemas.microsoft.com/office/drawing/2016/5/13/chartex" xmlns:cx8="http://schemas.microsoft.com/office/drawing/2016/5/14/chartex" xmlns:mc="http://schemas.openxmlformats.org/markup-compatibility/2006" xmlns:aink="http://schemas.microsoft.com/office/drawing/2016/ink" xmlns:am3d="http://schemas.microsoft.com/office/drawing/2017/model3d" xmlns:o="urn:schemas-microsoft-com:office:office" xmlns:oel="http://schemas.microsoft.com/office/2019/extlst" xmlns:r="http://schemas.openxmlformats.org/officeDocument/2006/relationships" xmlns:m="http://schemas.openxmlformats.org/officeDocument/2006/math" xmlns:v="urn:schemas-microsoft-com:vml" xmlns:wp14="http://schemas.microsoft.com/office/word/2010/wordprocessingDrawing" xmlns:wp="http://schemas.openxmlformats.org/drawingml/2006/wordprocessingDrawing" xmlns:w10="urn:schemas-microsoft-com:office:word" xmlns:w="http://schemas.openxmlformats.org/wordprocessingml/2006/main" xmlns:w14="http://schemas.microsoft.com/office/word/2010/wordml" xmlns:w15="http://schemas.microsoft.com/office/word/2012/wordml" xmlns:w16cex="http://schemas.microsoft.com/office/word/2018/wordml/cex" xmlns:w16cid="http://schemas.microsoft.com/office/word/2016/wordml/cid" xmlns:w16="http://schemas.microsoft.com/office/word/2018/wordml" xmlns:w16sdtdh="http://schemas.microsoft.com/office/word/2020/wordml/sdtdatahash" xmlns:w16se="http://schemas.microsoft.com/office/word/2015/wordml/symex" xmlns:wpg="http://schemas.microsoft.com/office/word/2010/wordprocessingGroup" xmlns:wpi="http://schemas.microsoft.com/office/word/2010/wordprocessingInk" xmlns:wne="http://schemas.microsoft.com/office/word/2006/wordml" xmlns:wps="http://schemas.microsoft.com/office/word/2010/wordprocessingShape" mc:Ignorable="w14 w15 w16se w16cid w16 w16cex w16sdtdh wp14">
   <w16cid:commentId w16cid:paraId="46EF9DCD" w16cid:durableId="2163E766"/>
 </w16cid:commentsIds>
 </file>
 
 <file path=word/endnotes.xml><?xml version="1.0" encoding="utf-8"?>
-<w:endnotes xmlns:wpc="http://schemas.microsoft.com/office/word/2010/wordprocessingCanvas" xmlns:cx="http://schemas.microsoft.com/office/drawing/2014/chartex" xmlns:cx1="http://schemas.microsoft.com/office/drawing/2015/9/8/chartex" xmlns:cx2="http://schemas.microsoft.com/office/drawing/2015/10/21/chartex" xmlns:cx3="http://schemas.microsoft.com/office/drawing/2016/5/9/chartex" xmlns:cx4="http://schemas.microsoft.com/office/drawing/2016/5/10/chartex" xmlns:cx5="http://schemas.microsoft.com/office/drawing/2016/5/11/chartex" xmlns:cx6="http://schemas.microsoft.com/office/drawing/2016/5/12/chartex" xmlns:cx7="http://schemas.microsoft.com/office/drawing/2016/5/13/chartex" xmlns:cx8="http://schemas.microsoft.com/office/drawing/2016/5/14/chartex" xmlns:mc="http://schemas.openxmlformats.org/markup-compatibility/2006" xmlns:aink="http://schemas.microsoft.com/office/drawing/2016/ink" xmlns:am3d="http://schemas.microsoft.com/office/drawing/2017/model3d" xmlns:o="urn:schemas-microsoft-com:office:office" xmlns:oel="http://schemas.microsoft.com/office/2019/extlst" xmlns:r="http://schemas.openxmlformats.org/officeDocument/2006/relationships" xmlns:m="http://schemas.openxmlformats.org/officeDocument/2006/math" xmlns:v="urn:schemas-microsoft-com:vml" xmlns:wp14="http://schemas.microsoft.com/office/word/2010/wordprocessingDrawing" xmlns:wp="http://schemas.openxmlformats.org/drawingml/2006/wordprocessingDrawing" xmlns:w10="urn:schemas-microsoft-com:office:word" xmlns:w="http://schemas.openxmlformats.org/wordprocessingml/2006/main" xmlns:w14="http://schemas.microsoft.com/office/word/2010/wordml" xmlns:w15="http://schemas.microsoft.com/office/word/2012/wordml" xmlns:w16cex="http://schemas.microsoft.com/office/word/2018/wordml/cex" xmlns:w16cid="http://schemas.microsoft.com/office/word/2016/wordml/cid" xmlns:w16="http://schemas.microsoft.com/office/word/2018/wordml" xmlns:w16du="http://schemas.microsoft.com/office/word/2023/wordml/word16du" xmlns:w16sdtdh="http://schemas.microsoft.com/office/word/2020/wordml/sdtdatahash" xmlns:w16sdtfl="http://schemas.microsoft.com/office/word/2024/wordml/sdtformatlock" xmlns:w16se="http://schemas.microsoft.com/office/word/2015/wordml/symex" xmlns:wpg="http://schemas.microsoft.com/office/word/2010/wordprocessingGroup" xmlns:wpi="http://schemas.microsoft.com/office/word/2010/wordprocessingInk" xmlns:wne="http://schemas.microsoft.com/office/word/2006/wordml" xmlns:wps="http://schemas.microsoft.com/office/word/2010/wordprocessingShape" mc:Ignorable="w14 w15 w16se w16cid w16 w16cex w16sdtdh w16sdtfl w16du wp14">
+<w:endnotes xmlns:wpc="http://schemas.microsoft.com/office/word/2010/wordprocessingCanvas" xmlns:cx="http://schemas.microsoft.com/office/drawing/2014/chartex" xmlns:cx1="http://schemas.microsoft.com/office/drawing/2015/9/8/chartex" xmlns:cx2="http://schemas.microsoft.com/office/drawing/2015/10/21/chartex" xmlns:cx3="http://schemas.microsoft.com/office/drawing/2016/5/9/chartex" xmlns:cx4="http://schemas.microsoft.com/office/drawing/2016/5/10/chartex" xmlns:cx5="http://schemas.microsoft.com/office/drawing/2016/5/11/chartex" xmlns:cx6="http://schemas.microsoft.com/office/drawing/2016/5/12/chartex" xmlns:cx7="http://schemas.microsoft.com/office/drawing/2016/5/13/chartex" xmlns:cx8="http://schemas.microsoft.com/office/drawing/2016/5/14/chartex" xmlns:mc="http://schemas.openxmlformats.org/markup-compatibility/2006" xmlns:aink="http://schemas.microsoft.com/office/drawing/2016/ink" xmlns:am3d="http://schemas.microsoft.com/office/drawing/2017/model3d" xmlns:o="urn:schemas-microsoft-com:office:office" xmlns:oel="http://schemas.microsoft.com/office/2019/extlst" xmlns:r="http://schemas.openxmlformats.org/officeDocument/2006/relationships" xmlns:m="http://schemas.openxmlformats.org/officeDocument/2006/math" xmlns:v="urn:schemas-microsoft-com:vml" xmlns:wp14="http://schemas.microsoft.com/office/word/2010/wordprocessingDrawing" xmlns:wp="http://schemas.openxmlformats.org/drawingml/2006/wordprocessingDrawing" xmlns:w10="urn:schemas-microsoft-com:office:word" xmlns:w="http://schemas.openxmlformats.org/wordprocessingml/2006/main" xmlns:w14="http://schemas.microsoft.com/office/word/2010/wordml" xmlns:w15="http://schemas.microsoft.com/office/word/2012/wordml" xmlns:w16cex="http://schemas.microsoft.com/office/word/2018/wordml/cex" xmlns:w16cid="http://schemas.microsoft.com/office/word/2016/wordml/cid" xmlns:w16="http://schemas.microsoft.com/office/word/2018/wordml" xmlns:w16sdtdh="http://schemas.microsoft.com/office/word/2020/wordml/sdtdatahash" xmlns:w16se="http://schemas.microsoft.com/office/word/2015/wordml/symex" xmlns:wpg="http://schemas.microsoft.com/office/word/2010/wordprocessingGroup" xmlns:wpi="http://schemas.microsoft.com/office/word/2010/wordprocessingInk" xmlns:wne="http://schemas.microsoft.com/office/word/2006/wordml" xmlns:wps="http://schemas.microsoft.com/office/word/2010/wordprocessingShape" mc:Ignorable="w14 w15 w16se w16cid w16 w16cex w16sdtdh wp14">
   <w:endnote w:type="separator" w:id="-1">
     <w:p>
       <w:r>
@@ -23233,7 +25716,7 @@
 </file>
 
 <file path=word/footer1.xml><?xml version="1.0" encoding="utf-8"?>
-<w:ftr xmlns:wpc="http://schemas.microsoft.com/office/word/2010/wordprocessingCanvas" xmlns:cx="http://schemas.microsoft.com/office/drawing/2014/chartex" xmlns:cx1="http://schemas.microsoft.com/office/drawing/2015/9/8/chartex" xmlns:cx2="http://schemas.microsoft.com/office/drawing/2015/10/21/chartex" xmlns:cx3="http://schemas.microsoft.com/office/drawing/2016/5/9/chartex" xmlns:cx4="http://schemas.microsoft.com/office/drawing/2016/5/10/chartex" xmlns:cx5="http://schemas.microsoft.com/office/drawing/2016/5/11/chartex" xmlns:cx6="http://schemas.microsoft.com/office/drawing/2016/5/12/chartex" xmlns:cx7="http://schemas.microsoft.com/office/drawing/2016/5/13/chartex" xmlns:cx8="http://schemas.microsoft.com/office/drawing/2016/5/14/chartex" xmlns:mc="http://schemas.openxmlformats.org/markup-compatibility/2006" xmlns:aink="http://schemas.microsoft.com/office/drawing/2016/ink" xmlns:am3d="http://schemas.microsoft.com/office/drawing/2017/model3d" xmlns:o="urn:schemas-microsoft-com:office:office" xmlns:oel="http://schemas.microsoft.com/office/2019/extlst" xmlns:r="http://schemas.openxmlformats.org/officeDocument/2006/relationships" xmlns:m="http://schemas.openxmlformats.org/officeDocument/2006/math" xmlns:v="urn:schemas-microsoft-com:vml" xmlns:wp14="http://schemas.microsoft.com/office/word/2010/wordprocessingDrawing" xmlns:wp="http://schemas.openxmlformats.org/drawingml/2006/wordprocessingDrawing" xmlns:w10="urn:schemas-microsoft-com:office:word" xmlns:w="http://schemas.openxmlformats.org/wordprocessingml/2006/main" xmlns:w14="http://schemas.microsoft.com/office/word/2010/wordml" xmlns:w15="http://schemas.microsoft.com/office/word/2012/wordml" xmlns:w16cex="http://schemas.microsoft.com/office/word/2018/wordml/cex" xmlns:w16cid="http://schemas.microsoft.com/office/word/2016/wordml/cid" xmlns:w16="http://schemas.microsoft.com/office/word/2018/wordml" xmlns:w16du="http://schemas.microsoft.com/office/word/2023/wordml/word16du" xmlns:w16sdtdh="http://schemas.microsoft.com/office/word/2020/wordml/sdtdatahash" xmlns:w16sdtfl="http://schemas.microsoft.com/office/word/2024/wordml/sdtformatlock" xmlns:w16se="http://schemas.microsoft.com/office/word/2015/wordml/symex" xmlns:wpg="http://schemas.microsoft.com/office/word/2010/wordprocessingGroup" xmlns:wpi="http://schemas.microsoft.com/office/word/2010/wordprocessingInk" xmlns:wne="http://schemas.microsoft.com/office/word/2006/wordml" xmlns:wps="http://schemas.microsoft.com/office/word/2010/wordprocessingShape" mc:Ignorable="w14 w15 w16se w16cid w16 w16cex w16sdtdh w16sdtfl w16du wp14">
+<w:ftr xmlns:wpc="http://schemas.microsoft.com/office/word/2010/wordprocessingCanvas" xmlns:cx="http://schemas.microsoft.com/office/drawing/2014/chartex" xmlns:cx1="http://schemas.microsoft.com/office/drawing/2015/9/8/chartex" xmlns:cx2="http://schemas.microsoft.com/office/drawing/2015/10/21/chartex" xmlns:cx3="http://schemas.microsoft.com/office/drawing/2016/5/9/chartex" xmlns:cx4="http://schemas.microsoft.com/office/drawing/2016/5/10/chartex" xmlns:cx5="http://schemas.microsoft.com/office/drawing/2016/5/11/chartex" xmlns:cx6="http://schemas.microsoft.com/office/drawing/2016/5/12/chartex" xmlns:cx7="http://schemas.microsoft.com/office/drawing/2016/5/13/chartex" xmlns:cx8="http://schemas.microsoft.com/office/drawing/2016/5/14/chartex" xmlns:mc="http://schemas.openxmlformats.org/markup-compatibility/2006" xmlns:aink="http://schemas.microsoft.com/office/drawing/2016/ink" xmlns:am3d="http://schemas.microsoft.com/office/drawing/2017/model3d" xmlns:o="urn:schemas-microsoft-com:office:office" xmlns:oel="http://schemas.microsoft.com/office/2019/extlst" xmlns:r="http://schemas.openxmlformats.org/officeDocument/2006/relationships" xmlns:m="http://schemas.openxmlformats.org/officeDocument/2006/math" xmlns:v="urn:schemas-microsoft-com:vml" xmlns:wp14="http://schemas.microsoft.com/office/word/2010/wordprocessingDrawing" xmlns:wp="http://schemas.openxmlformats.org/drawingml/2006/wordprocessingDrawing" xmlns:w10="urn:schemas-microsoft-com:office:word" xmlns:w="http://schemas.openxmlformats.org/wordprocessingml/2006/main" xmlns:w14="http://schemas.microsoft.com/office/word/2010/wordml" xmlns:w15="http://schemas.microsoft.com/office/word/2012/wordml" xmlns:w16cex="http://schemas.microsoft.com/office/word/2018/wordml/cex" xmlns:w16cid="http://schemas.microsoft.com/office/word/2016/wordml/cid" xmlns:w16="http://schemas.microsoft.com/office/word/2018/wordml" xmlns:w16sdtdh="http://schemas.microsoft.com/office/word/2020/wordml/sdtdatahash" xmlns:w16se="http://schemas.microsoft.com/office/word/2015/wordml/symex" xmlns:wpg="http://schemas.microsoft.com/office/word/2010/wordprocessingGroup" xmlns:wpi="http://schemas.microsoft.com/office/word/2010/wordprocessingInk" xmlns:wne="http://schemas.microsoft.com/office/word/2006/wordml" xmlns:wps="http://schemas.microsoft.com/office/word/2010/wordprocessingShape" mc:Ignorable="w14 w15 w16se w16cid w16 w16cex w16sdtdh wp14">
   <w:p>
     <w:pPr>
       <w:pBdr>
@@ -23322,7 +25805,7 @@
 </file>
 
 <file path=word/footer2.xml><?xml version="1.0" encoding="utf-8"?>
-<w:ftr xmlns:wpc="http://schemas.microsoft.com/office/word/2010/wordprocessingCanvas" xmlns:cx="http://schemas.microsoft.com/office/drawing/2014/chartex" xmlns:cx1="http://schemas.microsoft.com/office/drawing/2015/9/8/chartex" xmlns:cx2="http://schemas.microsoft.com/office/drawing/2015/10/21/chartex" xmlns:cx3="http://schemas.microsoft.com/office/drawing/2016/5/9/chartex" xmlns:cx4="http://schemas.microsoft.com/office/drawing/2016/5/10/chartex" xmlns:cx5="http://schemas.microsoft.com/office/drawing/2016/5/11/chartex" xmlns:cx6="http://schemas.microsoft.com/office/drawing/2016/5/12/chartex" xmlns:cx7="http://schemas.microsoft.com/office/drawing/2016/5/13/chartex" xmlns:cx8="http://schemas.microsoft.com/office/drawing/2016/5/14/chartex" xmlns:mc="http://schemas.openxmlformats.org/markup-compatibility/2006" xmlns:aink="http://schemas.microsoft.com/office/drawing/2016/ink" xmlns:am3d="http://schemas.microsoft.com/office/drawing/2017/model3d" xmlns:o="urn:schemas-microsoft-com:office:office" xmlns:oel="http://schemas.microsoft.com/office/2019/extlst" xmlns:r="http://schemas.openxmlformats.org/officeDocument/2006/relationships" xmlns:m="http://schemas.openxmlformats.org/officeDocument/2006/math" xmlns:v="urn:schemas-microsoft-com:vml" xmlns:wp14="http://schemas.microsoft.com/office/word/2010/wordprocessingDrawing" xmlns:wp="http://schemas.openxmlformats.org/drawingml/2006/wordprocessingDrawing" xmlns:w10="urn:schemas-microsoft-com:office:word" xmlns:w="http://schemas.openxmlformats.org/wordprocessingml/2006/main" xmlns:w14="http://schemas.microsoft.com/office/word/2010/wordml" xmlns:w15="http://schemas.microsoft.com/office/word/2012/wordml" xmlns:w16cex="http://schemas.microsoft.com/office/word/2018/wordml/cex" xmlns:w16cid="http://schemas.microsoft.com/office/word/2016/wordml/cid" xmlns:w16="http://schemas.microsoft.com/office/word/2018/wordml" xmlns:w16du="http://schemas.microsoft.com/office/word/2023/wordml/word16du" xmlns:w16sdtdh="http://schemas.microsoft.com/office/word/2020/wordml/sdtdatahash" xmlns:w16sdtfl="http://schemas.microsoft.com/office/word/2024/wordml/sdtformatlock" xmlns:w16se="http://schemas.microsoft.com/office/word/2015/wordml/symex" xmlns:wpg="http://schemas.microsoft.com/office/word/2010/wordprocessingGroup" xmlns:wpi="http://schemas.microsoft.com/office/word/2010/wordprocessingInk" xmlns:wne="http://schemas.microsoft.com/office/word/2006/wordml" xmlns:wps="http://schemas.microsoft.com/office/word/2010/wordprocessingShape" mc:Ignorable="w14 w15 w16se w16cid w16 w16cex w16sdtdh w16sdtfl w16du wp14">
+<w:ftr xmlns:wpc="http://schemas.microsoft.com/office/word/2010/wordprocessingCanvas" xmlns:cx="http://schemas.microsoft.com/office/drawing/2014/chartex" xmlns:cx1="http://schemas.microsoft.com/office/drawing/2015/9/8/chartex" xmlns:cx2="http://schemas.microsoft.com/office/drawing/2015/10/21/chartex" xmlns:cx3="http://schemas.microsoft.com/office/drawing/2016/5/9/chartex" xmlns:cx4="http://schemas.microsoft.com/office/drawing/2016/5/10/chartex" xmlns:cx5="http://schemas.microsoft.com/office/drawing/2016/5/11/chartex" xmlns:cx6="http://schemas.microsoft.com/office/drawing/2016/5/12/chartex" xmlns:cx7="http://schemas.microsoft.com/office/drawing/2016/5/13/chartex" xmlns:cx8="http://schemas.microsoft.com/office/drawing/2016/5/14/chartex" xmlns:mc="http://schemas.openxmlformats.org/markup-compatibility/2006" xmlns:aink="http://schemas.microsoft.com/office/drawing/2016/ink" xmlns:am3d="http://schemas.microsoft.com/office/drawing/2017/model3d" xmlns:o="urn:schemas-microsoft-com:office:office" xmlns:oel="http://schemas.microsoft.com/office/2019/extlst" xmlns:r="http://schemas.openxmlformats.org/officeDocument/2006/relationships" xmlns:m="http://schemas.openxmlformats.org/officeDocument/2006/math" xmlns:v="urn:schemas-microsoft-com:vml" xmlns:wp14="http://schemas.microsoft.com/office/word/2010/wordprocessingDrawing" xmlns:wp="http://schemas.openxmlformats.org/drawingml/2006/wordprocessingDrawing" xmlns:w10="urn:schemas-microsoft-com:office:word" xmlns:w="http://schemas.openxmlformats.org/wordprocessingml/2006/main" xmlns:w14="http://schemas.microsoft.com/office/word/2010/wordml" xmlns:w15="http://schemas.microsoft.com/office/word/2012/wordml" xmlns:w16cex="http://schemas.microsoft.com/office/word/2018/wordml/cex" xmlns:w16cid="http://schemas.microsoft.com/office/word/2016/wordml/cid" xmlns:w16="http://schemas.microsoft.com/office/word/2018/wordml" xmlns:w16sdtdh="http://schemas.microsoft.com/office/word/2020/wordml/sdtdatahash" xmlns:w16se="http://schemas.microsoft.com/office/word/2015/wordml/symex" xmlns:wpg="http://schemas.microsoft.com/office/word/2010/wordprocessingGroup" xmlns:wpi="http://schemas.microsoft.com/office/word/2010/wordprocessingInk" xmlns:wne="http://schemas.microsoft.com/office/word/2006/wordml" xmlns:wps="http://schemas.microsoft.com/office/word/2010/wordprocessingShape" mc:Ignorable="w14 w15 w16se w16cid w16 w16cex w16sdtdh wp14">
   <w:p>
     <w:pPr>
       <w:pBdr>
@@ -23423,7 +25906,7 @@
 </file>
 
 <file path=word/footnotes.xml><?xml version="1.0" encoding="utf-8"?>
-<w:footnotes xmlns:wpc="http://schemas.microsoft.com/office/word/2010/wordprocessingCanvas" xmlns:cx="http://schemas.microsoft.com/office/drawing/2014/chartex" xmlns:cx1="http://schemas.microsoft.com/office/drawing/2015/9/8/chartex" xmlns:cx2="http://schemas.microsoft.com/office/drawing/2015/10/21/chartex" xmlns:cx3="http://schemas.microsoft.com/office/drawing/2016/5/9/chartex" xmlns:cx4="http://schemas.microsoft.com/office/drawing/2016/5/10/chartex" xmlns:cx5="http://schemas.microsoft.com/office/drawing/2016/5/11/chartex" xmlns:cx6="http://schemas.microsoft.com/office/drawing/2016/5/12/chartex" xmlns:cx7="http://schemas.microsoft.com/office/drawing/2016/5/13/chartex" xmlns:cx8="http://schemas.microsoft.com/office/drawing/2016/5/14/chartex" xmlns:mc="http://schemas.openxmlformats.org/markup-compatibility/2006" xmlns:aink="http://schemas.microsoft.com/office/drawing/2016/ink" xmlns:am3d="http://schemas.microsoft.com/office/drawing/2017/model3d" xmlns:o="urn:schemas-microsoft-com:office:office" xmlns:oel="http://schemas.microsoft.com/office/2019/extlst" xmlns:r="http://schemas.openxmlformats.org/officeDocument/2006/relationships" xmlns:m="http://schemas.openxmlformats.org/officeDocument/2006/math" xmlns:v="urn:schemas-microsoft-com:vml" xmlns:wp14="http://schemas.microsoft.com/office/word/2010/wordprocessingDrawing" xmlns:wp="http://schemas.openxmlformats.org/drawingml/2006/wordprocessingDrawing" xmlns:w10="urn:schemas-microsoft-com:office:word" xmlns:w="http://schemas.openxmlformats.org/wordprocessingml/2006/main" xmlns:w14="http://schemas.microsoft.com/office/word/2010/wordml" xmlns:w15="http://schemas.microsoft.com/office/word/2012/wordml" xmlns:w16cex="http://schemas.microsoft.com/office/word/2018/wordml/cex" xmlns:w16cid="http://schemas.microsoft.com/office/word/2016/wordml/cid" xmlns:w16="http://schemas.microsoft.com/office/word/2018/wordml" xmlns:w16du="http://schemas.microsoft.com/office/word/2023/wordml/word16du" xmlns:w16sdtdh="http://schemas.microsoft.com/office/word/2020/wordml/sdtdatahash" xmlns:w16sdtfl="http://schemas.microsoft.com/office/word/2024/wordml/sdtformatlock" xmlns:w16se="http://schemas.microsoft.com/office/word/2015/wordml/symex" xmlns:wpg="http://schemas.microsoft.com/office/word/2010/wordprocessingGroup" xmlns:wpi="http://schemas.microsoft.com/office/word/2010/wordprocessingInk" xmlns:wne="http://schemas.microsoft.com/office/word/2006/wordml" xmlns:wps="http://schemas.microsoft.com/office/word/2010/wordprocessingShape" mc:Ignorable="w14 w15 w16se w16cid w16 w16cex w16sdtdh w16sdtfl w16du wp14">
+<w:footnotes xmlns:wpc="http://schemas.microsoft.com/office/word/2010/wordprocessingCanvas" xmlns:cx="http://schemas.microsoft.com/office/drawing/2014/chartex" xmlns:cx1="http://schemas.microsoft.com/office/drawing/2015/9/8/chartex" xmlns:cx2="http://schemas.microsoft.com/office/drawing/2015/10/21/chartex" xmlns:cx3="http://schemas.microsoft.com/office/drawing/2016/5/9/chartex" xmlns:cx4="http://schemas.microsoft.com/office/drawing/2016/5/10/chartex" xmlns:cx5="http://schemas.microsoft.com/office/drawing/2016/5/11/chartex" xmlns:cx6="http://schemas.microsoft.com/office/drawing/2016/5/12/chartex" xmlns:cx7="http://schemas.microsoft.com/office/drawing/2016/5/13/chartex" xmlns:cx8="http://schemas.microsoft.com/office/drawing/2016/5/14/chartex" xmlns:mc="http://schemas.openxmlformats.org/markup-compatibility/2006" xmlns:aink="http://schemas.microsoft.com/office/drawing/2016/ink" xmlns:am3d="http://schemas.microsoft.com/office/drawing/2017/model3d" xmlns:o="urn:schemas-microsoft-com:office:office" xmlns:oel="http://schemas.microsoft.com/office/2019/extlst" xmlns:r="http://schemas.openxmlformats.org/officeDocument/2006/relationships" xmlns:m="http://schemas.openxmlformats.org/officeDocument/2006/math" xmlns:v="urn:schemas-microsoft-com:vml" xmlns:wp14="http://schemas.microsoft.com/office/word/2010/wordprocessingDrawing" xmlns:wp="http://schemas.openxmlformats.org/drawingml/2006/wordprocessingDrawing" xmlns:w10="urn:schemas-microsoft-com:office:word" xmlns:w="http://schemas.openxmlformats.org/wordprocessingml/2006/main" xmlns:w14="http://schemas.microsoft.com/office/word/2010/wordml" xmlns:w15="http://schemas.microsoft.com/office/word/2012/wordml" xmlns:w16cex="http://schemas.microsoft.com/office/word/2018/wordml/cex" xmlns:w16cid="http://schemas.microsoft.com/office/word/2016/wordml/cid" xmlns:w16="http://schemas.microsoft.com/office/word/2018/wordml" xmlns:w16sdtdh="http://schemas.microsoft.com/office/word/2020/wordml/sdtdatahash" xmlns:w16se="http://schemas.microsoft.com/office/word/2015/wordml/symex" xmlns:wpg="http://schemas.microsoft.com/office/word/2010/wordprocessingGroup" xmlns:wpi="http://schemas.microsoft.com/office/word/2010/wordprocessingInk" xmlns:wne="http://schemas.microsoft.com/office/word/2006/wordml" xmlns:wps="http://schemas.microsoft.com/office/word/2010/wordprocessingShape" mc:Ignorable="w14 w15 w16se w16cid w16 w16cex w16sdtdh wp14">
   <w:footnote w:type="separator" w:id="-1">
     <w:p>
       <w:r>
@@ -23445,7 +25928,7 @@
 </file>
 
 <file path=word/header1.xml><?xml version="1.0" encoding="utf-8"?>
-<w:hdr xmlns:wpc="http://schemas.microsoft.com/office/word/2010/wordprocessingCanvas" xmlns:cx="http://schemas.microsoft.com/office/drawing/2014/chartex" xmlns:cx1="http://schemas.microsoft.com/office/drawing/2015/9/8/chartex" xmlns:cx2="http://schemas.microsoft.com/office/drawing/2015/10/21/chartex" xmlns:cx3="http://schemas.microsoft.com/office/drawing/2016/5/9/chartex" xmlns:cx4="http://schemas.microsoft.com/office/drawing/2016/5/10/chartex" xmlns:cx5="http://schemas.microsoft.com/office/drawing/2016/5/11/chartex" xmlns:cx6="http://schemas.microsoft.com/office/drawing/2016/5/12/chartex" xmlns:cx7="http://schemas.microsoft.com/office/drawing/2016/5/13/chartex" xmlns:cx8="http://schemas.microsoft.com/office/drawing/2016/5/14/chartex" xmlns:mc="http://schemas.openxmlformats.org/markup-compatibility/2006" xmlns:aink="http://schemas.microsoft.com/office/drawing/2016/ink" xmlns:am3d="http://schemas.microsoft.com/office/drawing/2017/model3d" xmlns:o="urn:schemas-microsoft-com:office:office" xmlns:oel="http://schemas.microsoft.com/office/2019/extlst" xmlns:r="http://schemas.openxmlformats.org/officeDocument/2006/relationships" xmlns:m="http://schemas.openxmlformats.org/officeDocument/2006/math" xmlns:v="urn:schemas-microsoft-com:vml" xmlns:wp14="http://schemas.microsoft.com/office/word/2010/wordprocessingDrawing" xmlns:wp="http://schemas.openxmlformats.org/drawingml/2006/wordprocessingDrawing" xmlns:w10="urn:schemas-microsoft-com:office:word" xmlns:w="http://schemas.openxmlformats.org/wordprocessingml/2006/main" xmlns:w14="http://schemas.microsoft.com/office/word/2010/wordml" xmlns:w15="http://schemas.microsoft.com/office/word/2012/wordml" xmlns:w16cex="http://schemas.microsoft.com/office/word/2018/wordml/cex" xmlns:w16cid="http://schemas.microsoft.com/office/word/2016/wordml/cid" xmlns:w16="http://schemas.microsoft.com/office/word/2018/wordml" xmlns:w16du="http://schemas.microsoft.com/office/word/2023/wordml/word16du" xmlns:w16sdtdh="http://schemas.microsoft.com/office/word/2020/wordml/sdtdatahash" xmlns:w16sdtfl="http://schemas.microsoft.com/office/word/2024/wordml/sdtformatlock" xmlns:w16se="http://schemas.microsoft.com/office/word/2015/wordml/symex" xmlns:wpg="http://schemas.microsoft.com/office/word/2010/wordprocessingGroup" xmlns:wpi="http://schemas.microsoft.com/office/word/2010/wordprocessingInk" xmlns:wne="http://schemas.microsoft.com/office/word/2006/wordml" xmlns:wps="http://schemas.microsoft.com/office/word/2010/wordprocessingShape" mc:Ignorable="w14 w15 w16se w16cid w16 w16cex w16sdtdh w16sdtfl w16du wp14">
+<w:hdr xmlns:wpc="http://schemas.microsoft.com/office/word/2010/wordprocessingCanvas" xmlns:cx="http://schemas.microsoft.com/office/drawing/2014/chartex" xmlns:cx1="http://schemas.microsoft.com/office/drawing/2015/9/8/chartex" xmlns:cx2="http://schemas.microsoft.com/office/drawing/2015/10/21/chartex" xmlns:cx3="http://schemas.microsoft.com/office/drawing/2016/5/9/chartex" xmlns:cx4="http://schemas.microsoft.com/office/drawing/2016/5/10/chartex" xmlns:cx5="http://schemas.microsoft.com/office/drawing/2016/5/11/chartex" xmlns:cx6="http://schemas.microsoft.com/office/drawing/2016/5/12/chartex" xmlns:cx7="http://schemas.microsoft.com/office/drawing/2016/5/13/chartex" xmlns:cx8="http://schemas.microsoft.com/office/drawing/2016/5/14/chartex" xmlns:mc="http://schemas.openxmlformats.org/markup-compatibility/2006" xmlns:aink="http://schemas.microsoft.com/office/drawing/2016/ink" xmlns:am3d="http://schemas.microsoft.com/office/drawing/2017/model3d" xmlns:o="urn:schemas-microsoft-com:office:office" xmlns:oel="http://schemas.microsoft.com/office/2019/extlst" xmlns:r="http://schemas.openxmlformats.org/officeDocument/2006/relationships" xmlns:m="http://schemas.openxmlformats.org/officeDocument/2006/math" xmlns:v="urn:schemas-microsoft-com:vml" xmlns:wp14="http://schemas.microsoft.com/office/word/2010/wordprocessingDrawing" xmlns:wp="http://schemas.openxmlformats.org/drawingml/2006/wordprocessingDrawing" xmlns:w10="urn:schemas-microsoft-com:office:word" xmlns:w="http://schemas.openxmlformats.org/wordprocessingml/2006/main" xmlns:w14="http://schemas.microsoft.com/office/word/2010/wordml" xmlns:w15="http://schemas.microsoft.com/office/word/2012/wordml" xmlns:w16cex="http://schemas.microsoft.com/office/word/2018/wordml/cex" xmlns:w16cid="http://schemas.microsoft.com/office/word/2016/wordml/cid" xmlns:w16="http://schemas.microsoft.com/office/word/2018/wordml" xmlns:w16sdtdh="http://schemas.microsoft.com/office/word/2020/wordml/sdtdatahash" xmlns:w16se="http://schemas.microsoft.com/office/word/2015/wordml/symex" xmlns:wpg="http://schemas.microsoft.com/office/word/2010/wordprocessingGroup" xmlns:wpi="http://schemas.microsoft.com/office/word/2010/wordprocessingInk" xmlns:wne="http://schemas.microsoft.com/office/word/2006/wordml" xmlns:wps="http://schemas.microsoft.com/office/word/2010/wordprocessingShape" mc:Ignorable="w14 w15 w16se w16cid w16 w16cex w16sdtdh wp14">
   <w:p>
     <w:pPr>
       <w:pStyle w:val="Header"/>
@@ -23473,7 +25956,7 @@
 </file>
 
 <file path=word/numbering.xml><?xml version="1.0" encoding="utf-8"?>
-<w:numbering xmlns:wpc="http://schemas.microsoft.com/office/word/2010/wordprocessingCanvas" xmlns:cx="http://schemas.microsoft.com/office/drawing/2014/chartex" xmlns:cx1="http://schemas.microsoft.com/office/drawing/2015/9/8/chartex" xmlns:cx2="http://schemas.microsoft.com/office/drawing/2015/10/21/chartex" xmlns:cx3="http://schemas.microsoft.com/office/drawing/2016/5/9/chartex" xmlns:cx4="http://schemas.microsoft.com/office/drawing/2016/5/10/chartex" xmlns:cx5="http://schemas.microsoft.com/office/drawing/2016/5/11/chartex" xmlns:cx6="http://schemas.microsoft.com/office/drawing/2016/5/12/chartex" xmlns:cx7="http://schemas.microsoft.com/office/drawing/2016/5/13/chartex" xmlns:cx8="http://schemas.microsoft.com/office/drawing/2016/5/14/chartex" xmlns:mc="http://schemas.openxmlformats.org/markup-compatibility/2006" xmlns:aink="http://schemas.microsoft.com/office/drawing/2016/ink" xmlns:am3d="http://schemas.microsoft.com/office/drawing/2017/model3d" xmlns:o="urn:schemas-microsoft-com:office:office" xmlns:oel="http://schemas.microsoft.com/office/2019/extlst" xmlns:r="http://schemas.openxmlformats.org/officeDocument/2006/relationships" xmlns:m="http://schemas.openxmlformats.org/officeDocument/2006/math" xmlns:v="urn:schemas-microsoft-com:vml" xmlns:wp14="http://schemas.microsoft.com/office/word/2010/wordprocessingDrawing" xmlns:wp="http://schemas.openxmlformats.org/drawingml/2006/wordprocessingDrawing" xmlns:w10="urn:schemas-microsoft-com:office:word" xmlns:w="http://schemas.openxmlformats.org/wordprocessingml/2006/main" xmlns:w14="http://schemas.microsoft.com/office/word/2010/wordml" xmlns:w15="http://schemas.microsoft.com/office/word/2012/wordml" xmlns:w16cex="http://schemas.microsoft.com/office/word/2018/wordml/cex" xmlns:w16cid="http://schemas.microsoft.com/office/word/2016/wordml/cid" xmlns:w16="http://schemas.microsoft.com/office/word/2018/wordml" xmlns:w16du="http://schemas.microsoft.com/office/word/2023/wordml/word16du" xmlns:w16sdtdh="http://schemas.microsoft.com/office/word/2020/wordml/sdtdatahash" xmlns:w16sdtfl="http://schemas.microsoft.com/office/word/2024/wordml/sdtformatlock" xmlns:w16se="http://schemas.microsoft.com/office/word/2015/wordml/symex" xmlns:wpg="http://schemas.microsoft.com/office/word/2010/wordprocessingGroup" xmlns:wpi="http://schemas.microsoft.com/office/word/2010/wordprocessingInk" xmlns:wne="http://schemas.microsoft.com/office/word/2006/wordml" xmlns:wps="http://schemas.microsoft.com/office/word/2010/wordprocessingShape" mc:Ignorable="w14 w15 w16se w16cid w16 w16cex w16sdtdh w16sdtfl w16du wp14">
+<w:numbering xmlns:wpc="http://schemas.microsoft.com/office/word/2010/wordprocessingCanvas" xmlns:cx="http://schemas.microsoft.com/office/drawing/2014/chartex" xmlns:cx1="http://schemas.microsoft.com/office/drawing/2015/9/8/chartex" xmlns:cx2="http://schemas.microsoft.com/office/drawing/2015/10/21/chartex" xmlns:cx3="http://schemas.microsoft.com/office/drawing/2016/5/9/chartex" xmlns:cx4="http://schemas.microsoft.com/office/drawing/2016/5/10/chartex" xmlns:cx5="http://schemas.microsoft.com/office/drawing/2016/5/11/chartex" xmlns:cx6="http://schemas.microsoft.com/office/drawing/2016/5/12/chartex" xmlns:cx7="http://schemas.microsoft.com/office/drawing/2016/5/13/chartex" xmlns:cx8="http://schemas.microsoft.com/office/drawing/2016/5/14/chartex" xmlns:mc="http://schemas.openxmlformats.org/markup-compatibility/2006" xmlns:aink="http://schemas.microsoft.com/office/drawing/2016/ink" xmlns:am3d="http://schemas.microsoft.com/office/drawing/2017/model3d" xmlns:o="urn:schemas-microsoft-com:office:office" xmlns:oel="http://schemas.microsoft.com/office/2019/extlst" xmlns:r="http://schemas.openxmlformats.org/officeDocument/2006/relationships" xmlns:m="http://schemas.openxmlformats.org/officeDocument/2006/math" xmlns:v="urn:schemas-microsoft-com:vml" xmlns:wp14="http://schemas.microsoft.com/office/word/2010/wordprocessingDrawing" xmlns:wp="http://schemas.openxmlformats.org/drawingml/2006/wordprocessingDrawing" xmlns:w10="urn:schemas-microsoft-com:office:word" xmlns:w="http://schemas.openxmlformats.org/wordprocessingml/2006/main" xmlns:w14="http://schemas.microsoft.com/office/word/2010/wordml" xmlns:w15="http://schemas.microsoft.com/office/word/2012/wordml" xmlns:w16cex="http://schemas.microsoft.com/office/word/2018/wordml/cex" xmlns:w16cid="http://schemas.microsoft.com/office/word/2016/wordml/cid" xmlns:w16="http://schemas.microsoft.com/office/word/2018/wordml" xmlns:w16sdtdh="http://schemas.microsoft.com/office/word/2020/wordml/sdtdatahash" xmlns:w16se="http://schemas.microsoft.com/office/word/2015/wordml/symex" xmlns:wpg="http://schemas.microsoft.com/office/word/2010/wordprocessingGroup" xmlns:wpi="http://schemas.microsoft.com/office/word/2010/wordprocessingInk" xmlns:wne="http://schemas.microsoft.com/office/word/2006/wordml" xmlns:wps="http://schemas.microsoft.com/office/word/2010/wordprocessingShape" mc:Ignorable="w14 w15 w16se w16cid w16 w16cex w16sdtdh wp14">
   <w:abstractNum w:abstractNumId="0" w15:restartNumberingAfterBreak="0">
     <w:nsid w:val="01FA100F"/>
     <w:multiLevelType w:val="hybridMultilevel"/>
@@ -28589,7 +31072,7 @@
 </file>
 
 <file path=word/people.xml><?xml version="1.0" encoding="utf-8"?>
-<w15:people xmlns:wpc="http://schemas.microsoft.com/office/word/2010/wordprocessingCanvas" xmlns:cx="http://schemas.microsoft.com/office/drawing/2014/chartex" xmlns:cx1="http://schemas.microsoft.com/office/drawing/2015/9/8/chartex" xmlns:cx2="http://schemas.microsoft.com/office/drawing/2015/10/21/chartex" xmlns:cx3="http://schemas.microsoft.com/office/drawing/2016/5/9/chartex" xmlns:cx4="http://schemas.microsoft.com/office/drawing/2016/5/10/chartex" xmlns:cx5="http://schemas.microsoft.com/office/drawing/2016/5/11/chartex" xmlns:cx6="http://schemas.microsoft.com/office/drawing/2016/5/12/chartex" xmlns:cx7="http://schemas.microsoft.com/office/drawing/2016/5/13/chartex" xmlns:cx8="http://schemas.microsoft.com/office/drawing/2016/5/14/chartex" xmlns:mc="http://schemas.openxmlformats.org/markup-compatibility/2006" xmlns:aink="http://schemas.microsoft.com/office/drawing/2016/ink" xmlns:am3d="http://schemas.microsoft.com/office/drawing/2017/model3d" xmlns:o="urn:schemas-microsoft-com:office:office" xmlns:oel="http://schemas.microsoft.com/office/2019/extlst" xmlns:r="http://schemas.openxmlformats.org/officeDocument/2006/relationships" xmlns:m="http://schemas.openxmlformats.org/officeDocument/2006/math" xmlns:v="urn:schemas-microsoft-com:vml" xmlns:wp14="http://schemas.microsoft.com/office/word/2010/wordprocessingDrawing" xmlns:wp="http://schemas.openxmlformats.org/drawingml/2006/wordprocessingDrawing" xmlns:w10="urn:schemas-microsoft-com:office:word" xmlns:w="http://schemas.openxmlformats.org/wordprocessingml/2006/main" xmlns:w14="http://schemas.microsoft.com/office/word/2010/wordml" xmlns:w15="http://schemas.microsoft.com/office/word/2012/wordml" xmlns:w16cex="http://schemas.microsoft.com/office/word/2018/wordml/cex" xmlns:w16cid="http://schemas.microsoft.com/office/word/2016/wordml/cid" xmlns:w16="http://schemas.microsoft.com/office/word/2018/wordml" xmlns:w16du="http://schemas.microsoft.com/office/word/2023/wordml/word16du" xmlns:w16sdtdh="http://schemas.microsoft.com/office/word/2020/wordml/sdtdatahash" xmlns:w16sdtfl="http://schemas.microsoft.com/office/word/2024/wordml/sdtformatlock" xmlns:w16se="http://schemas.microsoft.com/office/word/2015/wordml/symex" xmlns:wpg="http://schemas.microsoft.com/office/word/2010/wordprocessingGroup" xmlns:wpi="http://schemas.microsoft.com/office/word/2010/wordprocessingInk" xmlns:wne="http://schemas.microsoft.com/office/word/2006/wordml" xmlns:wps="http://schemas.microsoft.com/office/word/2010/wordprocessingShape" mc:Ignorable="w14 w15 w16se w16cid w16 w16cex w16sdtdh w16sdtfl w16du wp14">
+<w15:people xmlns:wpc="http://schemas.microsoft.com/office/word/2010/wordprocessingCanvas" xmlns:cx="http://schemas.microsoft.com/office/drawing/2014/chartex" xmlns:cx1="http://schemas.microsoft.com/office/drawing/2015/9/8/chartex" xmlns:cx2="http://schemas.microsoft.com/office/drawing/2015/10/21/chartex" xmlns:cx3="http://schemas.microsoft.com/office/drawing/2016/5/9/chartex" xmlns:cx4="http://schemas.microsoft.com/office/drawing/2016/5/10/chartex" xmlns:cx5="http://schemas.microsoft.com/office/drawing/2016/5/11/chartex" xmlns:cx6="http://schemas.microsoft.com/office/drawing/2016/5/12/chartex" xmlns:cx7="http://schemas.microsoft.com/office/drawing/2016/5/13/chartex" xmlns:cx8="http://schemas.microsoft.com/office/drawing/2016/5/14/chartex" xmlns:mc="http://schemas.openxmlformats.org/markup-compatibility/2006" xmlns:aink="http://schemas.microsoft.com/office/drawing/2016/ink" xmlns:am3d="http://schemas.microsoft.com/office/drawing/2017/model3d" xmlns:o="urn:schemas-microsoft-com:office:office" xmlns:oel="http://schemas.microsoft.com/office/2019/extlst" xmlns:r="http://schemas.openxmlformats.org/officeDocument/2006/relationships" xmlns:m="http://schemas.openxmlformats.org/officeDocument/2006/math" xmlns:v="urn:schemas-microsoft-com:vml" xmlns:wp14="http://schemas.microsoft.com/office/word/2010/wordprocessingDrawing" xmlns:wp="http://schemas.openxmlformats.org/drawingml/2006/wordprocessingDrawing" xmlns:w10="urn:schemas-microsoft-com:office:word" xmlns:w="http://schemas.openxmlformats.org/wordprocessingml/2006/main" xmlns:w14="http://schemas.microsoft.com/office/word/2010/wordml" xmlns:w15="http://schemas.microsoft.com/office/word/2012/wordml" xmlns:w16cex="http://schemas.microsoft.com/office/word/2018/wordml/cex" xmlns:w16cid="http://schemas.microsoft.com/office/word/2016/wordml/cid" xmlns:w16="http://schemas.microsoft.com/office/word/2018/wordml" xmlns:w16sdtdh="http://schemas.microsoft.com/office/word/2020/wordml/sdtdatahash" xmlns:w16se="http://schemas.microsoft.com/office/word/2015/wordml/symex" xmlns:wpg="http://schemas.microsoft.com/office/word/2010/wordprocessingGroup" xmlns:wpi="http://schemas.microsoft.com/office/word/2010/wordprocessingInk" xmlns:wne="http://schemas.microsoft.com/office/word/2006/wordml" xmlns:wps="http://schemas.microsoft.com/office/word/2010/wordprocessingShape" mc:Ignorable="w14 w15 w16se w16cid w16 w16cex w16sdtdh wp14">
   <w15:person w15:author="Hong Phuc Thai">
     <w15:presenceInfo w15:providerId="AD" w15:userId="S::Hong.Thai@pstechnology.com::dd0d0537-7132-4708-9a55-3421581fe87a"/>
   </w15:person>
@@ -28597,7 +31080,7 @@
 </file>
 
 <file path=word/styles.xml><?xml version="1.0" encoding="utf-8"?>
-<w:styles xmlns:mc="http://schemas.openxmlformats.org/markup-compatibility/2006" xmlns:r="http://schemas.openxmlformats.org/officeDocument/2006/relationships" xmlns:w="http://schemas.openxmlformats.org/wordprocessingml/2006/main" xmlns:w14="http://schemas.microsoft.com/office/word/2010/wordml" xmlns:w15="http://schemas.microsoft.com/office/word/2012/wordml" xmlns:w16cex="http://schemas.microsoft.com/office/word/2018/wordml/cex" xmlns:w16cid="http://schemas.microsoft.com/office/word/2016/wordml/cid" xmlns:w16="http://schemas.microsoft.com/office/word/2018/wordml" xmlns:w16du="http://schemas.microsoft.com/office/word/2023/wordml/word16du" xmlns:w16sdtdh="http://schemas.microsoft.com/office/word/2020/wordml/sdtdatahash" xmlns:w16sdtfl="http://schemas.microsoft.com/office/word/2024/wordml/sdtformatlock" xmlns:w16se="http://schemas.microsoft.com/office/word/2015/wordml/symex" mc:Ignorable="w14 w15 w16se w16cid w16 w16cex w16sdtdh w16sdtfl w16du">
+<w:styles xmlns:mc="http://schemas.openxmlformats.org/markup-compatibility/2006" xmlns:r="http://schemas.openxmlformats.org/officeDocument/2006/relationships" xmlns:w="http://schemas.openxmlformats.org/wordprocessingml/2006/main" xmlns:w14="http://schemas.microsoft.com/office/word/2010/wordml" xmlns:w15="http://schemas.microsoft.com/office/word/2012/wordml" xmlns:w16cex="http://schemas.microsoft.com/office/word/2018/wordml/cex" xmlns:w16cid="http://schemas.microsoft.com/office/word/2016/wordml/cid" xmlns:w16="http://schemas.microsoft.com/office/word/2018/wordml" xmlns:w16sdtdh="http://schemas.microsoft.com/office/word/2020/wordml/sdtdatahash" xmlns:w16se="http://schemas.microsoft.com/office/word/2015/wordml/symex" mc:Ignorable="w14 w15 w16se w16cid w16 w16cex w16sdtdh">
   <w:docDefaults>
     <w:rPrDefault>
       <w:rPr>
@@ -29916,6 +32399,77 @@
 </file>
 
 <file path=customXml/item1.xml><?xml version="1.0" encoding="utf-8"?>
+<?mso-contentType ?>
+<FormTemplates xmlns="http://schemas.microsoft.com/sharepoint/v3/contenttype/forms">
+  <Display>DocumentLibraryForm</Display>
+  <Edit>DocumentLibraryForm</Edit>
+  <New>DocumentLibraryForm</New>
+</FormTemplates>
+</file>
+
+<file path=customXml/item2.xml><?xml version="1.0" encoding="utf-8"?>
+<p:properties xmlns:p="http://schemas.microsoft.com/office/2006/metadata/properties" xmlns:xsi="http://www.w3.org/2001/XMLSchema-instance" xmlns:pc="http://schemas.microsoft.com/office/infopath/2007/PartnerControls">
+  <documentManagement>
+    <SharedWithUsers xmlns="842acfd1-76af-497a-845f-388d0b723577">
+      <UserInfo>
+        <DisplayName>Steve Mueller</DisplayName>
+        <AccountId>15</AccountId>
+        <AccountType/>
+      </UserInfo>
+      <UserInfo>
+        <DisplayName>Chris Phillips</DisplayName>
+        <AccountId>27</AccountId>
+        <AccountType/>
+      </UserInfo>
+      <UserInfo>
+        <DisplayName>Keith Svancara</DisplayName>
+        <AccountId>11</AccountId>
+        <AccountType/>
+      </UserInfo>
+      <UserInfo>
+        <DisplayName>Radford Walker</DisplayName>
+        <AccountId>14</AccountId>
+        <AccountType/>
+      </UserInfo>
+      <UserInfo>
+        <DisplayName>Abhinav Bhan</DisplayName>
+        <AccountId>35</AccountId>
+        <AccountType/>
+      </UserInfo>
+      <UserInfo>
+        <DisplayName>Justin Snyder</DisplayName>
+        <AccountId>36</AccountId>
+        <AccountType/>
+      </UserInfo>
+      <UserInfo>
+        <DisplayName>Razvi Syed</DisplayName>
+        <AccountId>37</AccountId>
+        <AccountType/>
+      </UserInfo>
+      <UserInfo>
+        <DisplayName>Saisree Patnana</DisplayName>
+        <AccountId>34</AccountId>
+        <AccountType/>
+      </UserInfo>
+      <UserInfo>
+        <DisplayName>Rajesh Valsala</DisplayName>
+        <AccountId>38</AccountId>
+        <AccountType/>
+      </UserInfo>
+      <UserInfo>
+        <DisplayName>Rashmi  J. Akireddy</DisplayName>
+        <AccountId>23</AccountId>
+        <AccountType/>
+      </UserInfo>
+    </SharedWithUsers>
+    <lcf76f155ced4ddcb4097134ff3c332f xmlns="b6d20400-ac48-4881-8aec-90b3d1ec0250">
+      <Terms xmlns="http://schemas.microsoft.com/office/infopath/2007/PartnerControls"/>
+    </lcf76f155ced4ddcb4097134ff3c332f>
+  </documentManagement>
+</p:properties>
+</file>
+
+<file path=customXml/item3.xml><?xml version="1.0" encoding="utf-8"?>
 <ct:contentTypeSchema xmlns:ct="http://schemas.microsoft.com/office/2006/metadata/contentType" xmlns:ma="http://schemas.microsoft.com/office/2006/metadata/properties/metaAttributes" ct:_="" ma:_="" ma:contentTypeName="Document" ma:contentTypeID="0x01010055165373DF5CD54FA22382E2F54AC63B" ma:contentTypeVersion="13" ma:contentTypeDescription="Create a new document." ma:contentTypeScope="" ma:versionID="f8923371d5f5c79e37176b0ebe124213">
   <xsd:schema xmlns:xsd="http://www.w3.org/2001/XMLSchema" xmlns:xs="http://www.w3.org/2001/XMLSchema" xmlns:p="http://schemas.microsoft.com/office/2006/metadata/properties" xmlns:ns2="b6d20400-ac48-4881-8aec-90b3d1ec0250" xmlns:ns3="842acfd1-76af-497a-845f-388d0b723577" targetNamespace="http://schemas.microsoft.com/office/2006/metadata/properties" ma:root="true" ma:fieldsID="4e0be3a9c9f9b9b2c0690d3547b2a417" ns2:_="" ns3:_="">
     <xsd:import namespace="b6d20400-ac48-4881-8aec-90b3d1ec0250"/>
@@ -30134,78 +32688,26 @@
 </ct:contentTypeSchema>
 </file>
 
-<file path=customXml/item2.xml><?xml version="1.0" encoding="utf-8"?>
-<p:properties xmlns:p="http://schemas.microsoft.com/office/2006/metadata/properties" xmlns:xsi="http://www.w3.org/2001/XMLSchema-instance" xmlns:pc="http://schemas.microsoft.com/office/infopath/2007/PartnerControls">
-  <documentManagement>
-    <SharedWithUsers xmlns="842acfd1-76af-497a-845f-388d0b723577">
-      <UserInfo>
-        <DisplayName>Steve Mueller</DisplayName>
-        <AccountId>15</AccountId>
-        <AccountType/>
-      </UserInfo>
-      <UserInfo>
-        <DisplayName>Chris Phillips</DisplayName>
-        <AccountId>27</AccountId>
-        <AccountType/>
-      </UserInfo>
-      <UserInfo>
-        <DisplayName>Keith Svancara</DisplayName>
-        <AccountId>11</AccountId>
-        <AccountType/>
-      </UserInfo>
-      <UserInfo>
-        <DisplayName>Radford Walker</DisplayName>
-        <AccountId>14</AccountId>
-        <AccountType/>
-      </UserInfo>
-      <UserInfo>
-        <DisplayName>Abhinav Bhan</DisplayName>
-        <AccountId>35</AccountId>
-        <AccountType/>
-      </UserInfo>
-      <UserInfo>
-        <DisplayName>Justin Snyder</DisplayName>
-        <AccountId>36</AccountId>
-        <AccountType/>
-      </UserInfo>
-      <UserInfo>
-        <DisplayName>Razvi Syed</DisplayName>
-        <AccountId>37</AccountId>
-        <AccountType/>
-      </UserInfo>
-      <UserInfo>
-        <DisplayName>Saisree Patnana</DisplayName>
-        <AccountId>34</AccountId>
-        <AccountType/>
-      </UserInfo>
-      <UserInfo>
-        <DisplayName>Rajesh Valsala</DisplayName>
-        <AccountId>38</AccountId>
-        <AccountType/>
-      </UserInfo>
-      <UserInfo>
-        <DisplayName>Rashmi  J. Akireddy</DisplayName>
-        <AccountId>23</AccountId>
-        <AccountType/>
-      </UserInfo>
-    </SharedWithUsers>
-    <lcf76f155ced4ddcb4097134ff3c332f xmlns="b6d20400-ac48-4881-8aec-90b3d1ec0250">
-      <Terms xmlns="http://schemas.microsoft.com/office/infopath/2007/PartnerControls"/>
-    </lcf76f155ced4ddcb4097134ff3c332f>
-  </documentManagement>
-</p:properties>
+<file path=customXml/itemProps1.xml><?xml version="1.0" encoding="utf-8"?>
+<ds:datastoreItem xmlns:ds="http://schemas.openxmlformats.org/officeDocument/2006/customXml" ds:itemID="{2F3E947C-9751-4361-82CB-8CE6863991AF}">
+  <ds:schemaRefs>
+    <ds:schemaRef ds:uri="http://schemas.microsoft.com/sharepoint/v3/contenttype/forms"/>
+  </ds:schemaRefs>
+</ds:datastoreItem>
 </file>
 
-<file path=customXml/item3.xml><?xml version="1.0" encoding="utf-8"?>
-<?mso-contentType ?>
-<FormTemplates xmlns="http://schemas.microsoft.com/sharepoint/v3/contenttype/forms">
-  <Display>DocumentLibraryForm</Display>
-  <Edit>DocumentLibraryForm</Edit>
-  <New>DocumentLibraryForm</New>
-</FormTemplates>
+<file path=customXml/itemProps2.xml><?xml version="1.0" encoding="utf-8"?>
+<ds:datastoreItem xmlns:ds="http://schemas.openxmlformats.org/officeDocument/2006/customXml" ds:itemID="{41E03262-14FA-4B69-89E5-B64C09F58ECA}">
+  <ds:schemaRefs>
+    <ds:schemaRef ds:uri="http://schemas.microsoft.com/office/2006/metadata/properties"/>
+    <ds:schemaRef ds:uri="http://schemas.microsoft.com/office/infopath/2007/PartnerControls"/>
+    <ds:schemaRef ds:uri="842acfd1-76af-497a-845f-388d0b723577"/>
+    <ds:schemaRef ds:uri="b6d20400-ac48-4881-8aec-90b3d1ec0250"/>
+  </ds:schemaRefs>
+</ds:datastoreItem>
 </file>
 
-<file path=customXml/itemProps1.xml><?xml version="1.0" encoding="utf-8"?>
+<file path=customXml/itemProps3.xml><?xml version="1.0" encoding="utf-8"?>
 <ds:datastoreItem xmlns:ds="http://schemas.openxmlformats.org/officeDocument/2006/customXml" ds:itemID="{81A29565-AF81-46D3-91C6-29D96E6C3274}">
   <ds:schemaRefs>
     <ds:schemaRef ds:uri="http://schemas.microsoft.com/office/2006/metadata/contentType"/>
@@ -30222,23 +32724,4 @@
     <ds:schemaRef ds:uri="http://schemas.microsoft.com/internal/obd"/>
   </ds:schemaRefs>
 </ds:datastoreItem>
-</file>
-
-<file path=customXml/itemProps2.xml><?xml version="1.0" encoding="utf-8"?>
-<ds:datastoreItem xmlns:ds="http://schemas.openxmlformats.org/officeDocument/2006/customXml" ds:itemID="{41E03262-14FA-4B69-89E5-B64C09F58ECA}">
-  <ds:schemaRefs>
-    <ds:schemaRef ds:uri="http://schemas.microsoft.com/office/2006/metadata/properties"/>
-    <ds:schemaRef ds:uri="http://schemas.microsoft.com/office/infopath/2007/PartnerControls"/>
-    <ds:schemaRef ds:uri="842acfd1-76af-497a-845f-388d0b723577"/>
-    <ds:schemaRef ds:uri="b6d20400-ac48-4881-8aec-90b3d1ec0250"/>
-  </ds:schemaRefs>
-</ds:datastoreItem>
-</file>
-
-<file path=customXml/itemProps3.xml><?xml version="1.0" encoding="utf-8"?>
-<ds:datastoreItem xmlns:ds="http://schemas.openxmlformats.org/officeDocument/2006/customXml" ds:itemID="{2F3E947C-9751-4361-82CB-8CE6863991AF}">
-  <ds:schemaRefs>
-    <ds:schemaRef ds:uri="http://schemas.microsoft.com/sharepoint/v3/contenttype/forms"/>
-  </ds:schemaRefs>
-</ds:datastoreItem>
 </file>
</xml_diff>